<commit_message>
poprawki w diagramach przypadkow
</commit_message>
<xml_diff>
--- a/Dokumentacja.docx
+++ b/Dokumentacja.docx
@@ -1,10 +1,10 @@
 
 <file path=word/document.xml><?xml version="1.0" encoding="utf-8"?>
-<w:document xmlns:wpc="http://schemas.microsoft.com/office/word/2010/wordprocessingCanvas" xmlns:cx="http://schemas.microsoft.com/office/drawing/2014/chartex" xmlns:cx1="http://schemas.microsoft.com/office/drawing/2015/9/8/chartex" xmlns:cx2="http://schemas.microsoft.com/office/drawing/2015/10/21/chartex" xmlns:cx3="http://schemas.microsoft.com/office/drawing/2016/5/9/chartex" xmlns:cx4="http://schemas.microsoft.com/office/drawing/2016/5/10/chartex" xmlns:cx5="http://schemas.microsoft.com/office/drawing/2016/5/11/chartex" xmlns:cx6="http://schemas.microsoft.com/office/drawing/2016/5/12/chartex" xmlns:cx7="http://schemas.microsoft.com/office/drawing/2016/5/13/chartex" xmlns:cx8="http://schemas.microsoft.com/office/drawing/2016/5/14/chartex" xmlns:mc="http://schemas.openxmlformats.org/markup-compatibility/2006" xmlns:aink="http://schemas.microsoft.com/office/drawing/2016/ink" xmlns:am3d="http://schemas.microsoft.com/office/drawing/2017/model3d" xmlns:o="urn:schemas-microsoft-com:office:office" xmlns:r="http://schemas.openxmlformats.org/officeDocument/2006/relationships" xmlns:m="http://schemas.openxmlformats.org/officeDocument/2006/math" xmlns:v="urn:schemas-microsoft-com:vml" xmlns:wp14="http://schemas.microsoft.com/office/word/2010/wordprocessingDrawing" xmlns:wp="http://schemas.openxmlformats.org/drawingml/2006/wordprocessingDrawing" xmlns:w10="urn:schemas-microsoft-com:office:word" xmlns:w="http://schemas.openxmlformats.org/wordprocessingml/2006/main" xmlns:w14="http://schemas.microsoft.com/office/word/2010/wordml" xmlns:w15="http://schemas.microsoft.com/office/word/2012/wordml" xmlns:w16cid="http://schemas.microsoft.com/office/word/2016/wordml/cid" xmlns:w16se="http://schemas.microsoft.com/office/word/2015/wordml/symex" xmlns:wpg="http://schemas.microsoft.com/office/word/2010/wordprocessingGroup" xmlns:wpi="http://schemas.microsoft.com/office/word/2010/wordprocessingInk" xmlns:wne="http://schemas.microsoft.com/office/word/2006/wordml" xmlns:wps="http://schemas.microsoft.com/office/word/2010/wordprocessingShape" mc:Ignorable="w14 w15 w16se w16cid wp14">
+<w:document xmlns:wpc="http://schemas.microsoft.com/office/word/2010/wordprocessingCanvas" xmlns:mc="http://schemas.openxmlformats.org/markup-compatibility/2006" xmlns:o="urn:schemas-microsoft-com:office:office" xmlns:r="http://schemas.openxmlformats.org/officeDocument/2006/relationships" xmlns:m="http://schemas.openxmlformats.org/officeDocument/2006/math" xmlns:v="urn:schemas-microsoft-com:vml" xmlns:wp14="http://schemas.microsoft.com/office/word/2010/wordprocessingDrawing" xmlns:wp="http://schemas.openxmlformats.org/drawingml/2006/wordprocessingDrawing" xmlns:w="http://schemas.openxmlformats.org/wordprocessingml/2006/main" xmlns:w14="http://schemas.microsoft.com/office/word/2010/wordml" xmlns:w10="urn:schemas-microsoft-com:office:word" xmlns:w15="http://schemas.microsoft.com/office/word/2012/wordml" xmlns:wpg="http://schemas.microsoft.com/office/word/2010/wordprocessingGroup" xmlns:wpi="http://schemas.microsoft.com/office/word/2010/wordprocessingInk" xmlns:wne="http://schemas.microsoft.com/office/word/2006/wordml" xmlns:wps="http://schemas.microsoft.com/office/word/2010/wordprocessingShape" xmlns:wpsCustomData="http://www.wps.cn/officeDocument/2013/wpsCustomData" mc:Ignorable="w14 w15 wp14">
   <w:body>
     <w:p>
       <w:pPr>
-        <w:pStyle w:val="Title"/>
+        <w:pStyle w:val="15"/>
         <w:jc w:val="center"/>
       </w:pPr>
       <w:r>
@@ -43,12 +43,20 @@
     </w:p>
     <w:p>
       <w:pPr>
-        <w:pStyle w:val="Subtitle"/>
+        <w:pStyle w:val="14"/>
         <w:jc w:val="center"/>
         <w:rPr>
           <w:color w:val="595959" w:themeColor="text1" w:themeTint="A6"/>
           <w:sz w:val="32"/>
           <w:szCs w:val="32"/>
+          <w14:textFill>
+            <w14:solidFill>
+              <w14:schemeClr w14:val="tx1">
+                <w14:lumMod w14:val="65000"/>
+                <w14:lumOff w14:val="35000"/>
+              </w14:schemeClr>
+            </w14:solidFill>
+          </w14:textFill>
         </w:rPr>
       </w:pPr>
       <w:r>
@@ -56,6 +64,14 @@
           <w:color w:val="595959" w:themeColor="text1" w:themeTint="A6"/>
           <w:sz w:val="32"/>
           <w:szCs w:val="32"/>
+          <w14:textFill>
+            <w14:solidFill>
+              <w14:schemeClr w14:val="tx1">
+                <w14:lumMod w14:val="65000"/>
+                <w14:lumOff w14:val="35000"/>
+              </w14:schemeClr>
+            </w14:solidFill>
+          </w14:textFill>
         </w:rPr>
         <w:t>System wspomagania badania opinii publicznej</w:t>
       </w:r>
@@ -153,14 +169,16 @@
     </w:p>
     <w:tbl>
       <w:tblPr>
+        <w:tblStyle w:val="22"/>
         <w:tblW w:w="8800" w:type="dxa"/>
         <w:tblInd w:w="55" w:type="dxa"/>
         <w:tblLayout w:type="fixed"/>
         <w:tblCellMar>
+          <w:top w:w="0" w:type="dxa"/>
           <w:left w:w="70" w:type="dxa"/>
+          <w:bottom w:w="0" w:type="dxa"/>
           <w:right w:w="70" w:type="dxa"/>
         </w:tblCellMar>
-        <w:tblLook w:val="04A0" w:firstRow="1" w:lastRow="0" w:firstColumn="1" w:lastColumn="0" w:noHBand="0" w:noVBand="1"/>
       </w:tblPr>
       <w:tblGrid>
         <w:gridCol w:w="4000"/>
@@ -169,17 +187,26 @@
         <w:gridCol w:w="1360"/>
       </w:tblGrid>
       <w:tr>
+        <w:tblPrEx>
+          <w:tblLayout w:type="fixed"/>
+          <w:tblCellMar>
+            <w:top w:w="0" w:type="dxa"/>
+            <w:left w:w="70" w:type="dxa"/>
+            <w:bottom w:w="0" w:type="dxa"/>
+            <w:right w:w="70" w:type="dxa"/>
+          </w:tblCellMar>
+        </w:tblPrEx>
         <w:trPr>
-          <w:trHeight w:val="315"/>
+          <w:trHeight w:val="315" w:hRule="atLeast"/>
         </w:trPr>
         <w:tc>
           <w:tcPr>
             <w:tcW w:w="4000" w:type="dxa"/>
             <w:tcBorders>
-              <w:top w:val="single" w:sz="8" w:space="0" w:color="auto"/>
-              <w:left w:val="single" w:sz="8" w:space="0" w:color="auto"/>
-              <w:bottom w:val="single" w:sz="8" w:space="0" w:color="auto"/>
-              <w:right w:val="single" w:sz="8" w:space="0" w:color="auto"/>
+              <w:top w:val="single" w:color="auto" w:sz="8" w:space="0"/>
+              <w:left w:val="single" w:color="auto" w:sz="8" w:space="0"/>
+              <w:bottom w:val="single" w:color="auto" w:sz="8" w:space="0"/>
+              <w:right w:val="single" w:color="auto" w:sz="8" w:space="0"/>
             </w:tcBorders>
             <w:shd w:val="clear" w:color="auto" w:fill="auto"/>
             <w:vAlign w:val="bottom"/>
@@ -194,10 +221,10 @@
           <w:tcPr>
             <w:tcW w:w="2040" w:type="dxa"/>
             <w:tcBorders>
-              <w:top w:val="single" w:sz="8" w:space="0" w:color="auto"/>
+              <w:top w:val="single" w:color="auto" w:sz="8" w:space="0"/>
               <w:left w:val="nil"/>
-              <w:bottom w:val="single" w:sz="8" w:space="0" w:color="auto"/>
-              <w:right w:val="single" w:sz="8" w:space="0" w:color="auto"/>
+              <w:bottom w:val="single" w:color="auto" w:sz="8" w:space="0"/>
+              <w:right w:val="single" w:color="auto" w:sz="8" w:space="0"/>
             </w:tcBorders>
             <w:shd w:val="clear" w:color="auto" w:fill="auto"/>
             <w:vAlign w:val="bottom"/>
@@ -212,10 +239,10 @@
           <w:tcPr>
             <w:tcW w:w="1400" w:type="dxa"/>
             <w:tcBorders>
-              <w:top w:val="single" w:sz="8" w:space="0" w:color="auto"/>
+              <w:top w:val="single" w:color="auto" w:sz="8" w:space="0"/>
               <w:left w:val="nil"/>
-              <w:bottom w:val="single" w:sz="8" w:space="0" w:color="auto"/>
-              <w:right w:val="single" w:sz="8" w:space="0" w:color="auto"/>
+              <w:bottom w:val="single" w:color="auto" w:sz="8" w:space="0"/>
+              <w:right w:val="single" w:color="auto" w:sz="8" w:space="0"/>
             </w:tcBorders>
             <w:shd w:val="clear" w:color="auto" w:fill="auto"/>
             <w:vAlign w:val="bottom"/>
@@ -230,10 +257,10 @@
           <w:tcPr>
             <w:tcW w:w="1360" w:type="dxa"/>
             <w:tcBorders>
-              <w:top w:val="single" w:sz="8" w:space="0" w:color="auto"/>
+              <w:top w:val="single" w:color="auto" w:sz="8" w:space="0"/>
               <w:left w:val="nil"/>
-              <w:bottom w:val="single" w:sz="8" w:space="0" w:color="auto"/>
-              <w:right w:val="single" w:sz="8" w:space="0" w:color="auto"/>
+              <w:bottom w:val="single" w:color="auto" w:sz="8" w:space="0"/>
+              <w:right w:val="single" w:color="auto" w:sz="8" w:space="0"/>
             </w:tcBorders>
             <w:shd w:val="clear" w:color="auto" w:fill="auto"/>
             <w:vAlign w:val="bottom"/>
@@ -246,17 +273,26 @@
         </w:tc>
       </w:tr>
       <w:tr>
+        <w:tblPrEx>
+          <w:tblLayout w:type="fixed"/>
+          <w:tblCellMar>
+            <w:top w:w="0" w:type="dxa"/>
+            <w:left w:w="70" w:type="dxa"/>
+            <w:bottom w:w="0" w:type="dxa"/>
+            <w:right w:w="70" w:type="dxa"/>
+          </w:tblCellMar>
+        </w:tblPrEx>
         <w:trPr>
-          <w:trHeight w:val="315"/>
+          <w:trHeight w:val="315" w:hRule="atLeast"/>
         </w:trPr>
         <w:tc>
           <w:tcPr>
             <w:tcW w:w="4000" w:type="dxa"/>
             <w:tcBorders>
               <w:top w:val="nil"/>
-              <w:left w:val="single" w:sz="8" w:space="0" w:color="auto"/>
-              <w:bottom w:val="single" w:sz="8" w:space="0" w:color="auto"/>
-              <w:right w:val="single" w:sz="8" w:space="0" w:color="auto"/>
+              <w:left w:val="single" w:color="auto" w:sz="8" w:space="0"/>
+              <w:bottom w:val="single" w:color="auto" w:sz="8" w:space="0"/>
+              <w:right w:val="single" w:color="auto" w:sz="8" w:space="0"/>
             </w:tcBorders>
             <w:shd w:val="clear" w:color="auto" w:fill="auto"/>
             <w:vAlign w:val="bottom"/>
@@ -273,8 +309,8 @@
             <w:tcBorders>
               <w:top w:val="nil"/>
               <w:left w:val="nil"/>
-              <w:bottom w:val="single" w:sz="8" w:space="0" w:color="auto"/>
-              <w:right w:val="single" w:sz="8" w:space="0" w:color="auto"/>
+              <w:bottom w:val="single" w:color="auto" w:sz="8" w:space="0"/>
+              <w:right w:val="single" w:color="auto" w:sz="8" w:space="0"/>
             </w:tcBorders>
             <w:shd w:val="clear" w:color="auto" w:fill="auto"/>
             <w:vAlign w:val="bottom"/>
@@ -284,11 +320,15 @@
               <w:t>Stanisław Minksztym</w:t>
             </w:r>
             <w:r>
-              <w:br/>
+              <w:br w:type="textWrapping"/>
+            </w:r>
+            <w:r>
               <w:t>Patryk Staniszewski</w:t>
             </w:r>
             <w:r>
-              <w:br/>
+              <w:br w:type="textWrapping"/>
+            </w:r>
+            <w:r>
               <w:t>Tomasz Zajdziński</w:t>
             </w:r>
           </w:p>
@@ -299,8 +339,8 @@
             <w:tcBorders>
               <w:top w:val="nil"/>
               <w:left w:val="nil"/>
-              <w:bottom w:val="single" w:sz="8" w:space="0" w:color="auto"/>
-              <w:right w:val="single" w:sz="8" w:space="0" w:color="auto"/>
+              <w:bottom w:val="single" w:color="auto" w:sz="8" w:space="0"/>
+              <w:right w:val="single" w:color="auto" w:sz="8" w:space="0"/>
             </w:tcBorders>
             <w:shd w:val="clear" w:color="auto" w:fill="auto"/>
             <w:vAlign w:val="bottom"/>
@@ -313,8 +353,8 @@
             <w:tcBorders>
               <w:top w:val="nil"/>
               <w:left w:val="nil"/>
-              <w:bottom w:val="single" w:sz="8" w:space="0" w:color="auto"/>
-              <w:right w:val="single" w:sz="8" w:space="0" w:color="auto"/>
+              <w:bottom w:val="single" w:color="auto" w:sz="8" w:space="0"/>
+              <w:right w:val="single" w:color="auto" w:sz="8" w:space="0"/>
             </w:tcBorders>
             <w:shd w:val="clear" w:color="auto" w:fill="auto"/>
             <w:vAlign w:val="bottom"/>
@@ -327,17 +367,26 @@
         </w:tc>
       </w:tr>
       <w:tr>
+        <w:tblPrEx>
+          <w:tblLayout w:type="fixed"/>
+          <w:tblCellMar>
+            <w:top w:w="0" w:type="dxa"/>
+            <w:left w:w="70" w:type="dxa"/>
+            <w:bottom w:w="0" w:type="dxa"/>
+            <w:right w:w="70" w:type="dxa"/>
+          </w:tblCellMar>
+        </w:tblPrEx>
         <w:trPr>
-          <w:trHeight w:val="315"/>
+          <w:trHeight w:val="315" w:hRule="atLeast"/>
         </w:trPr>
         <w:tc>
           <w:tcPr>
             <w:tcW w:w="4000" w:type="dxa"/>
             <w:tcBorders>
               <w:top w:val="nil"/>
-              <w:left w:val="single" w:sz="8" w:space="0" w:color="auto"/>
-              <w:bottom w:val="single" w:sz="8" w:space="0" w:color="auto"/>
-              <w:right w:val="single" w:sz="8" w:space="0" w:color="auto"/>
+              <w:left w:val="single" w:color="auto" w:sz="8" w:space="0"/>
+              <w:bottom w:val="single" w:color="auto" w:sz="8" w:space="0"/>
+              <w:right w:val="single" w:color="auto" w:sz="8" w:space="0"/>
             </w:tcBorders>
             <w:shd w:val="clear" w:color="auto" w:fill="auto"/>
             <w:vAlign w:val="bottom"/>
@@ -354,8 +403,8 @@
             <w:tcBorders>
               <w:top w:val="nil"/>
               <w:left w:val="nil"/>
-              <w:bottom w:val="single" w:sz="8" w:space="0" w:color="auto"/>
-              <w:right w:val="single" w:sz="8" w:space="0" w:color="auto"/>
+              <w:bottom w:val="single" w:color="auto" w:sz="8" w:space="0"/>
+              <w:right w:val="single" w:color="auto" w:sz="8" w:space="0"/>
             </w:tcBorders>
             <w:shd w:val="clear" w:color="auto" w:fill="auto"/>
             <w:vAlign w:val="bottom"/>
@@ -368,8 +417,8 @@
             <w:tcBorders>
               <w:top w:val="nil"/>
               <w:left w:val="nil"/>
-              <w:bottom w:val="single" w:sz="8" w:space="0" w:color="auto"/>
-              <w:right w:val="single" w:sz="8" w:space="0" w:color="auto"/>
+              <w:bottom w:val="single" w:color="auto" w:sz="8" w:space="0"/>
+              <w:right w:val="single" w:color="auto" w:sz="8" w:space="0"/>
             </w:tcBorders>
             <w:shd w:val="clear" w:color="auto" w:fill="auto"/>
             <w:vAlign w:val="bottom"/>
@@ -386,8 +435,8 @@
             <w:tcBorders>
               <w:top w:val="nil"/>
               <w:left w:val="nil"/>
-              <w:bottom w:val="single" w:sz="8" w:space="0" w:color="auto"/>
-              <w:right w:val="single" w:sz="8" w:space="0" w:color="auto"/>
+              <w:bottom w:val="single" w:color="auto" w:sz="8" w:space="0"/>
+              <w:right w:val="single" w:color="auto" w:sz="8" w:space="0"/>
             </w:tcBorders>
             <w:shd w:val="clear" w:color="auto" w:fill="auto"/>
             <w:vAlign w:val="bottom"/>
@@ -400,17 +449,26 @@
         </w:tc>
       </w:tr>
       <w:tr>
+        <w:tblPrEx>
+          <w:tblLayout w:type="fixed"/>
+          <w:tblCellMar>
+            <w:top w:w="0" w:type="dxa"/>
+            <w:left w:w="70" w:type="dxa"/>
+            <w:bottom w:w="0" w:type="dxa"/>
+            <w:right w:w="70" w:type="dxa"/>
+          </w:tblCellMar>
+        </w:tblPrEx>
         <w:trPr>
-          <w:trHeight w:val="315"/>
+          <w:trHeight w:val="315" w:hRule="atLeast"/>
         </w:trPr>
         <w:tc>
           <w:tcPr>
             <w:tcW w:w="4000" w:type="dxa"/>
             <w:tcBorders>
               <w:top w:val="nil"/>
-              <w:left w:val="single" w:sz="8" w:space="0" w:color="auto"/>
-              <w:bottom w:val="single" w:sz="8" w:space="0" w:color="auto"/>
-              <w:right w:val="single" w:sz="8" w:space="0" w:color="auto"/>
+              <w:left w:val="single" w:color="auto" w:sz="8" w:space="0"/>
+              <w:bottom w:val="single" w:color="auto" w:sz="8" w:space="0"/>
+              <w:right w:val="single" w:color="auto" w:sz="8" w:space="0"/>
             </w:tcBorders>
             <w:shd w:val="clear" w:color="auto" w:fill="auto"/>
             <w:vAlign w:val="bottom"/>
@@ -427,8 +485,8 @@
             <w:tcBorders>
               <w:top w:val="nil"/>
               <w:left w:val="nil"/>
-              <w:bottom w:val="single" w:sz="8" w:space="0" w:color="auto"/>
-              <w:right w:val="single" w:sz="8" w:space="0" w:color="auto"/>
+              <w:bottom w:val="single" w:color="auto" w:sz="8" w:space="0"/>
+              <w:right w:val="single" w:color="auto" w:sz="8" w:space="0"/>
             </w:tcBorders>
             <w:shd w:val="clear" w:color="auto" w:fill="auto"/>
             <w:vAlign w:val="bottom"/>
@@ -441,8 +499,8 @@
             <w:tcBorders>
               <w:top w:val="nil"/>
               <w:left w:val="nil"/>
-              <w:bottom w:val="single" w:sz="8" w:space="0" w:color="auto"/>
-              <w:right w:val="single" w:sz="8" w:space="0" w:color="auto"/>
+              <w:bottom w:val="single" w:color="auto" w:sz="8" w:space="0"/>
+              <w:right w:val="single" w:color="auto" w:sz="8" w:space="0"/>
             </w:tcBorders>
             <w:shd w:val="clear" w:color="auto" w:fill="auto"/>
             <w:vAlign w:val="bottom"/>
@@ -459,8 +517,8 @@
             <w:tcBorders>
               <w:top w:val="nil"/>
               <w:left w:val="nil"/>
-              <w:bottom w:val="single" w:sz="8" w:space="0" w:color="auto"/>
-              <w:right w:val="single" w:sz="8" w:space="0" w:color="auto"/>
+              <w:bottom w:val="single" w:color="auto" w:sz="8" w:space="0"/>
+              <w:right w:val="single" w:color="auto" w:sz="8" w:space="0"/>
             </w:tcBorders>
             <w:shd w:val="clear" w:color="auto" w:fill="auto"/>
             <w:vAlign w:val="bottom"/>
@@ -473,17 +531,26 @@
         </w:tc>
       </w:tr>
       <w:tr>
+        <w:tblPrEx>
+          <w:tblLayout w:type="fixed"/>
+          <w:tblCellMar>
+            <w:top w:w="0" w:type="dxa"/>
+            <w:left w:w="70" w:type="dxa"/>
+            <w:bottom w:w="0" w:type="dxa"/>
+            <w:right w:w="70" w:type="dxa"/>
+          </w:tblCellMar>
+        </w:tblPrEx>
         <w:trPr>
-          <w:trHeight w:val="315"/>
+          <w:trHeight w:val="315" w:hRule="atLeast"/>
         </w:trPr>
         <w:tc>
           <w:tcPr>
             <w:tcW w:w="4000" w:type="dxa"/>
             <w:tcBorders>
               <w:top w:val="nil"/>
-              <w:left w:val="single" w:sz="8" w:space="0" w:color="auto"/>
-              <w:bottom w:val="single" w:sz="8" w:space="0" w:color="auto"/>
-              <w:right w:val="single" w:sz="8" w:space="0" w:color="auto"/>
+              <w:left w:val="single" w:color="auto" w:sz="8" w:space="0"/>
+              <w:bottom w:val="single" w:color="auto" w:sz="8" w:space="0"/>
+              <w:right w:val="single" w:color="auto" w:sz="8" w:space="0"/>
             </w:tcBorders>
             <w:shd w:val="clear" w:color="auto" w:fill="auto"/>
             <w:vAlign w:val="bottom"/>
@@ -500,8 +567,8 @@
             <w:tcBorders>
               <w:top w:val="nil"/>
               <w:left w:val="nil"/>
-              <w:bottom w:val="single" w:sz="8" w:space="0" w:color="auto"/>
-              <w:right w:val="single" w:sz="8" w:space="0" w:color="auto"/>
+              <w:bottom w:val="single" w:color="auto" w:sz="8" w:space="0"/>
+              <w:right w:val="single" w:color="auto" w:sz="8" w:space="0"/>
             </w:tcBorders>
             <w:shd w:val="clear" w:color="auto" w:fill="auto"/>
             <w:vAlign w:val="bottom"/>
@@ -514,8 +581,8 @@
             <w:tcBorders>
               <w:top w:val="nil"/>
               <w:left w:val="nil"/>
-              <w:bottom w:val="single" w:sz="8" w:space="0" w:color="auto"/>
-              <w:right w:val="single" w:sz="8" w:space="0" w:color="auto"/>
+              <w:bottom w:val="single" w:color="auto" w:sz="8" w:space="0"/>
+              <w:right w:val="single" w:color="auto" w:sz="8" w:space="0"/>
             </w:tcBorders>
             <w:shd w:val="clear" w:color="auto" w:fill="auto"/>
             <w:vAlign w:val="bottom"/>
@@ -532,8 +599,8 @@
             <w:tcBorders>
               <w:top w:val="nil"/>
               <w:left w:val="nil"/>
-              <w:bottom w:val="single" w:sz="8" w:space="0" w:color="auto"/>
-              <w:right w:val="single" w:sz="8" w:space="0" w:color="auto"/>
+              <w:bottom w:val="single" w:color="auto" w:sz="8" w:space="0"/>
+              <w:right w:val="single" w:color="auto" w:sz="8" w:space="0"/>
             </w:tcBorders>
             <w:shd w:val="clear" w:color="auto" w:fill="auto"/>
             <w:vAlign w:val="bottom"/>
@@ -549,7 +616,7 @@
     <w:sdt>
       <w:sdtPr>
         <w:rPr>
-          <w:rFonts w:ascii="Calibri" w:eastAsia="Times New Roman" w:hAnsi="Calibri" w:cs="Times New Roman"/>
+          <w:rFonts w:ascii="Calibri" w:hAnsi="Calibri" w:eastAsia="Times New Roman" w:cs="Times New Roman"/>
           <w:color w:val="auto"/>
           <w:sz w:val="22"/>
           <w:szCs w:val="22"/>
@@ -558,14 +625,18 @@
       </w:sdtPr>
       <w:sdtEndPr>
         <w:rPr>
+          <w:rFonts w:ascii="Calibri" w:hAnsi="Calibri" w:eastAsia="Times New Roman" w:cs="Times New Roman"/>
           <w:b/>
           <w:bCs/>
+          <w:color w:val="auto"/>
+          <w:sz w:val="22"/>
+          <w:szCs w:val="22"/>
         </w:rPr>
       </w:sdtEndPr>
       <w:sdtContent>
         <w:p>
           <w:pPr>
-            <w:pStyle w:val="TOCHeading1"/>
+            <w:pStyle w:val="30"/>
           </w:pPr>
           <w:r>
             <w:t>Spis treści</w:t>
@@ -573,13 +644,13 @@
         </w:p>
         <w:p>
           <w:pPr>
-            <w:pStyle w:val="TOC1"/>
+            <w:pStyle w:val="16"/>
             <w:tabs>
               <w:tab w:val="left" w:pos="440"/>
               <w:tab w:val="right" w:leader="dot" w:pos="8921"/>
             </w:tabs>
             <w:rPr>
-              <w:rFonts w:asciiTheme="minorHAnsi" w:eastAsiaTheme="minorEastAsia" w:hAnsiTheme="minorHAnsi" w:cstheme="minorBidi"/>
+              <w:rFonts w:asciiTheme="minorHAnsi" w:hAnsiTheme="minorHAnsi" w:eastAsiaTheme="minorEastAsia" w:cstheme="minorBidi"/>
             </w:rPr>
           </w:pPr>
           <w:r>
@@ -591,447 +662,534 @@
           <w:r>
             <w:fldChar w:fldCharType="separate"/>
           </w:r>
-          <w:hyperlink w:anchor="_Toc527038963" w:history="1">
-            <w:r>
-              <w:rPr>
-                <w:rStyle w:val="Hyperlink"/>
-              </w:rPr>
-              <w:t>1.</w:t>
-            </w:r>
-            <w:r>
-              <w:rPr>
-                <w:rFonts w:asciiTheme="minorHAnsi" w:eastAsiaTheme="minorEastAsia" w:hAnsiTheme="minorHAnsi" w:cstheme="minorBidi"/>
-              </w:rPr>
-              <w:tab/>
-            </w:r>
-            <w:r>
-              <w:rPr>
-                <w:rStyle w:val="Hyperlink"/>
-              </w:rPr>
-              <w:t>Przedstawienie koncepcji systemu</w:t>
-            </w:r>
-            <w:r>
-              <w:tab/>
-            </w:r>
-            <w:r>
-              <w:fldChar w:fldCharType="begin"/>
-            </w:r>
-            <w:r>
-              <w:instrText xml:space="preserve"> PAGEREF _Toc527038963 \h </w:instrText>
-            </w:r>
-            <w:r>
-              <w:fldChar w:fldCharType="separate"/>
-            </w:r>
-            <w:r>
-              <w:t>3</w:t>
-            </w:r>
-            <w:r>
-              <w:fldChar w:fldCharType="end"/>
-            </w:r>
-          </w:hyperlink>
+          <w:r>
+            <w:fldChar w:fldCharType="begin"/>
+          </w:r>
+          <w:r>
+            <w:instrText xml:space="preserve"> HYPERLINK \l "_Toc527038963" </w:instrText>
+          </w:r>
+          <w:r>
+            <w:fldChar w:fldCharType="separate"/>
+          </w:r>
+          <w:r>
+            <w:rPr>
+              <w:rStyle w:val="21"/>
+            </w:rPr>
+            <w:t>1.</w:t>
+          </w:r>
+          <w:r>
+            <w:rPr>
+              <w:rFonts w:asciiTheme="minorHAnsi" w:hAnsiTheme="minorHAnsi" w:eastAsiaTheme="minorEastAsia" w:cstheme="minorBidi"/>
+            </w:rPr>
+            <w:tab/>
+          </w:r>
+          <w:r>
+            <w:rPr>
+              <w:rStyle w:val="21"/>
+            </w:rPr>
+            <w:t>Przedstawienie koncepcji systemu</w:t>
+          </w:r>
+          <w:r>
+            <w:tab/>
+          </w:r>
+          <w:r>
+            <w:fldChar w:fldCharType="begin"/>
+          </w:r>
+          <w:r>
+            <w:instrText xml:space="preserve"> PAGEREF _Toc527038963 \h </w:instrText>
+          </w:r>
+          <w:r>
+            <w:fldChar w:fldCharType="separate"/>
+          </w:r>
+          <w:r>
+            <w:t>3</w:t>
+          </w:r>
+          <w:r>
+            <w:fldChar w:fldCharType="end"/>
+          </w:r>
+          <w:r>
+            <w:fldChar w:fldCharType="end"/>
+          </w:r>
         </w:p>
         <w:p>
           <w:pPr>
-            <w:pStyle w:val="TOC2"/>
+            <w:pStyle w:val="17"/>
             <w:tabs>
               <w:tab w:val="left" w:pos="880"/>
               <w:tab w:val="right" w:leader="dot" w:pos="8921"/>
             </w:tabs>
             <w:rPr>
-              <w:rFonts w:asciiTheme="minorHAnsi" w:eastAsiaTheme="minorEastAsia" w:hAnsiTheme="minorHAnsi" w:cstheme="minorBidi"/>
+              <w:rFonts w:asciiTheme="minorHAnsi" w:hAnsiTheme="minorHAnsi" w:eastAsiaTheme="minorEastAsia" w:cstheme="minorBidi"/>
             </w:rPr>
           </w:pPr>
-          <w:hyperlink w:anchor="_Toc527038964" w:history="1">
-            <w:r>
-              <w:rPr>
-                <w:rStyle w:val="Hyperlink"/>
-              </w:rPr>
-              <w:t>1.1</w:t>
-            </w:r>
-            <w:r>
-              <w:rPr>
-                <w:rFonts w:asciiTheme="minorHAnsi" w:eastAsiaTheme="minorEastAsia" w:hAnsiTheme="minorHAnsi" w:cstheme="minorBidi"/>
-              </w:rPr>
-              <w:tab/>
-            </w:r>
-            <w:r>
-              <w:rPr>
-                <w:rStyle w:val="Hyperlink"/>
-              </w:rPr>
-              <w:t>Opis:</w:t>
-            </w:r>
-            <w:r>
-              <w:tab/>
-            </w:r>
-            <w:r>
-              <w:fldChar w:fldCharType="begin"/>
-            </w:r>
-            <w:r>
-              <w:instrText xml:space="preserve"> PAGER</w:instrText>
-            </w:r>
-            <w:r>
-              <w:instrText xml:space="preserve">EF _Toc527038964 \h </w:instrText>
-            </w:r>
-            <w:r>
-              <w:fldChar w:fldCharType="separate"/>
-            </w:r>
-            <w:r>
-              <w:t>3</w:t>
-            </w:r>
-            <w:r>
-              <w:fldChar w:fldCharType="end"/>
-            </w:r>
-          </w:hyperlink>
+          <w:r>
+            <w:fldChar w:fldCharType="begin"/>
+          </w:r>
+          <w:r>
+            <w:instrText xml:space="preserve"> HYPERLINK \l "_Toc527038964" </w:instrText>
+          </w:r>
+          <w:r>
+            <w:fldChar w:fldCharType="separate"/>
+          </w:r>
+          <w:r>
+            <w:rPr>
+              <w:rStyle w:val="21"/>
+            </w:rPr>
+            <w:t>1.1</w:t>
+          </w:r>
+          <w:r>
+            <w:rPr>
+              <w:rFonts w:asciiTheme="minorHAnsi" w:hAnsiTheme="minorHAnsi" w:eastAsiaTheme="minorEastAsia" w:cstheme="minorBidi"/>
+            </w:rPr>
+            <w:tab/>
+          </w:r>
+          <w:r>
+            <w:rPr>
+              <w:rStyle w:val="21"/>
+            </w:rPr>
+            <w:t>Opis:</w:t>
+          </w:r>
+          <w:r>
+            <w:tab/>
+          </w:r>
+          <w:r>
+            <w:fldChar w:fldCharType="begin"/>
+          </w:r>
+          <w:r>
+            <w:instrText xml:space="preserve"> PAGEREF _Toc527038964 \h </w:instrText>
+          </w:r>
+          <w:r>
+            <w:fldChar w:fldCharType="separate"/>
+          </w:r>
+          <w:r>
+            <w:t>3</w:t>
+          </w:r>
+          <w:r>
+            <w:fldChar w:fldCharType="end"/>
+          </w:r>
+          <w:r>
+            <w:fldChar w:fldCharType="end"/>
+          </w:r>
         </w:p>
         <w:p>
           <w:pPr>
-            <w:pStyle w:val="TOC2"/>
+            <w:pStyle w:val="17"/>
             <w:tabs>
               <w:tab w:val="left" w:pos="880"/>
               <w:tab w:val="right" w:leader="dot" w:pos="8921"/>
             </w:tabs>
             <w:rPr>
-              <w:rFonts w:asciiTheme="minorHAnsi" w:eastAsiaTheme="minorEastAsia" w:hAnsiTheme="minorHAnsi" w:cstheme="minorBidi"/>
+              <w:rFonts w:asciiTheme="minorHAnsi" w:hAnsiTheme="minorHAnsi" w:eastAsiaTheme="minorEastAsia" w:cstheme="minorBidi"/>
             </w:rPr>
           </w:pPr>
-          <w:hyperlink w:anchor="_Toc527038965" w:history="1">
-            <w:r>
-              <w:rPr>
-                <w:rStyle w:val="Hyperlink"/>
-              </w:rPr>
-              <w:t>1.2</w:t>
-            </w:r>
-            <w:r>
-              <w:rPr>
-                <w:rFonts w:asciiTheme="minorHAnsi" w:eastAsiaTheme="minorEastAsia" w:hAnsiTheme="minorHAnsi" w:cstheme="minorBidi"/>
-              </w:rPr>
-              <w:tab/>
-            </w:r>
-            <w:r>
-              <w:rPr>
-                <w:rStyle w:val="Hyperlink"/>
-              </w:rPr>
-              <w:t>Krótka prezentacja systemu:</w:t>
-            </w:r>
-            <w:r>
-              <w:tab/>
-            </w:r>
-            <w:r>
-              <w:fldChar w:fldCharType="begin"/>
-            </w:r>
-            <w:r>
-              <w:instrText xml:space="preserve"> PAGEREF _Toc527038965 \h </w:instrText>
-            </w:r>
-            <w:r>
-              <w:fldChar w:fldCharType="separate"/>
-            </w:r>
-            <w:r>
-              <w:t>3</w:t>
-            </w:r>
-            <w:r>
-              <w:fldChar w:fldCharType="end"/>
-            </w:r>
-          </w:hyperlink>
+          <w:r>
+            <w:fldChar w:fldCharType="begin"/>
+          </w:r>
+          <w:r>
+            <w:instrText xml:space="preserve"> HYPERLINK \l "_Toc527038965" </w:instrText>
+          </w:r>
+          <w:r>
+            <w:fldChar w:fldCharType="separate"/>
+          </w:r>
+          <w:r>
+            <w:rPr>
+              <w:rStyle w:val="21"/>
+            </w:rPr>
+            <w:t>1.2</w:t>
+          </w:r>
+          <w:r>
+            <w:rPr>
+              <w:rFonts w:asciiTheme="minorHAnsi" w:hAnsiTheme="minorHAnsi" w:eastAsiaTheme="minorEastAsia" w:cstheme="minorBidi"/>
+            </w:rPr>
+            <w:tab/>
+          </w:r>
+          <w:r>
+            <w:rPr>
+              <w:rStyle w:val="21"/>
+            </w:rPr>
+            <w:t>Krótka prezentacja systemu:</w:t>
+          </w:r>
+          <w:r>
+            <w:tab/>
+          </w:r>
+          <w:r>
+            <w:fldChar w:fldCharType="begin"/>
+          </w:r>
+          <w:r>
+            <w:instrText xml:space="preserve"> PAGEREF _Toc527038965 \h </w:instrText>
+          </w:r>
+          <w:r>
+            <w:fldChar w:fldCharType="separate"/>
+          </w:r>
+          <w:r>
+            <w:t>3</w:t>
+          </w:r>
+          <w:r>
+            <w:fldChar w:fldCharType="end"/>
+          </w:r>
+          <w:r>
+            <w:fldChar w:fldCharType="end"/>
+          </w:r>
         </w:p>
         <w:p>
           <w:pPr>
-            <w:pStyle w:val="TOC1"/>
+            <w:pStyle w:val="16"/>
             <w:tabs>
               <w:tab w:val="left" w:pos="440"/>
               <w:tab w:val="right" w:leader="dot" w:pos="8921"/>
             </w:tabs>
             <w:rPr>
-              <w:rFonts w:asciiTheme="minorHAnsi" w:eastAsiaTheme="minorEastAsia" w:hAnsiTheme="minorHAnsi" w:cstheme="minorBidi"/>
+              <w:rFonts w:asciiTheme="minorHAnsi" w:hAnsiTheme="minorHAnsi" w:eastAsiaTheme="minorEastAsia" w:cstheme="minorBidi"/>
             </w:rPr>
           </w:pPr>
-          <w:hyperlink w:anchor="_Toc527038966" w:history="1">
-            <w:r>
-              <w:rPr>
-                <w:rStyle w:val="Hyperlink"/>
-              </w:rPr>
-              <w:t>2.</w:t>
-            </w:r>
-            <w:r>
-              <w:rPr>
-                <w:rFonts w:asciiTheme="minorHAnsi" w:eastAsiaTheme="minorEastAsia" w:hAnsiTheme="minorHAnsi" w:cstheme="minorBidi"/>
-              </w:rPr>
-              <w:tab/>
-            </w:r>
-            <w:r>
-              <w:rPr>
-                <w:rStyle w:val="Hyperlink"/>
-              </w:rPr>
-              <w:t>Specyfikacja Funkcjonalna</w:t>
-            </w:r>
-            <w:r>
-              <w:tab/>
-            </w:r>
-            <w:r>
-              <w:fldChar w:fldCharType="begin"/>
-            </w:r>
-            <w:r>
-              <w:instrText xml:space="preserve"> PAGEREF _Toc527038966 \h </w:instrText>
-            </w:r>
-            <w:r>
-              <w:fldChar w:fldCharType="separate"/>
-            </w:r>
-            <w:r>
-              <w:t>3</w:t>
-            </w:r>
-            <w:r>
-              <w:fldChar w:fldCharType="end"/>
-            </w:r>
-          </w:hyperlink>
+          <w:r>
+            <w:fldChar w:fldCharType="begin"/>
+          </w:r>
+          <w:r>
+            <w:instrText xml:space="preserve"> HYPERLINK \l "_Toc527038966" </w:instrText>
+          </w:r>
+          <w:r>
+            <w:fldChar w:fldCharType="separate"/>
+          </w:r>
+          <w:r>
+            <w:rPr>
+              <w:rStyle w:val="21"/>
+            </w:rPr>
+            <w:t>2.</w:t>
+          </w:r>
+          <w:r>
+            <w:rPr>
+              <w:rFonts w:asciiTheme="minorHAnsi" w:hAnsiTheme="minorHAnsi" w:eastAsiaTheme="minorEastAsia" w:cstheme="minorBidi"/>
+            </w:rPr>
+            <w:tab/>
+          </w:r>
+          <w:r>
+            <w:rPr>
+              <w:rStyle w:val="21"/>
+            </w:rPr>
+            <w:t>Specyfikacja Funkcjonalna</w:t>
+          </w:r>
+          <w:r>
+            <w:tab/>
+          </w:r>
+          <w:r>
+            <w:fldChar w:fldCharType="begin"/>
+          </w:r>
+          <w:r>
+            <w:instrText xml:space="preserve"> PAGEREF _Toc527038966 \h </w:instrText>
+          </w:r>
+          <w:r>
+            <w:fldChar w:fldCharType="separate"/>
+          </w:r>
+          <w:r>
+            <w:t>3</w:t>
+          </w:r>
+          <w:r>
+            <w:fldChar w:fldCharType="end"/>
+          </w:r>
+          <w:r>
+            <w:fldChar w:fldCharType="end"/>
+          </w:r>
         </w:p>
         <w:p>
           <w:pPr>
-            <w:pStyle w:val="TOC2"/>
+            <w:pStyle w:val="17"/>
             <w:tabs>
               <w:tab w:val="left" w:pos="880"/>
               <w:tab w:val="right" w:leader="dot" w:pos="8921"/>
             </w:tabs>
             <w:rPr>
-              <w:rFonts w:asciiTheme="minorHAnsi" w:eastAsiaTheme="minorEastAsia" w:hAnsiTheme="minorHAnsi" w:cstheme="minorBidi"/>
+              <w:rFonts w:asciiTheme="minorHAnsi" w:hAnsiTheme="minorHAnsi" w:eastAsiaTheme="minorEastAsia" w:cstheme="minorBidi"/>
             </w:rPr>
           </w:pPr>
-          <w:hyperlink w:anchor="_Toc527038967" w:history="1">
-            <w:r>
-              <w:rPr>
-                <w:rStyle w:val="Hyperlink"/>
-              </w:rPr>
-              <w:t>2.1</w:t>
-            </w:r>
-            <w:r>
-              <w:rPr>
-                <w:rFonts w:asciiTheme="minorHAnsi" w:eastAsiaTheme="minorEastAsia" w:hAnsiTheme="minorHAnsi" w:cstheme="minorBidi"/>
-              </w:rPr>
-              <w:tab/>
-            </w:r>
-            <w:r>
-              <w:rPr>
-                <w:rStyle w:val="Hyperlink"/>
-              </w:rPr>
-              <w:t>Diagram hierarchii funkcji:</w:t>
-            </w:r>
-            <w:r>
-              <w:tab/>
-            </w:r>
-            <w:r>
-              <w:fldChar w:fldCharType="begin"/>
-            </w:r>
-            <w:r>
-              <w:instrText xml:space="preserve"> PAGEREF _Toc527038967 \h </w:instrText>
-            </w:r>
-            <w:r>
-              <w:fldChar w:fldCharType="separate"/>
-            </w:r>
-            <w:r>
-              <w:t>3</w:t>
-            </w:r>
-            <w:r>
-              <w:fldChar w:fldCharType="end"/>
-            </w:r>
-          </w:hyperlink>
+          <w:r>
+            <w:fldChar w:fldCharType="begin"/>
+          </w:r>
+          <w:r>
+            <w:instrText xml:space="preserve"> HYPERLINK \l "_Toc527038967" </w:instrText>
+          </w:r>
+          <w:r>
+            <w:fldChar w:fldCharType="separate"/>
+          </w:r>
+          <w:r>
+            <w:rPr>
+              <w:rStyle w:val="21"/>
+            </w:rPr>
+            <w:t>2.1</w:t>
+          </w:r>
+          <w:r>
+            <w:rPr>
+              <w:rFonts w:asciiTheme="minorHAnsi" w:hAnsiTheme="minorHAnsi" w:eastAsiaTheme="minorEastAsia" w:cstheme="minorBidi"/>
+            </w:rPr>
+            <w:tab/>
+          </w:r>
+          <w:r>
+            <w:rPr>
+              <w:rStyle w:val="21"/>
+            </w:rPr>
+            <w:t>Diagram hierarchii funkcji:</w:t>
+          </w:r>
+          <w:r>
+            <w:tab/>
+          </w:r>
+          <w:r>
+            <w:fldChar w:fldCharType="begin"/>
+          </w:r>
+          <w:r>
+            <w:instrText xml:space="preserve"> PAGEREF _Toc527038967 \h </w:instrText>
+          </w:r>
+          <w:r>
+            <w:fldChar w:fldCharType="separate"/>
+          </w:r>
+          <w:r>
+            <w:t>3</w:t>
+          </w:r>
+          <w:r>
+            <w:fldChar w:fldCharType="end"/>
+          </w:r>
+          <w:r>
+            <w:fldChar w:fldCharType="end"/>
+          </w:r>
         </w:p>
         <w:p>
           <w:pPr>
-            <w:pStyle w:val="TOC2"/>
+            <w:pStyle w:val="17"/>
             <w:tabs>
               <w:tab w:val="left" w:pos="880"/>
               <w:tab w:val="right" w:leader="dot" w:pos="8921"/>
             </w:tabs>
             <w:rPr>
-              <w:rFonts w:asciiTheme="minorHAnsi" w:eastAsiaTheme="minorEastAsia" w:hAnsiTheme="minorHAnsi" w:cstheme="minorBidi"/>
+              <w:rFonts w:asciiTheme="minorHAnsi" w:hAnsiTheme="minorHAnsi" w:eastAsiaTheme="minorEastAsia" w:cstheme="minorBidi"/>
             </w:rPr>
           </w:pPr>
-          <w:hyperlink w:anchor="_Toc527038968" w:history="1">
-            <w:r>
-              <w:rPr>
-                <w:rStyle w:val="Hyperlink"/>
-              </w:rPr>
-              <w:t>2.2</w:t>
-            </w:r>
-            <w:r>
-              <w:rPr>
-                <w:rFonts w:asciiTheme="minorHAnsi" w:eastAsiaTheme="minorEastAsia" w:hAnsiTheme="minorHAnsi" w:cstheme="minorBidi"/>
-              </w:rPr>
-              <w:tab/>
-            </w:r>
-            <w:r>
-              <w:rPr>
-                <w:rStyle w:val="Hyperlink"/>
-              </w:rPr>
-              <w:t>Lista funkcji z opisem ich zastosowania:</w:t>
-            </w:r>
-            <w:r>
-              <w:tab/>
-            </w:r>
-            <w:r>
-              <w:fldChar w:fldCharType="begin"/>
-            </w:r>
-            <w:r>
-              <w:instrText xml:space="preserve"> PAGEREF _Toc527038968 \h </w:instrText>
-            </w:r>
-            <w:r>
-              <w:fldChar w:fldCharType="separate"/>
-            </w:r>
-            <w:r>
-              <w:t>3</w:t>
-            </w:r>
-            <w:r>
-              <w:fldChar w:fldCharType="end"/>
-            </w:r>
-          </w:hyperlink>
+          <w:r>
+            <w:fldChar w:fldCharType="begin"/>
+          </w:r>
+          <w:r>
+            <w:instrText xml:space="preserve"> HYPERLINK \l "_Toc527038968" </w:instrText>
+          </w:r>
+          <w:r>
+            <w:fldChar w:fldCharType="separate"/>
+          </w:r>
+          <w:r>
+            <w:rPr>
+              <w:rStyle w:val="21"/>
+            </w:rPr>
+            <w:t>2.2</w:t>
+          </w:r>
+          <w:r>
+            <w:rPr>
+              <w:rFonts w:asciiTheme="minorHAnsi" w:hAnsiTheme="minorHAnsi" w:eastAsiaTheme="minorEastAsia" w:cstheme="minorBidi"/>
+            </w:rPr>
+            <w:tab/>
+          </w:r>
+          <w:r>
+            <w:rPr>
+              <w:rStyle w:val="21"/>
+            </w:rPr>
+            <w:t>Lista funkcji z opisem ich zastosowania:</w:t>
+          </w:r>
+          <w:r>
+            <w:tab/>
+          </w:r>
+          <w:r>
+            <w:fldChar w:fldCharType="begin"/>
+          </w:r>
+          <w:r>
+            <w:instrText xml:space="preserve"> PAGEREF _Toc527038968 \h </w:instrText>
+          </w:r>
+          <w:r>
+            <w:fldChar w:fldCharType="separate"/>
+          </w:r>
+          <w:r>
+            <w:t>3</w:t>
+          </w:r>
+          <w:r>
+            <w:fldChar w:fldCharType="end"/>
+          </w:r>
+          <w:r>
+            <w:fldChar w:fldCharType="end"/>
+          </w:r>
         </w:p>
         <w:p>
           <w:pPr>
-            <w:pStyle w:val="TOC2"/>
+            <w:pStyle w:val="17"/>
             <w:tabs>
               <w:tab w:val="left" w:pos="880"/>
               <w:tab w:val="right" w:leader="dot" w:pos="8921"/>
             </w:tabs>
             <w:rPr>
-              <w:rFonts w:asciiTheme="minorHAnsi" w:eastAsiaTheme="minorEastAsia" w:hAnsiTheme="minorHAnsi" w:cstheme="minorBidi"/>
+              <w:rFonts w:asciiTheme="minorHAnsi" w:hAnsiTheme="minorHAnsi" w:eastAsiaTheme="minorEastAsia" w:cstheme="minorBidi"/>
             </w:rPr>
           </w:pPr>
-          <w:hyperlink w:anchor="_Toc527038969" w:history="1">
-            <w:r>
-              <w:rPr>
-                <w:rStyle w:val="Hyperlink"/>
-              </w:rPr>
-              <w:t>2.3</w:t>
-            </w:r>
-            <w:r>
-              <w:rPr>
-                <w:rFonts w:asciiTheme="minorHAnsi" w:eastAsiaTheme="minorEastAsia" w:hAnsiTheme="minorHAnsi" w:cstheme="minorBidi"/>
-              </w:rPr>
-              <w:tab/>
-            </w:r>
-            <w:r>
-              <w:rPr>
-                <w:rStyle w:val="Hyperlink"/>
-              </w:rPr>
-              <w:t>Diagram przypadków użycia:</w:t>
-            </w:r>
-            <w:r>
-              <w:tab/>
-            </w:r>
-            <w:r>
-              <w:fldChar w:fldCharType="begin"/>
-            </w:r>
-            <w:r>
-              <w:instrText xml:space="preserve"> PAGEREF _Toc527038969 \h </w:instrText>
-            </w:r>
-            <w:r>
-              <w:fldChar w:fldCharType="separate"/>
-            </w:r>
-            <w:r>
-              <w:t>3</w:t>
-            </w:r>
-            <w:r>
-              <w:fldChar w:fldCharType="end"/>
-            </w:r>
-          </w:hyperlink>
+          <w:r>
+            <w:fldChar w:fldCharType="begin"/>
+          </w:r>
+          <w:r>
+            <w:instrText xml:space="preserve"> HYPERLINK \l "_Toc527038969" </w:instrText>
+          </w:r>
+          <w:r>
+            <w:fldChar w:fldCharType="separate"/>
+          </w:r>
+          <w:r>
+            <w:rPr>
+              <w:rStyle w:val="21"/>
+            </w:rPr>
+            <w:t>2.3</w:t>
+          </w:r>
+          <w:r>
+            <w:rPr>
+              <w:rFonts w:asciiTheme="minorHAnsi" w:hAnsiTheme="minorHAnsi" w:eastAsiaTheme="minorEastAsia" w:cstheme="minorBidi"/>
+            </w:rPr>
+            <w:tab/>
+          </w:r>
+          <w:r>
+            <w:rPr>
+              <w:rStyle w:val="21"/>
+            </w:rPr>
+            <w:t>Diagram przypadków użycia:</w:t>
+          </w:r>
+          <w:r>
+            <w:tab/>
+          </w:r>
+          <w:r>
+            <w:fldChar w:fldCharType="begin"/>
+          </w:r>
+          <w:r>
+            <w:instrText xml:space="preserve"> PAGEREF _Toc527038969 \h </w:instrText>
+          </w:r>
+          <w:r>
+            <w:fldChar w:fldCharType="separate"/>
+          </w:r>
+          <w:r>
+            <w:t>3</w:t>
+          </w:r>
+          <w:r>
+            <w:fldChar w:fldCharType="end"/>
+          </w:r>
+          <w:r>
+            <w:fldChar w:fldCharType="end"/>
+          </w:r>
         </w:p>
         <w:p>
           <w:pPr>
-            <w:pStyle w:val="TOC1"/>
+            <w:pStyle w:val="16"/>
             <w:tabs>
               <w:tab w:val="left" w:pos="440"/>
               <w:tab w:val="right" w:leader="dot" w:pos="8921"/>
             </w:tabs>
             <w:rPr>
-              <w:rFonts w:asciiTheme="minorHAnsi" w:eastAsiaTheme="minorEastAsia" w:hAnsiTheme="minorHAnsi" w:cstheme="minorBidi"/>
+              <w:rFonts w:asciiTheme="minorHAnsi" w:hAnsiTheme="minorHAnsi" w:eastAsiaTheme="minorEastAsia" w:cstheme="minorBidi"/>
             </w:rPr>
           </w:pPr>
-          <w:hyperlink w:anchor="_Toc527038970" w:history="1">
-            <w:r>
-              <w:rPr>
-                <w:rStyle w:val="Hyperlink"/>
-              </w:rPr>
-              <w:t>3.</w:t>
-            </w:r>
-            <w:r>
-              <w:rPr>
-                <w:rFonts w:asciiTheme="minorHAnsi" w:eastAsiaTheme="minorEastAsia" w:hAnsiTheme="minorHAnsi" w:cstheme="minorBidi"/>
-              </w:rPr>
-              <w:tab/>
-            </w:r>
-            <w:r>
-              <w:rPr>
-                <w:rStyle w:val="Hyperlink"/>
-              </w:rPr>
-              <w:t>Model danych, diagram ERD</w:t>
-            </w:r>
-            <w:r>
-              <w:tab/>
-            </w:r>
-            <w:r>
-              <w:fldChar w:fldCharType="begin"/>
-            </w:r>
-            <w:r>
-              <w:instrText xml:space="preserve"> PAGEREF _Toc527038970 \h </w:instrText>
-            </w:r>
-            <w:r>
-              <w:fldChar w:fldCharType="separate"/>
-            </w:r>
-            <w:r>
-              <w:t>4</w:t>
-            </w:r>
-            <w:r>
-              <w:fldChar w:fldCharType="end"/>
-            </w:r>
-          </w:hyperlink>
+          <w:r>
+            <w:fldChar w:fldCharType="begin"/>
+          </w:r>
+          <w:r>
+            <w:instrText xml:space="preserve"> HYPERLINK \l "_Toc527038970" </w:instrText>
+          </w:r>
+          <w:r>
+            <w:fldChar w:fldCharType="separate"/>
+          </w:r>
+          <w:r>
+            <w:rPr>
+              <w:rStyle w:val="21"/>
+            </w:rPr>
+            <w:t>3.</w:t>
+          </w:r>
+          <w:r>
+            <w:rPr>
+              <w:rFonts w:asciiTheme="minorHAnsi" w:hAnsiTheme="minorHAnsi" w:eastAsiaTheme="minorEastAsia" w:cstheme="minorBidi"/>
+            </w:rPr>
+            <w:tab/>
+          </w:r>
+          <w:r>
+            <w:rPr>
+              <w:rStyle w:val="21"/>
+            </w:rPr>
+            <w:t>Model danych, diagram ERD</w:t>
+          </w:r>
+          <w:r>
+            <w:tab/>
+          </w:r>
+          <w:r>
+            <w:fldChar w:fldCharType="begin"/>
+          </w:r>
+          <w:r>
+            <w:instrText xml:space="preserve"> PAGEREF _Toc527038970 \h </w:instrText>
+          </w:r>
+          <w:r>
+            <w:fldChar w:fldCharType="separate"/>
+          </w:r>
+          <w:r>
+            <w:t>4</w:t>
+          </w:r>
+          <w:r>
+            <w:fldChar w:fldCharType="end"/>
+          </w:r>
+          <w:r>
+            <w:fldChar w:fldCharType="end"/>
+          </w:r>
         </w:p>
         <w:p>
           <w:pPr>
-            <w:pStyle w:val="TOC1"/>
+            <w:pStyle w:val="16"/>
             <w:tabs>
               <w:tab w:val="left" w:pos="440"/>
               <w:tab w:val="right" w:leader="dot" w:pos="8921"/>
             </w:tabs>
             <w:rPr>
-              <w:rFonts w:asciiTheme="minorHAnsi" w:eastAsiaTheme="minorEastAsia" w:hAnsiTheme="minorHAnsi" w:cstheme="minorBidi"/>
+              <w:rFonts w:asciiTheme="minorHAnsi" w:hAnsiTheme="minorHAnsi" w:eastAsiaTheme="minorEastAsia" w:cstheme="minorBidi"/>
             </w:rPr>
           </w:pPr>
-          <w:hyperlink w:anchor="_Toc527038971" w:history="1">
-            <w:r>
-              <w:rPr>
-                <w:rStyle w:val="Hyperlink"/>
-              </w:rPr>
-              <w:t>4.</w:t>
-            </w:r>
-            <w:r>
-              <w:rPr>
-                <w:rFonts w:asciiTheme="minorHAnsi" w:eastAsiaTheme="minorEastAsia" w:hAnsiTheme="minorHAnsi" w:cstheme="minorBidi"/>
-              </w:rPr>
-              <w:tab/>
-            </w:r>
-            <w:r>
-              <w:rPr>
-                <w:rStyle w:val="Hyperlink"/>
-              </w:rPr>
-              <w:t>Model architektury systemu</w:t>
-            </w:r>
-            <w:r>
-              <w:tab/>
-            </w:r>
-            <w:r>
-              <w:fldChar w:fldCharType="begin"/>
-            </w:r>
-            <w:r>
-              <w:instrText xml:space="preserve"> PAGEREF _Toc527038971 \h </w:instrText>
-            </w:r>
-            <w:r>
-              <w:fldChar w:fldCharType="separate"/>
-            </w:r>
-            <w:r>
-              <w:t>4</w:t>
-            </w:r>
-            <w:r>
-              <w:fldChar w:fldCharType="end"/>
-            </w:r>
-          </w:hyperlink>
+          <w:r>
+            <w:fldChar w:fldCharType="begin"/>
+          </w:r>
+          <w:r>
+            <w:instrText xml:space="preserve"> HYPERLINK \l "_Toc527038971" </w:instrText>
+          </w:r>
+          <w:r>
+            <w:fldChar w:fldCharType="separate"/>
+          </w:r>
+          <w:r>
+            <w:rPr>
+              <w:rStyle w:val="21"/>
+            </w:rPr>
+            <w:t>4.</w:t>
+          </w:r>
+          <w:r>
+            <w:rPr>
+              <w:rFonts w:asciiTheme="minorHAnsi" w:hAnsiTheme="minorHAnsi" w:eastAsiaTheme="minorEastAsia" w:cstheme="minorBidi"/>
+            </w:rPr>
+            <w:tab/>
+          </w:r>
+          <w:r>
+            <w:rPr>
+              <w:rStyle w:val="21"/>
+            </w:rPr>
+            <w:t>Model architektury systemu</w:t>
+          </w:r>
+          <w:r>
+            <w:tab/>
+          </w:r>
+          <w:r>
+            <w:fldChar w:fldCharType="begin"/>
+          </w:r>
+          <w:r>
+            <w:instrText xml:space="preserve"> PAGEREF _Toc527038971 \h </w:instrText>
+          </w:r>
+          <w:r>
+            <w:fldChar w:fldCharType="separate"/>
+          </w:r>
+          <w:r>
+            <w:t>4</w:t>
+          </w:r>
+          <w:r>
+            <w:fldChar w:fldCharType="end"/>
+          </w:r>
+          <w:r>
+            <w:fldChar w:fldCharType="end"/>
+          </w:r>
         </w:p>
         <w:p>
           <w:r>
@@ -1046,7 +1204,7 @@
     </w:sdt>
     <w:p>
       <w:pPr>
-        <w:pStyle w:val="Heading1"/>
+        <w:pStyle w:val="2"/>
         <w:numPr>
           <w:ilvl w:val="0"/>
           <w:numId w:val="1"/>
@@ -1059,14 +1217,13 @@
       <w:bookmarkStart w:id="0" w:name="_Toc527038963"/>
       <w:bookmarkStart w:id="1" w:name="Part1"/>
       <w:r>
-        <w:lastRenderedPageBreak/>
         <w:t>Przedstawienie koncepcji systemu</w:t>
       </w:r>
       <w:bookmarkEnd w:id="0"/>
     </w:p>
     <w:p>
       <w:pPr>
-        <w:pStyle w:val="Heading2"/>
+        <w:pStyle w:val="3"/>
         <w:numPr>
           <w:ilvl w:val="1"/>
           <w:numId w:val="1"/>
@@ -1074,34 +1231,19 @@
       </w:pPr>
       <w:bookmarkStart w:id="2" w:name="_Toc527038964"/>
       <w:r>
-        <w:t>O</w:t>
-      </w:r>
-      <w:r>
-        <w:t>pis:</w:t>
+        <w:t>Opis:</w:t>
       </w:r>
       <w:bookmarkEnd w:id="2"/>
     </w:p>
-    <w:p>
-      <w:bookmarkStart w:id="3" w:name="_GoBack"/>
-      <w:bookmarkEnd w:id="3"/>
-    </w:p>
-    <w:p>
-      <w:r>
-        <w:t xml:space="preserve">Celem </w:t>
-      </w:r>
-      <w:r>
-        <w:t>wdrożenia systemu jest usprawnienie procesu zbierania opinii wśród ankietowanych, skrócenie czasu przeprowadzania badania, a także ograniczenie kosztów związanych z przeprowadzeniem badań.</w:t>
-      </w:r>
-    </w:p>
-    <w:p>
-      <w:r>
-        <w:t>Projektowany system informatyczny będzie miał za zadanie wspieranie</w:t>
-      </w:r>
-      <w:r>
-        <w:t xml:space="preserve"> organizacji w przeprowadzaniu badań opinii publicznej, poprzez umożliwienie prowadzenia badań przez Internet. Serwis będzie umożliwiał stworzenie nowej ankiety oraz udostępnienie jej ankietowanym. Ankietowani będą mogli udzielić odpowiedzi online, a odpow</w:t>
-      </w:r>
-      <w:r>
-        <w:t>iedzi zostaną zapisane do bazy danych. Aplikacja będzie również umożliwiała prezentację wyników w czytelnej formie, za pomocą tabel i wykresów.</w:t>
+    <w:p/>
+    <w:p>
+      <w:r>
+        <w:t>Celem wdrożenia systemu jest usprawnienie procesu zbierania opinii wśród ankietowanych, skrócenie czasu przeprowadzania badania, a także ograniczenie kosztów związanych z przeprowadzeniem badań.</w:t>
+      </w:r>
+    </w:p>
+    <w:p>
+      <w:r>
+        <w:t>Projektowany system informatyczny będzie miał za zadanie wspieranie organizacji w przeprowadzaniu badań opinii publicznej, poprzez umożliwienie prowadzenia badań przez Internet. Serwis będzie umożliwiał stworzenie nowej ankiety oraz udostępnienie jej ankietowanym. Ankietowani będą mogli udzielić odpowiedzi online, a odpowiedzi zostaną zapisane do bazy danych. Aplikacja będzie również umożliwiała prezentację wyników w czytelnej formie, za pomocą tabel i wykresów.</w:t>
       </w:r>
     </w:p>
     <w:p>
@@ -1111,28 +1253,22 @@
     </w:p>
     <w:p>
       <w:r>
-        <w:t>Użytkownicy systemu, po zalogowaniu, będą mogli korzy</w:t>
-      </w:r>
-      <w:r>
-        <w:t>stać z funkcji systemu takich jak dodawanie ankiety, dodawanie pytań, przeglądanie wyników. Z kolei ankietowani będą anonimowi, a informacja o wypełnionej ankiecie będzie się zapisywała w pliku cookie, inne dane o ankietowanych nie będą zapisywane.</w:t>
-      </w:r>
-    </w:p>
-    <w:p>
-      <w:pPr>
-        <w:pStyle w:val="Heading2"/>
+        <w:t>Użytkownicy systemu, po zalogowaniu, będą mogli korzystać z funkcji systemu takich jak dodawanie ankiety, dodawanie pytań, przeglądanie wyników. Z kolei ankietowani będą anonimowi, a informacja o wypełnionej ankiecie będzie się zapisywała w pliku cookie, inne dane o ankietowanych nie będą zapisywane.</w:t>
+      </w:r>
+    </w:p>
+    <w:p>
+      <w:pPr>
+        <w:pStyle w:val="3"/>
         <w:numPr>
           <w:ilvl w:val="1"/>
           <w:numId w:val="1"/>
         </w:numPr>
       </w:pPr>
-      <w:bookmarkStart w:id="4" w:name="_Toc527038965"/>
-      <w:r>
-        <w:t xml:space="preserve">Krótka </w:t>
-      </w:r>
-      <w:r>
-        <w:t>prezentacja systemu:</w:t>
-      </w:r>
-      <w:bookmarkEnd w:id="4"/>
+      <w:bookmarkStart w:id="3" w:name="_Toc527038965"/>
+      <w:r>
+        <w:t>Krótka prezentacja systemu:</w:t>
+      </w:r>
+      <w:bookmarkEnd w:id="3"/>
       <w:r>
         <w:t xml:space="preserve"> </w:t>
       </w:r>
@@ -1167,10 +1303,7 @@
         <w:spacing w:line="240" w:lineRule="auto"/>
       </w:pPr>
       <w:r>
-        <w:t>- Użytkownicy systemu, w celu uzyskania dostępu do funkcji systemu będą msuieli się uwierzytelnić loginem i hasł</w:t>
-      </w:r>
-      <w:r>
-        <w:t>em;</w:t>
+        <w:t>- Użytkownicy systemu, w celu uzyskania dostępu do funkcji systemu będą msuieli się uwierzytelnić loginem i hasłem;</w:t>
       </w:r>
     </w:p>
     <w:p>
@@ -1194,10 +1327,7 @@
         <w:spacing w:line="240" w:lineRule="auto"/>
       </w:pPr>
       <w:r>
-        <w:t>- Ankietowany po wysłaniu swoich odpowiedzi będzie mógł obejrzeć wyniki ankiet</w:t>
-      </w:r>
-      <w:r>
-        <w:t>y;</w:t>
+        <w:t>- Ankietowany po wysłaniu swoich odpowiedzi będzie mógł obejrzeć wyniki ankiety;</w:t>
       </w:r>
     </w:p>
     <w:p>
@@ -1229,10 +1359,7 @@
         <w:spacing w:line="240" w:lineRule="auto"/>
       </w:pPr>
       <w:r>
-        <w:t>- Konta użytkowników zakłada administrator, który robi to z poziomu bazy danych i nie ma spe</w:t>
-      </w:r>
-      <w:r>
-        <w:t>cjalnej roli w systemie;</w:t>
+        <w:t>- Konta użytkowników zakłada administrator, który robi to z poziomu bazy danych i nie ma specjalnej roli w systemie;</w:t>
       </w:r>
     </w:p>
     <w:p>
@@ -1246,33 +1373,32 @@
     <w:p/>
     <w:p>
       <w:pPr>
-        <w:pStyle w:val="Heading1"/>
+        <w:pStyle w:val="2"/>
         <w:numPr>
           <w:ilvl w:val="0"/>
           <w:numId w:val="1"/>
         </w:numPr>
         <w:ind w:left="284"/>
       </w:pPr>
-      <w:bookmarkStart w:id="5" w:name="_Toc527038966"/>
-      <w:r>
-        <w:lastRenderedPageBreak/>
+      <w:bookmarkStart w:id="4" w:name="_Toc527038966"/>
+      <w:r>
         <w:t>Specyfikacja Funkcjonalna</w:t>
       </w:r>
-      <w:bookmarkEnd w:id="5"/>
-    </w:p>
-    <w:p>
-      <w:pPr>
-        <w:pStyle w:val="Heading2"/>
+      <w:bookmarkEnd w:id="4"/>
+    </w:p>
+    <w:p>
+      <w:pPr>
+        <w:pStyle w:val="3"/>
         <w:numPr>
           <w:ilvl w:val="1"/>
           <w:numId w:val="1"/>
         </w:numPr>
       </w:pPr>
-      <w:bookmarkStart w:id="6" w:name="_Toc527038967"/>
+      <w:bookmarkStart w:id="5" w:name="_Toc527038967"/>
       <w:r>
         <w:t>Diagram hierarchii funkcji:</w:t>
       </w:r>
-      <w:bookmarkEnd w:id="6"/>
+      <w:bookmarkEnd w:id="5"/>
     </w:p>
     <w:p>
       <w:pPr>
@@ -1280,9 +1406,6 @@
         <w:jc w:val="center"/>
       </w:pPr>
       <w:r>
-        <w:rPr>
-          <w:noProof/>
-        </w:rPr>
         <w:drawing>
           <wp:inline distT="0" distB="0" distL="0" distR="0">
             <wp:extent cx="5210175" cy="2583180"/>
@@ -1301,7 +1424,7 @@
                     </pic:cNvPicPr>
                   </pic:nvPicPr>
                   <pic:blipFill>
-                    <a:blip r:embed="rId9">
+                    <a:blip r:embed="rId4">
                       <a:extLst>
                         <a:ext uri="{28A0092B-C50C-407E-A947-70E740481C1C}">
                           <a14:useLocalDpi xmlns:a14="http://schemas.microsoft.com/office/drawing/2010/main" val="0"/>
@@ -1335,31 +1458,61 @@
     </w:p>
     <w:p>
       <w:pPr>
-        <w:pStyle w:val="Heading2"/>
+        <w:pStyle w:val="3"/>
         <w:numPr>
           <w:ilvl w:val="1"/>
           <w:numId w:val="1"/>
         </w:numPr>
       </w:pPr>
-      <w:bookmarkStart w:id="7" w:name="_Toc527038968"/>
+      <w:bookmarkStart w:id="6" w:name="_Toc527038968"/>
       <w:r>
         <w:t>Lista funkcji z opisem ich zastosowania:</w:t>
       </w:r>
-      <w:bookmarkEnd w:id="7"/>
+      <w:bookmarkEnd w:id="6"/>
     </w:p>
     <w:tbl>
       <w:tblPr>
-        <w:tblStyle w:val="TableGrid"/>
+        <w:tblStyle w:val="23"/>
         <w:tblW w:w="8213" w:type="dxa"/>
         <w:tblInd w:w="708" w:type="dxa"/>
+        <w:tblBorders>
+          <w:top w:val="single" w:color="auto" w:sz="4" w:space="0"/>
+          <w:left w:val="single" w:color="auto" w:sz="4" w:space="0"/>
+          <w:bottom w:val="single" w:color="auto" w:sz="4" w:space="0"/>
+          <w:right w:val="single" w:color="auto" w:sz="4" w:space="0"/>
+          <w:insideH w:val="single" w:color="auto" w:sz="4" w:space="0"/>
+          <w:insideV w:val="single" w:color="auto" w:sz="4" w:space="0"/>
+        </w:tblBorders>
         <w:tblLayout w:type="fixed"/>
-        <w:tblLook w:val="04A0" w:firstRow="1" w:lastRow="0" w:firstColumn="1" w:lastColumn="0" w:noHBand="0" w:noVBand="1"/>
+        <w:tblCellMar>
+          <w:top w:w="0" w:type="dxa"/>
+          <w:left w:w="108" w:type="dxa"/>
+          <w:bottom w:w="0" w:type="dxa"/>
+          <w:right w:w="108" w:type="dxa"/>
+        </w:tblCellMar>
       </w:tblPr>
       <w:tblGrid>
         <w:gridCol w:w="4106"/>
         <w:gridCol w:w="4107"/>
       </w:tblGrid>
       <w:tr>
+        <w:tblPrEx>
+          <w:tblBorders>
+            <w:top w:val="single" w:color="auto" w:sz="4" w:space="0"/>
+            <w:left w:val="single" w:color="auto" w:sz="4" w:space="0"/>
+            <w:bottom w:val="single" w:color="auto" w:sz="4" w:space="0"/>
+            <w:right w:val="single" w:color="auto" w:sz="4" w:space="0"/>
+            <w:insideH w:val="single" w:color="auto" w:sz="4" w:space="0"/>
+            <w:insideV w:val="single" w:color="auto" w:sz="4" w:space="0"/>
+          </w:tblBorders>
+          <w:tblLayout w:type="fixed"/>
+          <w:tblCellMar>
+            <w:top w:w="0" w:type="dxa"/>
+            <w:left w:w="108" w:type="dxa"/>
+            <w:bottom w:w="0" w:type="dxa"/>
+            <w:right w:w="108" w:type="dxa"/>
+          </w:tblCellMar>
+        </w:tblPrEx>
         <w:tc>
           <w:tcPr>
             <w:tcW w:w="4106" w:type="dxa"/>
@@ -1400,6 +1553,23 @@
         </w:tc>
       </w:tr>
       <w:tr>
+        <w:tblPrEx>
+          <w:tblBorders>
+            <w:top w:val="single" w:color="auto" w:sz="4" w:space="0"/>
+            <w:left w:val="single" w:color="auto" w:sz="4" w:space="0"/>
+            <w:bottom w:val="single" w:color="auto" w:sz="4" w:space="0"/>
+            <w:right w:val="single" w:color="auto" w:sz="4" w:space="0"/>
+            <w:insideH w:val="single" w:color="auto" w:sz="4" w:space="0"/>
+            <w:insideV w:val="single" w:color="auto" w:sz="4" w:space="0"/>
+          </w:tblBorders>
+          <w:tblLayout w:type="fixed"/>
+          <w:tblCellMar>
+            <w:top w:w="0" w:type="dxa"/>
+            <w:left w:w="108" w:type="dxa"/>
+            <w:bottom w:w="0" w:type="dxa"/>
+            <w:right w:w="108" w:type="dxa"/>
+          </w:tblCellMar>
+        </w:tblPrEx>
         <w:tc>
           <w:tcPr>
             <w:tcW w:w="4106" w:type="dxa"/>
@@ -1416,15 +1586,29 @@
           </w:tcPr>
           <w:p>
             <w:r>
-              <w:t xml:space="preserve">Pozwala </w:t>
-            </w:r>
-            <w:r>
-              <w:t>użytkownikowi na zalogowanie się do systemu.</w:t>
+              <w:t>Pozwala użytkownikowi na zalogowanie się do systemu.</w:t>
             </w:r>
           </w:p>
         </w:tc>
       </w:tr>
       <w:tr>
+        <w:tblPrEx>
+          <w:tblBorders>
+            <w:top w:val="single" w:color="auto" w:sz="4" w:space="0"/>
+            <w:left w:val="single" w:color="auto" w:sz="4" w:space="0"/>
+            <w:bottom w:val="single" w:color="auto" w:sz="4" w:space="0"/>
+            <w:right w:val="single" w:color="auto" w:sz="4" w:space="0"/>
+            <w:insideH w:val="single" w:color="auto" w:sz="4" w:space="0"/>
+            <w:insideV w:val="single" w:color="auto" w:sz="4" w:space="0"/>
+          </w:tblBorders>
+          <w:tblLayout w:type="fixed"/>
+          <w:tblCellMar>
+            <w:top w:w="0" w:type="dxa"/>
+            <w:left w:w="108" w:type="dxa"/>
+            <w:bottom w:w="0" w:type="dxa"/>
+            <w:right w:w="108" w:type="dxa"/>
+          </w:tblCellMar>
+        </w:tblPrEx>
         <w:tc>
           <w:tcPr>
             <w:tcW w:w="4106" w:type="dxa"/>
@@ -1447,6 +1631,23 @@
         </w:tc>
       </w:tr>
       <w:tr>
+        <w:tblPrEx>
+          <w:tblBorders>
+            <w:top w:val="single" w:color="auto" w:sz="4" w:space="0"/>
+            <w:left w:val="single" w:color="auto" w:sz="4" w:space="0"/>
+            <w:bottom w:val="single" w:color="auto" w:sz="4" w:space="0"/>
+            <w:right w:val="single" w:color="auto" w:sz="4" w:space="0"/>
+            <w:insideH w:val="single" w:color="auto" w:sz="4" w:space="0"/>
+            <w:insideV w:val="single" w:color="auto" w:sz="4" w:space="0"/>
+          </w:tblBorders>
+          <w:tblLayout w:type="fixed"/>
+          <w:tblCellMar>
+            <w:top w:w="0" w:type="dxa"/>
+            <w:left w:w="108" w:type="dxa"/>
+            <w:bottom w:w="0" w:type="dxa"/>
+            <w:right w:w="108" w:type="dxa"/>
+          </w:tblCellMar>
+        </w:tblPrEx>
         <w:tc>
           <w:tcPr>
             <w:tcW w:w="4106" w:type="dxa"/>
@@ -1469,6 +1670,23 @@
         </w:tc>
       </w:tr>
       <w:tr>
+        <w:tblPrEx>
+          <w:tblBorders>
+            <w:top w:val="single" w:color="auto" w:sz="4" w:space="0"/>
+            <w:left w:val="single" w:color="auto" w:sz="4" w:space="0"/>
+            <w:bottom w:val="single" w:color="auto" w:sz="4" w:space="0"/>
+            <w:right w:val="single" w:color="auto" w:sz="4" w:space="0"/>
+            <w:insideH w:val="single" w:color="auto" w:sz="4" w:space="0"/>
+            <w:insideV w:val="single" w:color="auto" w:sz="4" w:space="0"/>
+          </w:tblBorders>
+          <w:tblLayout w:type="fixed"/>
+          <w:tblCellMar>
+            <w:top w:w="0" w:type="dxa"/>
+            <w:left w:w="108" w:type="dxa"/>
+            <w:bottom w:w="0" w:type="dxa"/>
+            <w:right w:w="108" w:type="dxa"/>
+          </w:tblCellMar>
+        </w:tblPrEx>
         <w:tc>
           <w:tcPr>
             <w:tcW w:w="4106" w:type="dxa"/>
@@ -1491,16 +1709,30 @@
         </w:tc>
       </w:tr>
       <w:tr>
+        <w:tblPrEx>
+          <w:tblBorders>
+            <w:top w:val="single" w:color="auto" w:sz="4" w:space="0"/>
+            <w:left w:val="single" w:color="auto" w:sz="4" w:space="0"/>
+            <w:bottom w:val="single" w:color="auto" w:sz="4" w:space="0"/>
+            <w:right w:val="single" w:color="auto" w:sz="4" w:space="0"/>
+            <w:insideH w:val="single" w:color="auto" w:sz="4" w:space="0"/>
+            <w:insideV w:val="single" w:color="auto" w:sz="4" w:space="0"/>
+          </w:tblBorders>
+          <w:tblLayout w:type="fixed"/>
+          <w:tblCellMar>
+            <w:top w:w="0" w:type="dxa"/>
+            <w:left w:w="108" w:type="dxa"/>
+            <w:bottom w:w="0" w:type="dxa"/>
+            <w:right w:w="108" w:type="dxa"/>
+          </w:tblCellMar>
+        </w:tblPrEx>
         <w:tc>
           <w:tcPr>
             <w:tcW w:w="4106" w:type="dxa"/>
           </w:tcPr>
           <w:p>
             <w:r>
-              <w:t>Za</w:t>
-            </w:r>
-            <w:r>
-              <w:t>pisanie ankiety</w:t>
+              <w:t>Zapisanie ankiety</w:t>
             </w:r>
           </w:p>
         </w:tc>
@@ -1516,6 +1748,23 @@
         </w:tc>
       </w:tr>
       <w:tr>
+        <w:tblPrEx>
+          <w:tblBorders>
+            <w:top w:val="single" w:color="auto" w:sz="4" w:space="0"/>
+            <w:left w:val="single" w:color="auto" w:sz="4" w:space="0"/>
+            <w:bottom w:val="single" w:color="auto" w:sz="4" w:space="0"/>
+            <w:right w:val="single" w:color="auto" w:sz="4" w:space="0"/>
+            <w:insideH w:val="single" w:color="auto" w:sz="4" w:space="0"/>
+            <w:insideV w:val="single" w:color="auto" w:sz="4" w:space="0"/>
+          </w:tblBorders>
+          <w:tblLayout w:type="fixed"/>
+          <w:tblCellMar>
+            <w:top w:w="0" w:type="dxa"/>
+            <w:left w:w="108" w:type="dxa"/>
+            <w:bottom w:w="0" w:type="dxa"/>
+            <w:right w:w="108" w:type="dxa"/>
+          </w:tblCellMar>
+        </w:tblPrEx>
         <w:tc>
           <w:tcPr>
             <w:tcW w:w="4106" w:type="dxa"/>
@@ -1538,6 +1787,23 @@
         </w:tc>
       </w:tr>
       <w:tr>
+        <w:tblPrEx>
+          <w:tblBorders>
+            <w:top w:val="single" w:color="auto" w:sz="4" w:space="0"/>
+            <w:left w:val="single" w:color="auto" w:sz="4" w:space="0"/>
+            <w:bottom w:val="single" w:color="auto" w:sz="4" w:space="0"/>
+            <w:right w:val="single" w:color="auto" w:sz="4" w:space="0"/>
+            <w:insideH w:val="single" w:color="auto" w:sz="4" w:space="0"/>
+            <w:insideV w:val="single" w:color="auto" w:sz="4" w:space="0"/>
+          </w:tblBorders>
+          <w:tblLayout w:type="fixed"/>
+          <w:tblCellMar>
+            <w:top w:w="0" w:type="dxa"/>
+            <w:left w:w="108" w:type="dxa"/>
+            <w:bottom w:w="0" w:type="dxa"/>
+            <w:right w:w="108" w:type="dxa"/>
+          </w:tblCellMar>
+        </w:tblPrEx>
         <w:tc>
           <w:tcPr>
             <w:tcW w:w="4106" w:type="dxa"/>
@@ -1560,6 +1826,23 @@
         </w:tc>
       </w:tr>
       <w:tr>
+        <w:tblPrEx>
+          <w:tblBorders>
+            <w:top w:val="single" w:color="auto" w:sz="4" w:space="0"/>
+            <w:left w:val="single" w:color="auto" w:sz="4" w:space="0"/>
+            <w:bottom w:val="single" w:color="auto" w:sz="4" w:space="0"/>
+            <w:right w:val="single" w:color="auto" w:sz="4" w:space="0"/>
+            <w:insideH w:val="single" w:color="auto" w:sz="4" w:space="0"/>
+            <w:insideV w:val="single" w:color="auto" w:sz="4" w:space="0"/>
+          </w:tblBorders>
+          <w:tblLayout w:type="fixed"/>
+          <w:tblCellMar>
+            <w:top w:w="0" w:type="dxa"/>
+            <w:left w:w="108" w:type="dxa"/>
+            <w:bottom w:w="0" w:type="dxa"/>
+            <w:right w:w="108" w:type="dxa"/>
+          </w:tblCellMar>
+        </w:tblPrEx>
         <w:tc>
           <w:tcPr>
             <w:tcW w:w="4106" w:type="dxa"/>
@@ -1576,15 +1859,29 @@
           </w:tcPr>
           <w:p>
             <w:r>
-              <w:t xml:space="preserve">Pozwala </w:t>
-            </w:r>
-            <w:r>
-              <w:t>Ankietowanemu odpowiedzieć na pytania z ankiety</w:t>
+              <w:t>Pozwala Ankietowanemu odpowiedzieć na pytania z ankiety</w:t>
             </w:r>
           </w:p>
         </w:tc>
       </w:tr>
       <w:tr>
+        <w:tblPrEx>
+          <w:tblBorders>
+            <w:top w:val="single" w:color="auto" w:sz="4" w:space="0"/>
+            <w:left w:val="single" w:color="auto" w:sz="4" w:space="0"/>
+            <w:bottom w:val="single" w:color="auto" w:sz="4" w:space="0"/>
+            <w:right w:val="single" w:color="auto" w:sz="4" w:space="0"/>
+            <w:insideH w:val="single" w:color="auto" w:sz="4" w:space="0"/>
+            <w:insideV w:val="single" w:color="auto" w:sz="4" w:space="0"/>
+          </w:tblBorders>
+          <w:tblLayout w:type="fixed"/>
+          <w:tblCellMar>
+            <w:top w:w="0" w:type="dxa"/>
+            <w:left w:w="108" w:type="dxa"/>
+            <w:bottom w:w="0" w:type="dxa"/>
+            <w:right w:w="108" w:type="dxa"/>
+          </w:tblCellMar>
+        </w:tblPrEx>
         <w:tc>
           <w:tcPr>
             <w:tcW w:w="4106" w:type="dxa"/>
@@ -1614,27 +1911,84 @@
     </w:p>
     <w:p>
       <w:pPr>
-        <w:pStyle w:val="Heading2"/>
+        <w:pStyle w:val="3"/>
         <w:numPr>
           <w:ilvl w:val="1"/>
           <w:numId w:val="1"/>
         </w:numPr>
       </w:pPr>
-      <w:bookmarkStart w:id="8" w:name="_Toc527038969"/>
-      <w:r>
-        <w:lastRenderedPageBreak/>
+      <w:bookmarkStart w:id="7" w:name="_Toc527038969"/>
+      <w:r>
         <w:t>Diagram przypadków użycia:</w:t>
       </w:r>
-      <w:bookmarkEnd w:id="8"/>
+      <w:bookmarkEnd w:id="7"/>
+    </w:p>
+    <w:p>
+      <w:pPr>
+        <w:rPr>
+          <w:rFonts w:hint="default"/>
+        </w:rPr>
+      </w:pPr>
+      <w:r>
+        <w:rPr>
+          <w:rFonts w:hint="default"/>
+        </w:rPr>
+        <w:t>Aktorzy:</w:t>
+      </w:r>
+    </w:p>
+    <w:p>
+      <w:pPr>
+        <w:rPr>
+          <w:rFonts w:hint="default"/>
+        </w:rPr>
+      </w:pPr>
+      <w:r>
+        <w:rPr>
+          <w:rFonts w:hint="default"/>
+        </w:rPr>
+        <w:tab/>
+      </w:r>
+      <w:r>
+        <w:rPr>
+          <w:rFonts w:hint="default"/>
+        </w:rPr>
+        <w:t>Ankietowany  - Niezalogowana osoba posiadająca możliwość wypełnienia ankiety</w:t>
+      </w:r>
+    </w:p>
+    <w:p>
+      <w:r>
+        <w:rPr>
+          <w:rFonts w:hint="default"/>
+        </w:rPr>
+        <w:tab/>
+      </w:r>
+      <w:r>
+        <w:rPr>
+          <w:rFonts w:hint="default"/>
+        </w:rPr>
+        <w:t xml:space="preserve">Użytkownik - Zalogowana osoba posiadająca możliwość utworzenia nowej ankiety oraz </w:t>
+      </w:r>
+      <w:r>
+        <w:rPr>
+          <w:rFonts w:hint="default"/>
+          <w:lang w:val="pl-PL"/>
+        </w:rPr>
+        <w:tab/>
+      </w:r>
+      <w:bookmarkStart w:id="10" w:name="_GoBack"/>
+      <w:bookmarkEnd w:id="10"/>
+      <w:r>
+        <w:rPr>
+          <w:rFonts w:hint="default"/>
+        </w:rPr>
+        <w:t>podejrzenia wyników istniejących ankiet.</w:t>
+      </w:r>
     </w:p>
     <w:p>
       <w:pPr>
         <w:ind w:left="708"/>
       </w:pPr>
       <w:r>
-        <w:rPr>
-          <w:noProof/>
-        </w:rPr>
         <w:drawing>
           <wp:inline distT="0" distB="0" distL="0" distR="0">
             <wp:extent cx="5104130" cy="4464050"/>
@@ -1653,7 +2007,7 @@
                     </pic:cNvPicPr>
                   </pic:nvPicPr>
                   <pic:blipFill>
-                    <a:blip r:embed="rId10"/>
+                    <a:blip r:embed="rId5"/>
                     <a:stretch>
                       <a:fillRect/>
                     </a:stretch>
@@ -1676,27 +2030,24 @@
     </w:p>
     <w:p>
       <w:pPr>
-        <w:pStyle w:val="Heading1"/>
+        <w:pStyle w:val="2"/>
         <w:numPr>
           <w:ilvl w:val="0"/>
           <w:numId w:val="1"/>
         </w:numPr>
         <w:ind w:left="284"/>
       </w:pPr>
-      <w:bookmarkStart w:id="9" w:name="_Toc527038970"/>
+      <w:bookmarkStart w:id="8" w:name="_Toc527038970"/>
       <w:r>
         <w:t>Model danych, diagram ERD</w:t>
       </w:r>
-      <w:bookmarkEnd w:id="9"/>
+      <w:bookmarkEnd w:id="8"/>
     </w:p>
     <w:p>
       <w:pPr>
         <w:jc w:val="center"/>
       </w:pPr>
       <w:r>
-        <w:rPr>
-          <w:noProof/>
-        </w:rPr>
         <w:drawing>
           <wp:inline distT="0" distB="0" distL="0" distR="0">
             <wp:extent cx="5667375" cy="1924050"/>
@@ -1709,13 +2060,13 @@
               <a:graphicData uri="http://schemas.openxmlformats.org/drawingml/2006/picture">
                 <pic:pic xmlns:pic="http://schemas.openxmlformats.org/drawingml/2006/picture">
                   <pic:nvPicPr>
-                    <pic:cNvPr id="0" name="Picture 1"/>
+                    <pic:cNvPr id="5" name="Picture 5"/>
                     <pic:cNvPicPr>
                       <a:picLocks noChangeAspect="1" noChangeArrowheads="1"/>
                     </pic:cNvPicPr>
                   </pic:nvPicPr>
                   <pic:blipFill>
-                    <a:blip r:embed="rId11">
+                    <a:blip r:embed="rId6">
                       <a:extLst>
                         <a:ext uri="{28A0092B-C50C-407E-A947-70E740481C1C}">
                           <a14:useLocalDpi xmlns:a14="http://schemas.microsoft.com/office/drawing/2010/main" val="0"/>
@@ -1727,7 +2078,7 @@
                       <a:fillRect/>
                     </a:stretch>
                   </pic:blipFill>
-                  <pic:spPr bwMode="auto">
+                  <pic:spPr>
                     <a:xfrm>
                       <a:off x="0" y="0"/>
                       <a:ext cx="5667375" cy="1924050"/>
@@ -1752,89 +2103,95 @@
         <w:t>Encje:</w:t>
       </w:r>
       <w:r>
-        <w:br/>
-        <w:t>Użytkownicy – Dane użytkowników serwisu (pracowni</w:t>
-      </w:r>
-      <w:r>
-        <w:t>ków firmy), którzy mogą tworzyć ankiety.</w:t>
-      </w:r>
-      <w:r>
-        <w:br/>
+        <w:br w:type="textWrapping"/>
+      </w:r>
+      <w:r>
+        <w:t>Użytkownicy – Dane użytkowników serwisu (pracowników firmy), którzy mogą tworzyć ankiety.</w:t>
+      </w:r>
+      <w:r>
+        <w:br w:type="textWrapping"/>
+      </w:r>
+      <w:r>
         <w:t xml:space="preserve">Ankiety – Kolejny numer ankiety i użytkownik, który ją stworzył. </w:t>
       </w:r>
       <w:r>
-        <w:br/>
+        <w:br w:type="textWrapping"/>
+      </w:r>
+      <w:r>
         <w:t>Pytania – Treść pytań zawartych w ankiecie.</w:t>
       </w:r>
       <w:r>
-        <w:br/>
+        <w:br w:type="textWrapping"/>
+      </w:r>
+      <w:r>
         <w:t>Odpowiedzi – Słownik zawierający możliwe odpowiedzi do danego pytania.</w:t>
       </w:r>
       <w:r>
-        <w:br/>
-        <w:t>Wyniki – Sumowanie wyników dla dan</w:t>
-      </w:r>
-      <w:r>
-        <w:t>ego pytania na poszczególne odpowiedzi</w:t>
-      </w:r>
-      <w:r>
-        <w:t>.</w:t>
-      </w:r>
-    </w:p>
-    <w:p>
-      <w:r>
-        <w:lastRenderedPageBreak/>
+        <w:br w:type="textWrapping"/>
+      </w:r>
+      <w:r>
+        <w:t>Wyniki – Sumowanie wyników dla danego pytania na poszczególne odpowiedzi.</w:t>
+      </w:r>
+    </w:p>
+    <w:p>
+      <w:r>
         <w:t>Relacje:</w:t>
       </w:r>
       <w:r>
-        <w:br/>
+        <w:br w:type="textWrapping"/>
+      </w:r>
+      <w:r>
         <w:t>Użytkownicy – Ankiety, gdzie jeden użytkownik może tworzyć wiele ankiet.</w:t>
       </w:r>
       <w:r>
-        <w:br/>
+        <w:br w:type="textWrapping"/>
+      </w:r>
+      <w:r>
         <w:t>Ankiety – Pytania, gdzie jedna ankieta może zawierać wiele pytań.</w:t>
       </w:r>
       <w:r>
-        <w:br/>
-        <w:t>Pytania – Odpowiedzi, gdzie na jedno pytanie może przypadać wiele odp</w:t>
-      </w:r>
-      <w:r>
-        <w:t>owiedzi.</w:t>
-      </w:r>
-      <w:r>
-        <w:br/>
+        <w:br w:type="textWrapping"/>
+      </w:r>
+      <w:r>
+        <w:t>Pytania – Odpowiedzi, gdzie na jedno pytanie może przypadać wiele odpowiedzi.</w:t>
+      </w:r>
+      <w:r>
+        <w:br w:type="textWrapping"/>
+      </w:r>
+      <w:r>
         <w:t>Pytania – Wyniki, gdzie do jednego pytania przypisanych może być wiele wyników.</w:t>
       </w:r>
       <w:r>
-        <w:br/>
+        <w:br w:type="textWrapping"/>
+      </w:r>
+      <w:r>
         <w:t>Pytania – Odpowiedzi, gdzie na jedno pytanie jest wiele odpowiedzi.</w:t>
       </w:r>
       <w:r>
-        <w:br/>
+        <w:br w:type="textWrapping"/>
+      </w:r>
+      <w:r>
         <w:t>Wyniki – Odpowiedzi, gdzie na jedną odpowiedź przypada jeden wynik.</w:t>
       </w:r>
     </w:p>
     <w:p>
       <w:pPr>
-        <w:pStyle w:val="Heading1"/>
+        <w:pStyle w:val="2"/>
         <w:numPr>
           <w:ilvl w:val="0"/>
           <w:numId w:val="1"/>
         </w:numPr>
         <w:ind w:left="284"/>
       </w:pPr>
-      <w:bookmarkStart w:id="10" w:name="_Toc527038971"/>
+      <w:bookmarkStart w:id="9" w:name="_Toc527038971"/>
       <w:r>
         <w:t>Model architektury systemu</w:t>
       </w:r>
-      <w:bookmarkEnd w:id="10"/>
-    </w:p>
-    <w:p>
-      <w:r>
-        <w:t>Proj</w:t>
-      </w:r>
-      <w:r>
-        <w:t>ekt będzie realizowany w oparciu o wzorzec architektury Model-Widok-Kontroler (MVC). Ten wzorzec pozwala na rozdzielenie logiki biznesowej od warstwy prezentacji. Poniżej znajduje się diagram sekwencyjny obrazujący zasadę działania modelu MVC.</w:t>
+      <w:bookmarkEnd w:id="9"/>
+    </w:p>
+    <w:p>
+      <w:r>
+        <w:t>Projekt będzie realizowany w oparciu o wzorzec architektury Model-Widok-Kontroler (MVC). Ten wzorzec pozwala na rozdzielenie logiki biznesowej od warstwy prezentacji. Poniżej znajduje się diagram sekwencyjny obrazujący zasadę działania modelu MVC.</w:t>
       </w:r>
     </w:p>
     <w:p/>
@@ -1844,9 +2201,6 @@
         <w:jc w:val="center"/>
       </w:pPr>
       <w:r>
-        <w:rPr>
-          <w:noProof/>
-        </w:rPr>
         <w:drawing>
           <wp:inline distT="0" distB="0" distL="114300" distR="114300">
             <wp:extent cx="4094480" cy="2456815"/>
@@ -1865,7 +2219,7 @@
                     </pic:cNvPicPr>
                   </pic:nvPicPr>
                   <pic:blipFill>
-                    <a:blip r:embed="rId12"/>
+                    <a:blip r:embed="rId7"/>
                     <a:stretch>
                       <a:fillRect/>
                     </a:stretch>
@@ -1895,13 +2249,10 @@
         <w:t xml:space="preserve">Model </w:t>
       </w:r>
       <w:r>
-        <w:t xml:space="preserve">- </w:t>
-      </w:r>
-      <w:r>
-        <w:t>reprezentuje dane i zawiera logikę biznesową. W modelu następuje pobieranie danych z bazy danych, a także przetwarzanie danych zgodnie z zaimplementowaną logiką biznesową.</w:t>
-      </w:r>
-      <w:r>
-        <w:br/>
+        <w:t>- reprezentuje dane i zawiera logikę biznesową. W modelu następuje pobieranie danych z bazy danych, a także przetwarzanie danych zgodnie z zaimplementowaną logiką biznesową.</w:t>
+      </w:r>
+      <w:r>
+        <w:br w:type="textWrapping"/>
       </w:r>
       <w:r>
         <w:rPr>
@@ -1911,13 +2262,10 @@
         <w:t>Widok</w:t>
       </w:r>
       <w:r>
-        <w:t xml:space="preserve"> - reprezentuje layout strony, odpowiada za wyświetlenie danych pobranych z mod</w:t>
-      </w:r>
-      <w:r>
-        <w:t>elu lub pobranie danych od użytkownika, któe, za pośrednictwem metod modeli, trafią do bazy danych.</w:t>
-      </w:r>
-      <w:r>
-        <w:br/>
+        <w:t xml:space="preserve"> - reprezentuje layout strony, odpowiada za wyświetlenie danych pobranych z modelu lub pobranie danych od użytkownika, któe, za pośrednictwem metod modeli, trafią do bazy danych.</w:t>
+      </w:r>
+      <w:r>
+        <w:br w:type="textWrapping"/>
       </w:r>
       <w:r>
         <w:rPr>
@@ -1938,70 +2286,20 @@
     <w:sectPr>
       <w:pgSz w:w="11906" w:h="16838"/>
       <w:pgMar w:top="1417" w:right="1558" w:bottom="1417" w:left="1417" w:header="708" w:footer="708" w:gutter="0"/>
-      <w:cols w:space="708"/>
-      <w:docGrid w:linePitch="360"/>
+      <w:cols w:space="708" w:num="1"/>
+      <w:docGrid w:linePitch="360" w:charSpace="0"/>
     </w:sectPr>
   </w:body>
 </w:document>
 </file>
 
-<file path=word/endnotes.xml><?xml version="1.0" encoding="utf-8"?>
-<w:endnotes xmlns:wpc="http://schemas.microsoft.com/office/word/2010/wordprocessingCanvas" xmlns:cx="http://schemas.microsoft.com/office/drawing/2014/chartex" xmlns:cx1="http://schemas.microsoft.com/office/drawing/2015/9/8/chartex" xmlns:cx2="http://schemas.microsoft.com/office/drawing/2015/10/21/chartex" xmlns:cx3="http://schemas.microsoft.com/office/drawing/2016/5/9/chartex" xmlns:cx4="http://schemas.microsoft.com/office/drawing/2016/5/10/chartex" xmlns:cx5="http://schemas.microsoft.com/office/drawing/2016/5/11/chartex" xmlns:cx6="http://schemas.microsoft.com/office/drawing/2016/5/12/chartex" xmlns:cx7="http://schemas.microsoft.com/office/drawing/2016/5/13/chartex" xmlns:cx8="http://schemas.microsoft.com/office/drawing/2016/5/14/chartex" xmlns:mc="http://schemas.openxmlformats.org/markup-compatibility/2006" xmlns:aink="http://schemas.microsoft.com/office/drawing/2016/ink" xmlns:am3d="http://schemas.microsoft.com/office/drawing/2017/model3d" xmlns:o="urn:schemas-microsoft-com:office:office" xmlns:r="http://schemas.openxmlformats.org/officeDocument/2006/relationships" xmlns:m="http://schemas.openxmlformats.org/officeDocument/2006/math" xmlns:v="urn:schemas-microsoft-com:vml" xmlns:wp14="http://schemas.microsoft.com/office/word/2010/wordprocessingDrawing" xmlns:wp="http://schemas.openxmlformats.org/drawingml/2006/wordprocessingDrawing" xmlns:w10="urn:schemas-microsoft-com:office:word" xmlns:w="http://schemas.openxmlformats.org/wordprocessingml/2006/main" xmlns:w14="http://schemas.microsoft.com/office/word/2010/wordml" xmlns:w15="http://schemas.microsoft.com/office/word/2012/wordml" xmlns:w16cid="http://schemas.microsoft.com/office/word/2016/wordml/cid" xmlns:w16se="http://schemas.microsoft.com/office/word/2015/wordml/symex" xmlns:wpg="http://schemas.microsoft.com/office/word/2010/wordprocessingGroup" xmlns:wpi="http://schemas.microsoft.com/office/word/2010/wordprocessingInk" xmlns:wne="http://schemas.microsoft.com/office/word/2006/wordml" xmlns:wps="http://schemas.microsoft.com/office/word/2010/wordprocessingShape" mc:Ignorable="w14 w15 w16se w16cid wp14">
-  <w:endnote w:type="separator" w:id="-1">
-    <w:p>
-      <w:pPr>
-        <w:spacing w:after="0" w:line="240" w:lineRule="auto"/>
-      </w:pPr>
-      <w:r>
-        <w:separator/>
-      </w:r>
-    </w:p>
-  </w:endnote>
-  <w:endnote w:type="continuationSeparator" w:id="0">
-    <w:p>
-      <w:pPr>
-        <w:spacing w:after="0" w:line="240" w:lineRule="auto"/>
-      </w:pPr>
-      <w:r>
-        <w:continuationSeparator/>
-      </w:r>
-    </w:p>
-  </w:endnote>
-</w:endnotes>
-</file>
-
-<file path=word/footnotes.xml><?xml version="1.0" encoding="utf-8"?>
-<w:footnotes xmlns:wpc="http://schemas.microsoft.com/office/word/2010/wordprocessingCanvas" xmlns:cx="http://schemas.microsoft.com/office/drawing/2014/chartex" xmlns:cx1="http://schemas.microsoft.com/office/drawing/2015/9/8/chartex" xmlns:cx2="http://schemas.microsoft.com/office/drawing/2015/10/21/chartex" xmlns:cx3="http://schemas.microsoft.com/office/drawing/2016/5/9/chartex" xmlns:cx4="http://schemas.microsoft.com/office/drawing/2016/5/10/chartex" xmlns:cx5="http://schemas.microsoft.com/office/drawing/2016/5/11/chartex" xmlns:cx6="http://schemas.microsoft.com/office/drawing/2016/5/12/chartex" xmlns:cx7="http://schemas.microsoft.com/office/drawing/2016/5/13/chartex" xmlns:cx8="http://schemas.microsoft.com/office/drawing/2016/5/14/chartex" xmlns:mc="http://schemas.openxmlformats.org/markup-compatibility/2006" xmlns:aink="http://schemas.microsoft.com/office/drawing/2016/ink" xmlns:am3d="http://schemas.microsoft.com/office/drawing/2017/model3d" xmlns:o="urn:schemas-microsoft-com:office:office" xmlns:r="http://schemas.openxmlformats.org/officeDocument/2006/relationships" xmlns:m="http://schemas.openxmlformats.org/officeDocument/2006/math" xmlns:v="urn:schemas-microsoft-com:vml" xmlns:wp14="http://schemas.microsoft.com/office/word/2010/wordprocessingDrawing" xmlns:wp="http://schemas.openxmlformats.org/drawingml/2006/wordprocessingDrawing" xmlns:w10="urn:schemas-microsoft-com:office:word" xmlns:w="http://schemas.openxmlformats.org/wordprocessingml/2006/main" xmlns:w14="http://schemas.microsoft.com/office/word/2010/wordml" xmlns:w15="http://schemas.microsoft.com/office/word/2012/wordml" xmlns:w16cid="http://schemas.microsoft.com/office/word/2016/wordml/cid" xmlns:w16se="http://schemas.microsoft.com/office/word/2015/wordml/symex" xmlns:wpg="http://schemas.microsoft.com/office/word/2010/wordprocessingGroup" xmlns:wpi="http://schemas.microsoft.com/office/word/2010/wordprocessingInk" xmlns:wne="http://schemas.microsoft.com/office/word/2006/wordml" xmlns:wps="http://schemas.microsoft.com/office/word/2010/wordprocessingShape" mc:Ignorable="w14 w15 w16se w16cid wp14">
-  <w:footnote w:type="separator" w:id="-1">
-    <w:p>
-      <w:pPr>
-        <w:spacing w:after="0" w:line="240" w:lineRule="auto"/>
-      </w:pPr>
-      <w:r>
-        <w:separator/>
-      </w:r>
-    </w:p>
-  </w:footnote>
-  <w:footnote w:type="continuationSeparator" w:id="0">
-    <w:p>
-      <w:pPr>
-        <w:spacing w:after="0" w:line="240" w:lineRule="auto"/>
-      </w:pPr>
-      <w:r>
-        <w:continuationSeparator/>
-      </w:r>
-    </w:p>
-  </w:footnote>
-</w:footnotes>
-</file>
-
 <file path=word/numbering.xml><?xml version="1.0" encoding="utf-8"?>
-<w:numbering xmlns:wpc="http://schemas.microsoft.com/office/word/2010/wordprocessingCanvas" xmlns:cx="http://schemas.microsoft.com/office/drawing/2014/chartex" xmlns:cx1="http://schemas.microsoft.com/office/drawing/2015/9/8/chartex" xmlns:cx2="http://schemas.microsoft.com/office/drawing/2015/10/21/chartex" xmlns:cx3="http://schemas.microsoft.com/office/drawing/2016/5/9/chartex" xmlns:cx4="http://schemas.microsoft.com/office/drawing/2016/5/10/chartex" xmlns:cx5="http://schemas.microsoft.com/office/drawing/2016/5/11/chartex" xmlns:cx6="http://schemas.microsoft.com/office/drawing/2016/5/12/chartex" xmlns:cx7="http://schemas.microsoft.com/office/drawing/2016/5/13/chartex" xmlns:cx8="http://schemas.microsoft.com/office/drawing/2016/5/14/chartex" xmlns:mc="http://schemas.openxmlformats.org/markup-compatibility/2006" xmlns:aink="http://schemas.microsoft.com/office/drawing/2016/ink" xmlns:am3d="http://schemas.microsoft.com/office/drawing/2017/model3d" xmlns:o="urn:schemas-microsoft-com:office:office" xmlns:r="http://schemas.openxmlformats.org/officeDocument/2006/relationships" xmlns:m="http://schemas.openxmlformats.org/officeDocument/2006/math" xmlns:v="urn:schemas-microsoft-com:vml" xmlns:wp14="http://schemas.microsoft.com/office/word/2010/wordprocessingDrawing" xmlns:wp="http://schemas.openxmlformats.org/drawingml/2006/wordprocessingDrawing" xmlns:w10="urn:schemas-microsoft-com:office:word" xmlns:w="http://schemas.openxmlformats.org/wordprocessingml/2006/main" xmlns:w14="http://schemas.microsoft.com/office/word/2010/wordml" xmlns:w15="http://schemas.microsoft.com/office/word/2012/wordml" xmlns:w16cid="http://schemas.microsoft.com/office/word/2016/wordml/cid" xmlns:w16se="http://schemas.microsoft.com/office/word/2015/wordml/symex" xmlns:wpg="http://schemas.microsoft.com/office/word/2010/wordprocessingGroup" xmlns:wpi="http://schemas.microsoft.com/office/word/2010/wordprocessingInk" xmlns:wne="http://schemas.microsoft.com/office/word/2006/wordml" xmlns:wps="http://schemas.microsoft.com/office/word/2010/wordprocessingShape" mc:Ignorable="w14 w15 w16se w16cid wp14">
-  <w:abstractNum w:abstractNumId="0" w15:restartNumberingAfterBreak="0">
+<w:numbering xmlns:wpc="http://schemas.microsoft.com/office/word/2010/wordprocessingCanvas" xmlns:mc="http://schemas.openxmlformats.org/markup-compatibility/2006" xmlns:o="urn:schemas-microsoft-com:office:office" xmlns:r="http://schemas.openxmlformats.org/officeDocument/2006/relationships" xmlns:m="http://schemas.openxmlformats.org/officeDocument/2006/math" xmlns:v="urn:schemas-microsoft-com:vml" xmlns:wp14="http://schemas.microsoft.com/office/word/2010/wordprocessingDrawing" xmlns:wp="http://schemas.openxmlformats.org/drawingml/2006/wordprocessingDrawing" xmlns:w10="urn:schemas-microsoft-com:office:word" xmlns:w="http://schemas.openxmlformats.org/wordprocessingml/2006/main" xmlns:w14="http://schemas.microsoft.com/office/word/2010/wordml" xmlns:wpg="http://schemas.microsoft.com/office/word/2010/wordprocessingGroup" xmlns:wpi="http://schemas.microsoft.com/office/word/2010/wordprocessingInk" xmlns:wne="http://schemas.microsoft.com/office/word/2006/wordml" xmlns:wps="http://schemas.microsoft.com/office/word/2010/wordprocessingShape" mc:Ignorable="w14 wp14">
+  <w:abstractNum w:abstractNumId="0">
     <w:nsid w:val="67F1533D"/>
     <w:multiLevelType w:val="multilevel"/>
     <w:tmpl w:val="67F1533D"/>
-    <w:lvl w:ilvl="0">
+    <w:lvl w:ilvl="0" w:tentative="0">
       <w:start w:val="1"/>
       <w:numFmt w:val="decimal"/>
       <w:lvlText w:val="%1."/>
@@ -2013,7 +2311,7 @@
         <w:rFonts w:hint="default"/>
       </w:rPr>
     </w:lvl>
-    <w:lvl w:ilvl="1">
+    <w:lvl w:ilvl="1" w:tentative="0">
       <w:start w:val="1"/>
       <w:numFmt w:val="decimal"/>
       <w:isLgl/>
@@ -2026,7 +2324,7 @@
         <w:rFonts w:hint="default"/>
       </w:rPr>
     </w:lvl>
-    <w:lvl w:ilvl="2">
+    <w:lvl w:ilvl="2" w:tentative="0">
       <w:start w:val="1"/>
       <w:numFmt w:val="decimal"/>
       <w:isLgl/>
@@ -2039,7 +2337,7 @@
         <w:rFonts w:hint="default"/>
       </w:rPr>
     </w:lvl>
-    <w:lvl w:ilvl="3">
+    <w:lvl w:ilvl="3" w:tentative="0">
       <w:start w:val="1"/>
       <w:numFmt w:val="decimal"/>
       <w:isLgl/>
@@ -2052,7 +2350,7 @@
         <w:rFonts w:hint="default"/>
       </w:rPr>
     </w:lvl>
-    <w:lvl w:ilvl="4">
+    <w:lvl w:ilvl="4" w:tentative="0">
       <w:start w:val="1"/>
       <w:numFmt w:val="decimal"/>
       <w:isLgl/>
@@ -2065,7 +2363,7 @@
         <w:rFonts w:hint="default"/>
       </w:rPr>
     </w:lvl>
-    <w:lvl w:ilvl="5">
+    <w:lvl w:ilvl="5" w:tentative="0">
       <w:start w:val="1"/>
       <w:numFmt w:val="decimal"/>
       <w:isLgl/>
@@ -2078,7 +2376,7 @@
         <w:rFonts w:hint="default"/>
       </w:rPr>
     </w:lvl>
-    <w:lvl w:ilvl="6">
+    <w:lvl w:ilvl="6" w:tentative="0">
       <w:start w:val="1"/>
       <w:numFmt w:val="decimal"/>
       <w:isLgl/>
@@ -2091,7 +2389,7 @@
         <w:rFonts w:hint="default"/>
       </w:rPr>
     </w:lvl>
-    <w:lvl w:ilvl="7">
+    <w:lvl w:ilvl="7" w:tentative="0">
       <w:start w:val="1"/>
       <w:numFmt w:val="decimal"/>
       <w:isLgl/>
@@ -2104,7 +2402,7 @@
         <w:rFonts w:hint="default"/>
       </w:rPr>
     </w:lvl>
-    <w:lvl w:ilvl="8">
+    <w:lvl w:ilvl="8" w:tentative="0">
       <w:start w:val="1"/>
       <w:numFmt w:val="decimal"/>
       <w:isLgl/>
@@ -2125,412 +2423,285 @@
 </file>
 
 <file path=word/styles.xml><?xml version="1.0" encoding="utf-8"?>
-<w:styles xmlns:mc="http://schemas.openxmlformats.org/markup-compatibility/2006" xmlns:r="http://schemas.openxmlformats.org/officeDocument/2006/relationships" xmlns:w="http://schemas.openxmlformats.org/wordprocessingml/2006/main" xmlns:w14="http://schemas.microsoft.com/office/word/2010/wordml" xmlns:w15="http://schemas.microsoft.com/office/word/2012/wordml" xmlns:w16cid="http://schemas.microsoft.com/office/word/2016/wordml/cid" xmlns:w16se="http://schemas.microsoft.com/office/word/2015/wordml/symex" mc:Ignorable="w14 w15 w16se w16cid">
+<w:styles xmlns:mc="http://schemas.openxmlformats.org/markup-compatibility/2006" xmlns:o="urn:schemas-microsoft-com:office:office" xmlns:r="http://schemas.openxmlformats.org/officeDocument/2006/relationships" xmlns:m="http://schemas.openxmlformats.org/officeDocument/2006/math" xmlns:v="urn:schemas-microsoft-com:vml" xmlns:w="http://schemas.openxmlformats.org/wordprocessingml/2006/main" xmlns:w14="http://schemas.microsoft.com/office/word/2010/wordml" xmlns:w10="urn:schemas-microsoft-com:office:word" xmlns:sl="http://schemas.openxmlformats.org/schemaLibrary/2006/main" mc:Ignorable="w14">
   <w:docDefaults>
     <w:rPrDefault>
       <w:rPr>
-        <w:rFonts w:ascii="Times New Roman" w:eastAsia="SimSun" w:hAnsi="Times New Roman" w:cs="Times New Roman"/>
-        <w:lang w:val="pl-PL" w:eastAsia="pl-PL" w:bidi="ar-SA"/>
+        <w:rFonts w:ascii="Times New Roman" w:hAnsi="Times New Roman" w:eastAsia="SimSun" w:cs="Times New Roman"/>
       </w:rPr>
     </w:rPrDefault>
-    <w:pPrDefault>
-      <w:pPr>
-        <w:spacing w:after="160" w:line="259" w:lineRule="auto"/>
-      </w:pPr>
-    </w:pPrDefault>
   </w:docDefaults>
-  <w:latentStyles w:defLockedState="0" w:defUIPriority="99" w:defSemiHidden="0" w:defUnhideWhenUsed="0" w:defQFormat="0" w:count="375">
-    <w:lsdException w:name="Normal" w:uiPriority="0" w:qFormat="1"/>
-    <w:lsdException w:name="heading 1" w:uiPriority="9" w:qFormat="1"/>
-    <w:lsdException w:name="heading 2" w:uiPriority="9" w:unhideWhenUsed="1" w:qFormat="1"/>
-    <w:lsdException w:name="heading 3" w:uiPriority="9" w:unhideWhenUsed="1" w:qFormat="1"/>
-    <w:lsdException w:name="heading 4" w:uiPriority="9" w:unhideWhenUsed="1" w:qFormat="1"/>
-    <w:lsdException w:name="heading 5" w:semiHidden="1" w:uiPriority="9" w:unhideWhenUsed="1" w:qFormat="1"/>
-    <w:lsdException w:name="heading 6" w:semiHidden="1" w:uiPriority="9" w:unhideWhenUsed="1" w:qFormat="1"/>
-    <w:lsdException w:name="heading 7" w:semiHidden="1" w:uiPriority="9" w:unhideWhenUsed="1" w:qFormat="1"/>
-    <w:lsdException w:name="heading 8" w:semiHidden="1" w:uiPriority="9" w:unhideWhenUsed="1" w:qFormat="1"/>
-    <w:lsdException w:name="heading 9" w:semiHidden="1" w:uiPriority="9" w:unhideWhenUsed="1" w:qFormat="1"/>
-    <w:lsdException w:name="index 1" w:semiHidden="1" w:unhideWhenUsed="1"/>
-    <w:lsdException w:name="index 2" w:semiHidden="1" w:unhideWhenUsed="1"/>
-    <w:lsdException w:name="index 3" w:semiHidden="1" w:unhideWhenUsed="1"/>
-    <w:lsdException w:name="index 4" w:semiHidden="1" w:unhideWhenUsed="1"/>
-    <w:lsdException w:name="index 5" w:semiHidden="1" w:unhideWhenUsed="1"/>
-    <w:lsdException w:name="index 6" w:semiHidden="1" w:unhideWhenUsed="1"/>
-    <w:lsdException w:name="index 7" w:semiHidden="1" w:unhideWhenUsed="1"/>
-    <w:lsdException w:name="index 8" w:semiHidden="1" w:unhideWhenUsed="1"/>
-    <w:lsdException w:name="index 9" w:semiHidden="1" w:unhideWhenUsed="1"/>
-    <w:lsdException w:name="toc 1" w:uiPriority="39" w:unhideWhenUsed="1" w:qFormat="1"/>
-    <w:lsdException w:name="toc 2" w:uiPriority="39" w:unhideWhenUsed="1" w:qFormat="1"/>
-    <w:lsdException w:name="toc 3" w:uiPriority="39" w:unhideWhenUsed="1" w:qFormat="1"/>
-    <w:lsdException w:name="toc 4" w:semiHidden="1" w:uiPriority="39" w:unhideWhenUsed="1"/>
-    <w:lsdException w:name="toc 5" w:semiHidden="1" w:uiPriority="39" w:unhideWhenUsed="1"/>
-    <w:lsdException w:name="toc 6" w:semiHidden="1" w:uiPriority="39" w:unhideWhenUsed="1"/>
-    <w:lsdException w:name="toc 7" w:semiHidden="1" w:uiPriority="39" w:unhideWhenUsed="1"/>
-    <w:lsdException w:name="toc 8" w:semiHidden="1" w:uiPriority="39" w:unhideWhenUsed="1"/>
-    <w:lsdException w:name="toc 9" w:semiHidden="1" w:uiPriority="39" w:unhideWhenUsed="1"/>
-    <w:lsdException w:name="Normal Indent" w:semiHidden="1" w:unhideWhenUsed="1"/>
-    <w:lsdException w:name="footnote text" w:semiHidden="1" w:unhideWhenUsed="1"/>
-    <w:lsdException w:name="annotation text" w:unhideWhenUsed="1" w:qFormat="1"/>
-    <w:lsdException w:name="header" w:unhideWhenUsed="1" w:qFormat="1"/>
-    <w:lsdException w:name="footer" w:unhideWhenUsed="1" w:qFormat="1"/>
-    <w:lsdException w:name="index heading" w:semiHidden="1" w:unhideWhenUsed="1"/>
-    <w:lsdException w:name="caption" w:uiPriority="0" w:qFormat="1"/>
-    <w:lsdException w:name="table of figures" w:semiHidden="1" w:unhideWhenUsed="1"/>
-    <w:lsdException w:name="envelope address" w:semiHidden="1" w:unhideWhenUsed="1"/>
-    <w:lsdException w:name="envelope return" w:semiHidden="1" w:unhideWhenUsed="1"/>
-    <w:lsdException w:name="footnote reference" w:semiHidden="1" w:unhideWhenUsed="1"/>
-    <w:lsdException w:name="annotation reference" w:unhideWhenUsed="1" w:qFormat="1"/>
-    <w:lsdException w:name="line number" w:semiHidden="1" w:unhideWhenUsed="1"/>
-    <w:lsdException w:name="page number" w:semiHidden="1" w:unhideWhenUsed="1"/>
-    <w:lsdException w:name="endnote reference" w:semiHidden="1" w:unhideWhenUsed="1"/>
-    <w:lsdException w:name="endnote text" w:semiHidden="1" w:unhideWhenUsed="1"/>
-    <w:lsdException w:name="table of authorities" w:semiHidden="1" w:unhideWhenUsed="1"/>
-    <w:lsdException w:name="macro" w:semiHidden="1" w:unhideWhenUsed="1"/>
-    <w:lsdException w:name="toa heading" w:semiHidden="1" w:unhideWhenUsed="1"/>
-    <w:lsdException w:name="List" w:uiPriority="0" w:qFormat="1"/>
-    <w:lsdException w:name="List Bullet" w:semiHidden="1" w:unhideWhenUsed="1"/>
-    <w:lsdException w:name="List Number" w:semiHidden="1" w:unhideWhenUsed="1"/>
-    <w:lsdException w:name="List 2" w:semiHidden="1" w:unhideWhenUsed="1"/>
-    <w:lsdException w:name="List 3" w:semiHidden="1" w:unhideWhenUsed="1"/>
-    <w:lsdException w:name="List 4" w:semiHidden="1" w:unhideWhenUsed="1"/>
-    <w:lsdException w:name="List 5" w:semiHidden="1" w:unhideWhenUsed="1"/>
-    <w:lsdException w:name="List Bullet 2" w:semiHidden="1" w:unhideWhenUsed="1"/>
-    <w:lsdException w:name="List Bullet 3" w:semiHidden="1" w:unhideWhenUsed="1"/>
-    <w:lsdException w:name="List Bullet 4" w:semiHidden="1" w:unhideWhenUsed="1"/>
-    <w:lsdException w:name="List Bullet 5" w:semiHidden="1" w:unhideWhenUsed="1"/>
-    <w:lsdException w:name="List Number 2" w:semiHidden="1" w:unhideWhenUsed="1"/>
-    <w:lsdException w:name="List Number 3" w:semiHidden="1" w:unhideWhenUsed="1"/>
-    <w:lsdException w:name="List Number 4" w:semiHidden="1" w:unhideWhenUsed="1"/>
-    <w:lsdException w:name="List Number 5" w:semiHidden="1" w:unhideWhenUsed="1"/>
-    <w:lsdException w:name="Title" w:uiPriority="10" w:qFormat="1"/>
-    <w:lsdException w:name="Closing" w:semiHidden="1" w:unhideWhenUsed="1"/>
-    <w:lsdException w:name="Signature" w:semiHidden="1" w:unhideWhenUsed="1"/>
-    <w:lsdException w:name="Default Paragraph Font" w:uiPriority="1" w:unhideWhenUsed="1" w:qFormat="1"/>
-    <w:lsdException w:name="Body Text" w:uiPriority="0" w:qFormat="1"/>
-    <w:lsdException w:name="Body Text Indent" w:semiHidden="1" w:unhideWhenUsed="1"/>
-    <w:lsdException w:name="List Continue" w:semiHidden="1" w:unhideWhenUsed="1"/>
-    <w:lsdException w:name="List Continue 2" w:semiHidden="1" w:unhideWhenUsed="1"/>
-    <w:lsdException w:name="List Continue 3" w:semiHidden="1" w:unhideWhenUsed="1"/>
-    <w:lsdException w:name="List Continue 4" w:semiHidden="1" w:unhideWhenUsed="1"/>
-    <w:lsdException w:name="List Continue 5" w:semiHidden="1" w:unhideWhenUsed="1"/>
-    <w:lsdException w:name="Message Header" w:semiHidden="1" w:unhideWhenUsed="1"/>
-    <w:lsdException w:name="Subtitle" w:uiPriority="11" w:qFormat="1"/>
-    <w:lsdException w:name="Salutation" w:semiHidden="1" w:unhideWhenUsed="1"/>
-    <w:lsdException w:name="Date" w:semiHidden="1" w:unhideWhenUsed="1"/>
-    <w:lsdException w:name="Body Text First Indent" w:semiHidden="1" w:unhideWhenUsed="1"/>
-    <w:lsdException w:name="Body Text First Indent 2" w:semiHidden="1" w:unhideWhenUsed="1"/>
-    <w:lsdException w:name="Note Heading" w:semiHidden="1" w:unhideWhenUsed="1"/>
-    <w:lsdException w:name="Body Text 2" w:semiHidden="1" w:unhideWhenUsed="1"/>
-    <w:lsdException w:name="Body Text 3" w:semiHidden="1" w:unhideWhenUsed="1"/>
-    <w:lsdException w:name="Body Text Indent 2" w:semiHidden="1" w:unhideWhenUsed="1"/>
-    <w:lsdException w:name="Body Text Indent 3" w:semiHidden="1" w:unhideWhenUsed="1"/>
-    <w:lsdException w:name="Block Text" w:semiHidden="1" w:unhideWhenUsed="1"/>
-    <w:lsdException w:name="Hyperlink" w:unhideWhenUsed="1" w:qFormat="1"/>
-    <w:lsdException w:name="FollowedHyperlink" w:semiHidden="1" w:unhideWhenUsed="1"/>
-    <w:lsdException w:name="Strong" w:uiPriority="22" w:qFormat="1"/>
-    <w:lsdException w:name="Emphasis" w:uiPriority="20" w:qFormat="1"/>
-    <w:lsdException w:name="Document Map" w:semiHidden="1" w:unhideWhenUsed="1"/>
-    <w:lsdException w:name="Plain Text" w:semiHidden="1" w:unhideWhenUsed="1"/>
-    <w:lsdException w:name="E-mail Signature" w:semiHidden="1" w:unhideWhenUsed="1"/>
-    <w:lsdException w:name="HTML Top of Form" w:semiHidden="1" w:unhideWhenUsed="1"/>
-    <w:lsdException w:name="HTML Bottom of Form" w:semiHidden="1" w:unhideWhenUsed="1"/>
-    <w:lsdException w:name="Normal (Web)" w:semiHidden="1" w:unhideWhenUsed="1"/>
-    <w:lsdException w:name="HTML Acronym" w:semiHidden="1" w:unhideWhenUsed="1"/>
-    <w:lsdException w:name="HTML Address" w:semiHidden="1" w:unhideWhenUsed="1"/>
-    <w:lsdException w:name="HTML Cite" w:semiHidden="1" w:unhideWhenUsed="1"/>
-    <w:lsdException w:name="HTML Code" w:semiHidden="1" w:unhideWhenUsed="1"/>
-    <w:lsdException w:name="HTML Definition" w:semiHidden="1" w:unhideWhenUsed="1"/>
-    <w:lsdException w:name="HTML Keyboard" w:semiHidden="1" w:unhideWhenUsed="1"/>
-    <w:lsdException w:name="HTML Preformatted" w:semiHidden="1" w:unhideWhenUsed="1"/>
-    <w:lsdException w:name="HTML Sample" w:semiHidden="1" w:unhideWhenUsed="1"/>
-    <w:lsdException w:name="HTML Typewriter" w:semiHidden="1" w:unhideWhenUsed="1"/>
-    <w:lsdException w:name="HTML Variable" w:semiHidden="1" w:unhideWhenUsed="1"/>
-    <w:lsdException w:name="Normal Table" w:semiHidden="1" w:unhideWhenUsed="1"/>
-    <w:lsdException w:name="annotation subject" w:unhideWhenUsed="1" w:qFormat="1"/>
-    <w:lsdException w:name="No List" w:semiHidden="1" w:unhideWhenUsed="1"/>
-    <w:lsdException w:name="Outline List 1" w:semiHidden="1" w:unhideWhenUsed="1"/>
-    <w:lsdException w:name="Outline List 2" w:semiHidden="1" w:unhideWhenUsed="1"/>
-    <w:lsdException w:name="Outline List 3" w:semiHidden="1" w:unhideWhenUsed="1"/>
-    <w:lsdException w:name="Table Simple 1" w:semiHidden="1" w:unhideWhenUsed="1"/>
-    <w:lsdException w:name="Table Simple 2" w:semiHidden="1" w:unhideWhenUsed="1"/>
-    <w:lsdException w:name="Table Simple 3" w:semiHidden="1" w:unhideWhenUsed="1"/>
-    <w:lsdException w:name="Table Classic 1" w:semiHidden="1" w:unhideWhenUsed="1"/>
-    <w:lsdException w:name="Table Classic 2" w:semiHidden="1" w:unhideWhenUsed="1"/>
-    <w:lsdException w:name="Table Classic 3" w:semiHidden="1" w:unhideWhenUsed="1"/>
-    <w:lsdException w:name="Table Classic 4" w:semiHidden="1" w:unhideWhenUsed="1"/>
-    <w:lsdException w:name="Table Colorful 1" w:semiHidden="1" w:unhideWhenUsed="1"/>
-    <w:lsdException w:name="Table Colorful 2" w:semiHidden="1" w:unhideWhenUsed="1"/>
-    <w:lsdException w:name="Table Colorful 3" w:semiHidden="1" w:unhideWhenUsed="1"/>
-    <w:lsdException w:name="Table Columns 1" w:semiHidden="1" w:unhideWhenUsed="1"/>
-    <w:lsdException w:name="Table Columns 2" w:semiHidden="1" w:unhideWhenUsed="1"/>
-    <w:lsdException w:name="Table Columns 3" w:semiHidden="1" w:unhideWhenUsed="1"/>
-    <w:lsdException w:name="Table Columns 4" w:semiHidden="1" w:unhideWhenUsed="1"/>
-    <w:lsdException w:name="Table Columns 5" w:semiHidden="1" w:unhideWhenUsed="1"/>
-    <w:lsdException w:name="Table Grid 1" w:semiHidden="1" w:unhideWhenUsed="1"/>
-    <w:lsdException w:name="Table Grid 2" w:semiHidden="1" w:unhideWhenUsed="1"/>
-    <w:lsdException w:name="Table Grid 3" w:semiHidden="1" w:unhideWhenUsed="1"/>
-    <w:lsdException w:name="Table Grid 4" w:semiHidden="1" w:unhideWhenUsed="1"/>
-    <w:lsdException w:name="Table Grid 5" w:semiHidden="1" w:unhideWhenUsed="1"/>
-    <w:lsdException w:name="Table Grid 6" w:semiHidden="1" w:unhideWhenUsed="1"/>
-    <w:lsdException w:name="Table Grid 7" w:semiHidden="1" w:unhideWhenUsed="1"/>
-    <w:lsdException w:name="Table Grid 8" w:semiHidden="1" w:unhideWhenUsed="1"/>
-    <w:lsdException w:name="Table List 1" w:semiHidden="1" w:unhideWhenUsed="1"/>
-    <w:lsdException w:name="Table List 2" w:semiHidden="1" w:unhideWhenUsed="1"/>
-    <w:lsdException w:name="Table List 3" w:semiHidden="1" w:unhideWhenUsed="1"/>
-    <w:lsdException w:name="Table List 4" w:semiHidden="1" w:unhideWhenUsed="1"/>
-    <w:lsdException w:name="Table List 5" w:semiHidden="1" w:unhideWhenUsed="1"/>
-    <w:lsdException w:name="Table List 6" w:semiHidden="1" w:unhideWhenUsed="1"/>
-    <w:lsdException w:name="Table List 7" w:semiHidden="1" w:unhideWhenUsed="1"/>
-    <w:lsdException w:name="Table List 8" w:semiHidden="1" w:unhideWhenUsed="1"/>
-    <w:lsdException w:name="Table 3D effects 1" w:semiHidden="1" w:unhideWhenUsed="1"/>
-    <w:lsdException w:name="Table 3D effects 2" w:semiHidden="1" w:unhideWhenUsed="1"/>
-    <w:lsdException w:name="Table 3D effects 3" w:semiHidden="1" w:unhideWhenUsed="1"/>
-    <w:lsdException w:name="Table Contemporary" w:semiHidden="1" w:unhideWhenUsed="1"/>
-    <w:lsdException w:name="Table Elegant" w:semiHidden="1" w:unhideWhenUsed="1"/>
-    <w:lsdException w:name="Table Professional" w:semiHidden="1" w:unhideWhenUsed="1"/>
-    <w:lsdException w:name="Table Subtle 1" w:semiHidden="1" w:unhideWhenUsed="1"/>
-    <w:lsdException w:name="Table Subtle 2" w:semiHidden="1" w:unhideWhenUsed="1"/>
-    <w:lsdException w:name="Table Web 1" w:semiHidden="1" w:unhideWhenUsed="1"/>
-    <w:lsdException w:name="Table Web 2" w:semiHidden="1" w:unhideWhenUsed="1"/>
-    <w:lsdException w:name="Table Web 3" w:semiHidden="1" w:unhideWhenUsed="1"/>
-    <w:lsdException w:name="Balloon Text" w:unhideWhenUsed="1" w:qFormat="1"/>
-    <w:lsdException w:name="Table Grid" w:uiPriority="39" w:qFormat="1"/>
-    <w:lsdException w:name="Table Theme" w:semiHidden="1" w:unhideWhenUsed="1"/>
-    <w:lsdException w:name="Placeholder Text" w:semiHidden="1"/>
-    <w:lsdException w:name="Light Shading" w:uiPriority="60"/>
-    <w:lsdException w:name="Light List" w:uiPriority="61"/>
-    <w:lsdException w:name="Light Grid" w:uiPriority="62"/>
-    <w:lsdException w:name="Medium Shading 1" w:uiPriority="63"/>
-    <w:lsdException w:name="Medium Shading 2" w:uiPriority="64"/>
-    <w:lsdException w:name="Medium List 1" w:uiPriority="65"/>
-    <w:lsdException w:name="Medium List 2" w:uiPriority="66"/>
-    <w:lsdException w:name="Medium Grid 1" w:uiPriority="67"/>
-    <w:lsdException w:name="Medium Grid 2" w:uiPriority="68"/>
-    <w:lsdException w:name="Medium Grid 3" w:uiPriority="69"/>
-    <w:lsdException w:name="Dark List" w:uiPriority="70"/>
-    <w:lsdException w:name="Colorful Shading" w:uiPriority="71"/>
-    <w:lsdException w:name="Colorful List" w:uiPriority="72"/>
-    <w:lsdException w:name="Colorful Grid" w:uiPriority="73"/>
-    <w:lsdException w:name="Light Shading Accent 1" w:uiPriority="60"/>
-    <w:lsdException w:name="Light List Accent 1" w:uiPriority="61"/>
-    <w:lsdException w:name="Light Grid Accent 1" w:uiPriority="62"/>
-    <w:lsdException w:name="Medium Shading 1 Accent 1" w:uiPriority="63"/>
-    <w:lsdException w:name="Medium Shading 2 Accent 1" w:uiPriority="64"/>
-    <w:lsdException w:name="Medium List 1 Accent 1" w:uiPriority="65"/>
-    <w:lsdException w:name="Revision" w:semiHidden="1"/>
-    <w:lsdException w:name="Medium List 2 Accent 1" w:uiPriority="66"/>
-    <w:lsdException w:name="Medium Grid 1 Accent 1" w:uiPriority="67"/>
-    <w:lsdException w:name="Medium Grid 2 Accent 1" w:uiPriority="68"/>
-    <w:lsdException w:name="Medium Grid 3 Accent 1" w:uiPriority="69"/>
-    <w:lsdException w:name="Dark List Accent 1" w:uiPriority="70"/>
-    <w:lsdException w:name="Colorful Shading Accent 1" w:uiPriority="71"/>
-    <w:lsdException w:name="Colorful List Accent 1" w:uiPriority="72"/>
-    <w:lsdException w:name="Colorful Grid Accent 1" w:uiPriority="73"/>
-    <w:lsdException w:name="Light Shading Accent 2" w:uiPriority="60"/>
-    <w:lsdException w:name="Light List Accent 2" w:uiPriority="61"/>
-    <w:lsdException w:name="Light Grid Accent 2" w:uiPriority="62"/>
-    <w:lsdException w:name="Medium Shading 1 Accent 2" w:uiPriority="63"/>
-    <w:lsdException w:name="Medium Shading 2 Accent 2" w:uiPriority="64"/>
-    <w:lsdException w:name="Medium List 1 Accent 2" w:uiPriority="65"/>
-    <w:lsdException w:name="Medium List 2 Accent 2" w:uiPriority="66"/>
-    <w:lsdException w:name="Medium Grid 1 Accent 2" w:uiPriority="67"/>
-    <w:lsdException w:name="Medium Grid 2 Accent 2" w:uiPriority="68"/>
-    <w:lsdException w:name="Medium Grid 3 Accent 2" w:uiPriority="69"/>
-    <w:lsdException w:name="Dark List Accent 2" w:uiPriority="70"/>
-    <w:lsdException w:name="Colorful Shading Accent 2" w:uiPriority="71"/>
-    <w:lsdException w:name="Colorful List Accent 2" w:uiPriority="72"/>
-    <w:lsdException w:name="Colorful Grid Accent 2" w:uiPriority="73"/>
-    <w:lsdException w:name="Light Shading Accent 3" w:uiPriority="60"/>
-    <w:lsdException w:name="Light List Accent 3" w:uiPriority="61"/>
-    <w:lsdException w:name="Light Grid Accent 3" w:uiPriority="62"/>
-    <w:lsdException w:name="Medium Shading 1 Accent 3" w:uiPriority="63"/>
-    <w:lsdException w:name="Medium Shading 2 Accent 3" w:uiPriority="64"/>
-    <w:lsdException w:name="Medium List 1 Accent 3" w:uiPriority="65"/>
-    <w:lsdException w:name="Medium List 2 Accent 3" w:uiPriority="66"/>
-    <w:lsdException w:name="Medium Grid 1 Accent 3" w:uiPriority="67"/>
-    <w:lsdException w:name="Medium Grid 2 Accent 3" w:uiPriority="68"/>
-    <w:lsdException w:name="Medium Grid 3 Accent 3" w:uiPriority="69"/>
-    <w:lsdException w:name="Dark List Accent 3" w:uiPriority="70"/>
-    <w:lsdException w:name="Colorful Shading Accent 3" w:uiPriority="71"/>
-    <w:lsdException w:name="Colorful List Accent 3" w:uiPriority="72"/>
-    <w:lsdException w:name="Colorful Grid Accent 3" w:uiPriority="73"/>
-    <w:lsdException w:name="Light Shading Accent 4" w:uiPriority="60"/>
-    <w:lsdException w:name="Light List Accent 4" w:uiPriority="61"/>
-    <w:lsdException w:name="Light Grid Accent 4" w:uiPriority="62"/>
-    <w:lsdException w:name="Medium Shading 1 Accent 4" w:uiPriority="63"/>
-    <w:lsdException w:name="Medium Shading 2 Accent 4" w:uiPriority="64"/>
-    <w:lsdException w:name="Medium List 1 Accent 4" w:uiPriority="65"/>
-    <w:lsdException w:name="Medium List 2 Accent 4" w:uiPriority="66"/>
-    <w:lsdException w:name="Medium Grid 1 Accent 4" w:uiPriority="67"/>
-    <w:lsdException w:name="Medium Grid 2 Accent 4" w:uiPriority="68"/>
-    <w:lsdException w:name="Medium Grid 3 Accent 4" w:uiPriority="69"/>
-    <w:lsdException w:name="Dark List Accent 4" w:uiPriority="70"/>
-    <w:lsdException w:name="Colorful Shading Accent 4" w:uiPriority="71"/>
-    <w:lsdException w:name="Colorful List Accent 4" w:uiPriority="72"/>
-    <w:lsdException w:name="Colorful Grid Accent 4" w:uiPriority="73"/>
-    <w:lsdException w:name="Light Shading Accent 5" w:uiPriority="60"/>
-    <w:lsdException w:name="Light List Accent 5" w:uiPriority="61"/>
-    <w:lsdException w:name="Light Grid Accent 5" w:uiPriority="62"/>
-    <w:lsdException w:name="Medium Shading 1 Accent 5" w:uiPriority="63"/>
-    <w:lsdException w:name="Medium Shading 2 Accent 5" w:uiPriority="64"/>
-    <w:lsdException w:name="Medium List 1 Accent 5" w:uiPriority="65"/>
-    <w:lsdException w:name="Medium List 2 Accent 5" w:uiPriority="66"/>
-    <w:lsdException w:name="Medium Grid 1 Accent 5" w:uiPriority="67"/>
-    <w:lsdException w:name="Medium Grid 2 Accent 5" w:uiPriority="68"/>
-    <w:lsdException w:name="Medium Grid 3 Accent 5" w:uiPriority="69"/>
-    <w:lsdException w:name="Dark List Accent 5" w:uiPriority="70"/>
-    <w:lsdException w:name="Colorful Shading Accent 5" w:uiPriority="71"/>
-    <w:lsdException w:name="Colorful List Accent 5" w:uiPriority="72"/>
-    <w:lsdException w:name="Colorful Grid Accent 5" w:uiPriority="73"/>
-    <w:lsdException w:name="Light Shading Accent 6" w:uiPriority="60"/>
-    <w:lsdException w:name="Light List Accent 6" w:uiPriority="61"/>
-    <w:lsdException w:name="Light Grid Accent 6" w:uiPriority="62"/>
-    <w:lsdException w:name="Medium Shading 1 Accent 6" w:uiPriority="63"/>
-    <w:lsdException w:name="Medium Shading 2 Accent 6" w:uiPriority="64"/>
-    <w:lsdException w:name="Medium List 1 Accent 6" w:uiPriority="65"/>
-    <w:lsdException w:name="Medium List 2 Accent 6" w:uiPriority="66"/>
-    <w:lsdException w:name="Medium Grid 1 Accent 6" w:uiPriority="67"/>
-    <w:lsdException w:name="Medium Grid 2 Accent 6" w:uiPriority="68"/>
-    <w:lsdException w:name="Medium Grid 3 Accent 6" w:uiPriority="69"/>
-    <w:lsdException w:name="Dark List Accent 6" w:uiPriority="70"/>
-    <w:lsdException w:name="Colorful Shading Accent 6" w:uiPriority="71"/>
-    <w:lsdException w:name="Colorful List Accent 6" w:uiPriority="72"/>
-    <w:lsdException w:name="Colorful Grid Accent 6" w:uiPriority="73"/>
-    <w:lsdException w:name="Subtle Emphasis" w:uiPriority="19" w:qFormat="1"/>
-    <w:lsdException w:name="Intense Emphasis" w:uiPriority="21" w:qFormat="1"/>
-    <w:lsdException w:name="Subtle Reference" w:uiPriority="31" w:qFormat="1"/>
-    <w:lsdException w:name="Intense Reference" w:uiPriority="32" w:qFormat="1"/>
-    <w:lsdException w:name="Book Title" w:uiPriority="33" w:qFormat="1"/>
-    <w:lsdException w:name="Bibliography" w:semiHidden="1" w:uiPriority="37" w:unhideWhenUsed="1"/>
-    <w:lsdException w:name="TOC Heading" w:semiHidden="1" w:uiPriority="39" w:unhideWhenUsed="1" w:qFormat="1"/>
-    <w:lsdException w:name="Plain Table 1" w:uiPriority="41"/>
-    <w:lsdException w:name="Plain Table 2" w:uiPriority="42"/>
-    <w:lsdException w:name="Plain Table 3" w:uiPriority="43"/>
-    <w:lsdException w:name="Plain Table 4" w:uiPriority="44"/>
-    <w:lsdException w:name="Plain Table 5" w:uiPriority="45"/>
-    <w:lsdException w:name="Grid Table Light" w:uiPriority="40"/>
-    <w:lsdException w:name="Grid Table 1 Light" w:uiPriority="46"/>
-    <w:lsdException w:name="Grid Table 2" w:uiPriority="47"/>
-    <w:lsdException w:name="Grid Table 3" w:uiPriority="48"/>
-    <w:lsdException w:name="Grid Table 4" w:uiPriority="49"/>
-    <w:lsdException w:name="Grid Table 5 Dark" w:uiPriority="50"/>
-    <w:lsdException w:name="Grid Table 6 Colorful" w:uiPriority="51"/>
-    <w:lsdException w:name="Grid Table 7 Colorful" w:uiPriority="52"/>
-    <w:lsdException w:name="Grid Table 1 Light Accent 1" w:uiPriority="46"/>
-    <w:lsdException w:name="Grid Table 2 Accent 1" w:uiPriority="47"/>
-    <w:lsdException w:name="Grid Table 3 Accent 1" w:uiPriority="48"/>
-    <w:lsdException w:name="Grid Table 4 Accent 1" w:uiPriority="49"/>
-    <w:lsdException w:name="Grid Table 5 Dark Accent 1" w:uiPriority="50"/>
-    <w:lsdException w:name="Grid Table 6 Colorful Accent 1" w:uiPriority="51"/>
-    <w:lsdException w:name="Grid Table 7 Colorful Accent 1" w:uiPriority="52"/>
-    <w:lsdException w:name="Grid Table 1 Light Accent 2" w:uiPriority="46"/>
-    <w:lsdException w:name="Grid Table 2 Accent 2" w:uiPriority="47"/>
-    <w:lsdException w:name="Grid Table 3 Accent 2" w:uiPriority="48"/>
-    <w:lsdException w:name="Grid Table 4 Accent 2" w:uiPriority="49"/>
-    <w:lsdException w:name="Grid Table 5 Dark Accent 2" w:uiPriority="50"/>
-    <w:lsdException w:name="Grid Table 6 Colorful Accent 2" w:uiPriority="51"/>
-    <w:lsdException w:name="Grid Table 7 Colorful Accent 2" w:uiPriority="52"/>
-    <w:lsdException w:name="Grid Table 1 Light Accent 3" w:uiPriority="46"/>
-    <w:lsdException w:name="Grid Table 2 Accent 3" w:uiPriority="47"/>
-    <w:lsdException w:name="Grid Table 3 Accent 3" w:uiPriority="48"/>
-    <w:lsdException w:name="Grid Table 4 Accent 3" w:uiPriority="49"/>
-    <w:lsdException w:name="Grid Table 5 Dark Accent 3" w:uiPriority="50"/>
-    <w:lsdException w:name="Grid Table 6 Colorful Accent 3" w:uiPriority="51"/>
-    <w:lsdException w:name="Grid Table 7 Colorful Accent 3" w:uiPriority="52"/>
-    <w:lsdException w:name="Grid Table 1 Light Accent 4" w:uiPriority="46"/>
-    <w:lsdException w:name="Grid Table 2 Accent 4" w:uiPriority="47"/>
-    <w:lsdException w:name="Grid Table 3 Accent 4" w:uiPriority="48"/>
-    <w:lsdException w:name="Grid Table 4 Accent 4" w:uiPriority="49"/>
-    <w:lsdException w:name="Grid Table 5 Dark Accent 4" w:uiPriority="50"/>
-    <w:lsdException w:name="Grid Table 6 Colorful Accent 4" w:uiPriority="51"/>
-    <w:lsdException w:name="Grid Table 7 Colorful Accent 4" w:uiPriority="52"/>
-    <w:lsdException w:name="Grid Table 1 Light Accent 5" w:uiPriority="46"/>
-    <w:lsdException w:name="Grid Table 2 Accent 5" w:uiPriority="47"/>
-    <w:lsdException w:name="Grid Table 3 Accent 5" w:uiPriority="48"/>
-    <w:lsdException w:name="Grid Table 4 Accent 5" w:uiPriority="49"/>
-    <w:lsdException w:name="Grid Table 5 Dark Accent 5" w:uiPriority="50"/>
-    <w:lsdException w:name="Grid Table 6 Colorful Accent 5" w:uiPriority="51"/>
-    <w:lsdException w:name="Grid Table 7 Colorful Accent 5" w:uiPriority="52"/>
-    <w:lsdException w:name="Grid Table 1 Light Accent 6" w:uiPriority="46"/>
-    <w:lsdException w:name="Grid Table 2 Accent 6" w:uiPriority="47"/>
-    <w:lsdException w:name="Grid Table 3 Accent 6" w:uiPriority="48"/>
-    <w:lsdException w:name="Grid Table 4 Accent 6" w:uiPriority="49"/>
-    <w:lsdException w:name="Grid Table 5 Dark Accent 6" w:uiPriority="50"/>
-    <w:lsdException w:name="Grid Table 6 Colorful Accent 6" w:uiPriority="51"/>
-    <w:lsdException w:name="Grid Table 7 Colorful Accent 6" w:uiPriority="52"/>
-    <w:lsdException w:name="List Table 1 Light" w:uiPriority="46"/>
-    <w:lsdException w:name="List Table 2" w:uiPriority="47"/>
-    <w:lsdException w:name="List Table 3" w:uiPriority="48"/>
-    <w:lsdException w:name="List Table 4" w:uiPriority="49"/>
-    <w:lsdException w:name="List Table 5 Dark" w:uiPriority="50"/>
-    <w:lsdException w:name="List Table 6 Colorful" w:uiPriority="51"/>
-    <w:lsdException w:name="List Table 7 Colorful" w:uiPriority="52"/>
-    <w:lsdException w:name="List Table 1 Light Accent 1" w:uiPriority="46"/>
-    <w:lsdException w:name="List Table 2 Accent 1" w:uiPriority="47"/>
-    <w:lsdException w:name="List Table 3 Accent 1" w:uiPriority="48"/>
-    <w:lsdException w:name="List Table 4 Accent 1" w:uiPriority="49"/>
-    <w:lsdException w:name="List Table 5 Dark Accent 1" w:uiPriority="50"/>
-    <w:lsdException w:name="List Table 6 Colorful Accent 1" w:uiPriority="51"/>
-    <w:lsdException w:name="List Table 7 Colorful Accent 1" w:uiPriority="52"/>
-    <w:lsdException w:name="List Table 1 Light Accent 2" w:uiPriority="46"/>
-    <w:lsdException w:name="List Table 2 Accent 2" w:uiPriority="47"/>
-    <w:lsdException w:name="List Table 3 Accent 2" w:uiPriority="48"/>
-    <w:lsdException w:name="List Table 4 Accent 2" w:uiPriority="49"/>
-    <w:lsdException w:name="List Table 5 Dark Accent 2" w:uiPriority="50"/>
-    <w:lsdException w:name="List Table 6 Colorful Accent 2" w:uiPriority="51"/>
-    <w:lsdException w:name="List Table 7 Colorful Accent 2" w:uiPriority="52"/>
-    <w:lsdException w:name="List Table 1 Light Accent 3" w:uiPriority="46"/>
-    <w:lsdException w:name="List Table 2 Accent 3" w:uiPriority="47"/>
-    <w:lsdException w:name="List Table 3 Accent 3" w:uiPriority="48"/>
-    <w:lsdException w:name="List Table 4 Accent 3" w:uiPriority="49"/>
-    <w:lsdException w:name="List Table 5 Dark Accent 3" w:uiPriority="50"/>
-    <w:lsdException w:name="List Table 6 Colorful Accent 3" w:uiPriority="51"/>
-    <w:lsdException w:name="List Table 7 Colorful Accent 3" w:uiPriority="52"/>
-    <w:lsdException w:name="List Table 1 Light Accent 4" w:uiPriority="46"/>
-    <w:lsdException w:name="List Table 2 Accent 4" w:uiPriority="47"/>
-    <w:lsdException w:name="List Table 3 Accent 4" w:uiPriority="48"/>
-    <w:lsdException w:name="List Table 4 Accent 4" w:uiPriority="49"/>
-    <w:lsdException w:name="List Table 5 Dark Accent 4" w:uiPriority="50"/>
-    <w:lsdException w:name="List Table 6 Colorful Accent 4" w:uiPriority="51"/>
-    <w:lsdException w:name="List Table 7 Colorful Accent 4" w:uiPriority="52"/>
-    <w:lsdException w:name="List Table 1 Light Accent 5" w:uiPriority="46"/>
-    <w:lsdException w:name="List Table 2 Accent 5" w:uiPriority="47"/>
-    <w:lsdException w:name="List Table 3 Accent 5" w:uiPriority="48"/>
-    <w:lsdException w:name="List Table 4 Accent 5" w:uiPriority="49"/>
-    <w:lsdException w:name="List Table 5 Dark Accent 5" w:uiPriority="50"/>
-    <w:lsdException w:name="List Table 6 Colorful Accent 5" w:uiPriority="51"/>
-    <w:lsdException w:name="List Table 7 Colorful Accent 5" w:uiPriority="52"/>
-    <w:lsdException w:name="List Table 1 Light Accent 6" w:uiPriority="46"/>
-    <w:lsdException w:name="List Table 2 Accent 6" w:uiPriority="47"/>
-    <w:lsdException w:name="List Table 3 Accent 6" w:uiPriority="48"/>
-    <w:lsdException w:name="List Table 4 Accent 6" w:uiPriority="49"/>
-    <w:lsdException w:name="List Table 5 Dark Accent 6" w:uiPriority="50"/>
-    <w:lsdException w:name="List Table 6 Colorful Accent 6" w:uiPriority="51"/>
-    <w:lsdException w:name="List Table 7 Colorful Accent 6" w:uiPriority="52"/>
-    <w:lsdException w:name="Mention" w:semiHidden="1" w:unhideWhenUsed="1"/>
-    <w:lsdException w:name="Smart Hyperlink" w:semiHidden="1" w:unhideWhenUsed="1"/>
-    <w:lsdException w:name="Hashtag" w:semiHidden="1" w:unhideWhenUsed="1"/>
-    <w:lsdException w:name="Unresolved Mention" w:semiHidden="1" w:unhideWhenUsed="1"/>
+  <w:latentStyles w:count="260" w:defQFormat="0" w:defUnhideWhenUsed="1" w:defSemiHidden="1" w:defUIPriority="99" w:defLockedState="0">
+    <w:lsdException w:qFormat="1" w:unhideWhenUsed="0" w:uiPriority="0" w:semiHidden="0" w:name="Normal"/>
+    <w:lsdException w:qFormat="1" w:unhideWhenUsed="0" w:uiPriority="9" w:semiHidden="0" w:name="heading 1"/>
+    <w:lsdException w:qFormat="1" w:uiPriority="9" w:semiHidden="0" w:name="heading 2"/>
+    <w:lsdException w:qFormat="1" w:uiPriority="9" w:semiHidden="0" w:name="heading 3"/>
+    <w:lsdException w:qFormat="1" w:uiPriority="9" w:semiHidden="0" w:name="heading 4"/>
+    <w:lsdException w:qFormat="1" w:uiPriority="9" w:name="heading 5"/>
+    <w:lsdException w:qFormat="1" w:uiPriority="9" w:name="heading 6"/>
+    <w:lsdException w:qFormat="1" w:uiPriority="9" w:name="heading 7"/>
+    <w:lsdException w:qFormat="1" w:uiPriority="9" w:name="heading 8"/>
+    <w:lsdException w:qFormat="1" w:uiPriority="9" w:name="heading 9"/>
+    <w:lsdException w:uiPriority="99" w:name="index 1"/>
+    <w:lsdException w:uiPriority="99" w:name="index 2"/>
+    <w:lsdException w:uiPriority="99" w:name="index 3"/>
+    <w:lsdException w:uiPriority="99" w:name="index 4"/>
+    <w:lsdException w:uiPriority="99" w:name="index 5"/>
+    <w:lsdException w:uiPriority="99" w:name="index 6"/>
+    <w:lsdException w:uiPriority="99" w:name="index 7"/>
+    <w:lsdException w:uiPriority="99" w:name="index 8"/>
+    <w:lsdException w:uiPriority="99" w:name="index 9"/>
+    <w:lsdException w:qFormat="1" w:uiPriority="39" w:semiHidden="0" w:name="toc 1"/>
+    <w:lsdException w:qFormat="1" w:uiPriority="39" w:semiHidden="0" w:name="toc 2"/>
+    <w:lsdException w:qFormat="1" w:uiPriority="39" w:semiHidden="0" w:name="toc 3"/>
+    <w:lsdException w:uiPriority="39" w:name="toc 4"/>
+    <w:lsdException w:uiPriority="39" w:name="toc 5"/>
+    <w:lsdException w:uiPriority="39" w:name="toc 6"/>
+    <w:lsdException w:uiPriority="39" w:name="toc 7"/>
+    <w:lsdException w:uiPriority="39" w:name="toc 8"/>
+    <w:lsdException w:uiPriority="39" w:name="toc 9"/>
+    <w:lsdException w:uiPriority="99" w:name="Normal Indent"/>
+    <w:lsdException w:uiPriority="99" w:name="footnote text"/>
+    <w:lsdException w:qFormat="1" w:uiPriority="99" w:semiHidden="0" w:name="annotation text"/>
+    <w:lsdException w:qFormat="1" w:uiPriority="99" w:semiHidden="0" w:name="header"/>
+    <w:lsdException w:qFormat="1" w:uiPriority="99" w:semiHidden="0" w:name="footer"/>
+    <w:lsdException w:uiPriority="99" w:name="index heading"/>
+    <w:lsdException w:qFormat="1" w:unhideWhenUsed="0" w:uiPriority="0" w:semiHidden="0" w:name="caption"/>
+    <w:lsdException w:uiPriority="99" w:name="table of figures"/>
+    <w:lsdException w:uiPriority="99" w:name="envelope address"/>
+    <w:lsdException w:uiPriority="99" w:name="envelope return"/>
+    <w:lsdException w:uiPriority="99" w:name="footnote reference"/>
+    <w:lsdException w:qFormat="1" w:uiPriority="99" w:semiHidden="0" w:name="annotation reference"/>
+    <w:lsdException w:uiPriority="99" w:name="line number"/>
+    <w:lsdException w:uiPriority="99" w:name="page number"/>
+    <w:lsdException w:uiPriority="99" w:name="endnote reference"/>
+    <w:lsdException w:uiPriority="99" w:name="endnote text"/>
+    <w:lsdException w:uiPriority="99" w:name="table of authorities"/>
+    <w:lsdException w:uiPriority="99" w:name="macro"/>
+    <w:lsdException w:uiPriority="99" w:name="toa heading"/>
+    <w:lsdException w:qFormat="1" w:unhideWhenUsed="0" w:uiPriority="0" w:semiHidden="0" w:name="List"/>
+    <w:lsdException w:uiPriority="99" w:name="List Bullet"/>
+    <w:lsdException w:uiPriority="99" w:name="List Number"/>
+    <w:lsdException w:uiPriority="99" w:name="List 2"/>
+    <w:lsdException w:uiPriority="99" w:name="List 3"/>
+    <w:lsdException w:uiPriority="99" w:name="List 4"/>
+    <w:lsdException w:uiPriority="99" w:name="List 5"/>
+    <w:lsdException w:uiPriority="99" w:name="List Bullet 2"/>
+    <w:lsdException w:uiPriority="99" w:name="List Bullet 3"/>
+    <w:lsdException w:uiPriority="99" w:name="List Bullet 4"/>
+    <w:lsdException w:uiPriority="99" w:name="List Bullet 5"/>
+    <w:lsdException w:uiPriority="99" w:name="List Number 2"/>
+    <w:lsdException w:uiPriority="99" w:name="List Number 3"/>
+    <w:lsdException w:uiPriority="99" w:name="List Number 4"/>
+    <w:lsdException w:uiPriority="99" w:name="List Number 5"/>
+    <w:lsdException w:qFormat="1" w:unhideWhenUsed="0" w:uiPriority="10" w:semiHidden="0" w:name="Title"/>
+    <w:lsdException w:uiPriority="99" w:name="Closing"/>
+    <w:lsdException w:uiPriority="99" w:name="Signature"/>
+    <w:lsdException w:uiPriority="1" w:name="Default Paragraph Font"/>
+    <w:lsdException w:qFormat="1" w:unhideWhenUsed="0" w:uiPriority="0" w:semiHidden="0" w:name="Body Text"/>
+    <w:lsdException w:uiPriority="99" w:name="Body Text Indent"/>
+    <w:lsdException w:uiPriority="99" w:name="List Continue"/>
+    <w:lsdException w:uiPriority="99" w:name="List Continue 2"/>
+    <w:lsdException w:uiPriority="99" w:name="List Continue 3"/>
+    <w:lsdException w:uiPriority="99" w:name="List Continue 4"/>
+    <w:lsdException w:uiPriority="99" w:name="List Continue 5"/>
+    <w:lsdException w:uiPriority="99" w:name="Message Header"/>
+    <w:lsdException w:qFormat="1" w:unhideWhenUsed="0" w:uiPriority="11" w:semiHidden="0" w:name="Subtitle"/>
+    <w:lsdException w:uiPriority="99" w:name="Salutation"/>
+    <w:lsdException w:uiPriority="99" w:name="Date"/>
+    <w:lsdException w:uiPriority="99" w:name="Body Text First Indent"/>
+    <w:lsdException w:uiPriority="99" w:name="Body Text First Indent 2"/>
+    <w:lsdException w:uiPriority="99" w:name="Note Heading"/>
+    <w:lsdException w:uiPriority="99" w:name="Body Text 2"/>
+    <w:lsdException w:uiPriority="99" w:name="Body Text 3"/>
+    <w:lsdException w:uiPriority="99" w:name="Body Text Indent 2"/>
+    <w:lsdException w:uiPriority="99" w:name="Body Text Indent 3"/>
+    <w:lsdException w:uiPriority="99" w:name="Block Text"/>
+    <w:lsdException w:qFormat="1" w:uiPriority="99" w:semiHidden="0" w:name="Hyperlink"/>
+    <w:lsdException w:uiPriority="99" w:name="FollowedHyperlink"/>
+    <w:lsdException w:qFormat="1" w:unhideWhenUsed="0" w:uiPriority="22" w:semiHidden="0" w:name="Strong"/>
+    <w:lsdException w:qFormat="1" w:unhideWhenUsed="0" w:uiPriority="20" w:semiHidden="0" w:name="Emphasis"/>
+    <w:lsdException w:uiPriority="99" w:name="Document Map"/>
+    <w:lsdException w:uiPriority="99" w:name="Plain Text"/>
+    <w:lsdException w:uiPriority="99" w:name="E-mail Signature"/>
+    <w:lsdException w:uiPriority="99" w:name="Normal (Web)"/>
+    <w:lsdException w:uiPriority="99" w:name="HTML Acronym"/>
+    <w:lsdException w:uiPriority="99" w:name="HTML Address"/>
+    <w:lsdException w:uiPriority="99" w:name="HTML Cite"/>
+    <w:lsdException w:uiPriority="99" w:name="HTML Code"/>
+    <w:lsdException w:uiPriority="99" w:name="HTML Definition"/>
+    <w:lsdException w:uiPriority="99" w:name="HTML Keyboard"/>
+    <w:lsdException w:uiPriority="99" w:name="HTML Preformatted"/>
+    <w:lsdException w:uiPriority="99" w:name="HTML Sample"/>
+    <w:lsdException w:uiPriority="99" w:name="HTML Typewriter"/>
+    <w:lsdException w:uiPriority="99" w:name="HTML Variable"/>
+    <w:lsdException w:uiPriority="99" w:name="Normal Table"/>
+    <w:lsdException w:qFormat="1" w:uiPriority="99" w:semiHidden="0" w:name="annotation subject"/>
+    <w:lsdException w:uiPriority="99" w:name="Table Simple 1"/>
+    <w:lsdException w:uiPriority="99" w:name="Table Simple 2"/>
+    <w:lsdException w:uiPriority="99" w:name="Table Simple 3"/>
+    <w:lsdException w:uiPriority="99" w:name="Table Classic 1"/>
+    <w:lsdException w:uiPriority="99" w:name="Table Classic 2"/>
+    <w:lsdException w:uiPriority="99" w:name="Table Classic 3"/>
+    <w:lsdException w:uiPriority="99" w:name="Table Classic 4"/>
+    <w:lsdException w:uiPriority="99" w:name="Table Colorful 1"/>
+    <w:lsdException w:uiPriority="99" w:name="Table Colorful 2"/>
+    <w:lsdException w:uiPriority="99" w:name="Table Colorful 3"/>
+    <w:lsdException w:uiPriority="99" w:name="Table Columns 1"/>
+    <w:lsdException w:uiPriority="99" w:name="Table Columns 2"/>
+    <w:lsdException w:uiPriority="99" w:name="Table Columns 3"/>
+    <w:lsdException w:uiPriority="99" w:name="Table Columns 4"/>
+    <w:lsdException w:uiPriority="99" w:name="Table Columns 5"/>
+    <w:lsdException w:uiPriority="99" w:name="Table Grid 1"/>
+    <w:lsdException w:uiPriority="99" w:name="Table Grid 2"/>
+    <w:lsdException w:uiPriority="99" w:name="Table Grid 3"/>
+    <w:lsdException w:uiPriority="99" w:name="Table Grid 4"/>
+    <w:lsdException w:uiPriority="99" w:name="Table Grid 5"/>
+    <w:lsdException w:uiPriority="99" w:name="Table Grid 6"/>
+    <w:lsdException w:uiPriority="99" w:name="Table Grid 7"/>
+    <w:lsdException w:uiPriority="99" w:name="Table Grid 8"/>
+    <w:lsdException w:uiPriority="99" w:name="Table List 1"/>
+    <w:lsdException w:uiPriority="99" w:name="Table List 2"/>
+    <w:lsdException w:uiPriority="99" w:name="Table List 3"/>
+    <w:lsdException w:uiPriority="99" w:name="Table List 4"/>
+    <w:lsdException w:uiPriority="99" w:name="Table List 5"/>
+    <w:lsdException w:uiPriority="99" w:name="Table List 6"/>
+    <w:lsdException w:uiPriority="99" w:name="Table List 7"/>
+    <w:lsdException w:uiPriority="99" w:name="Table List 8"/>
+    <w:lsdException w:uiPriority="99" w:name="Table 3D effects 1"/>
+    <w:lsdException w:uiPriority="99" w:name="Table 3D effects 2"/>
+    <w:lsdException w:uiPriority="99" w:name="Table 3D effects 3"/>
+    <w:lsdException w:uiPriority="99" w:name="Table Contemporary"/>
+    <w:lsdException w:uiPriority="99" w:name="Table Elegant"/>
+    <w:lsdException w:uiPriority="99" w:name="Table Professional"/>
+    <w:lsdException w:uiPriority="99" w:name="Table Subtle 1"/>
+    <w:lsdException w:uiPriority="99" w:name="Table Subtle 2"/>
+    <w:lsdException w:uiPriority="99" w:name="Table Web 1"/>
+    <w:lsdException w:uiPriority="99" w:name="Table Web 2"/>
+    <w:lsdException w:uiPriority="99" w:name="Table Web 3"/>
+    <w:lsdException w:qFormat="1" w:uiPriority="99" w:semiHidden="0" w:name="Balloon Text"/>
+    <w:lsdException w:qFormat="1" w:unhideWhenUsed="0" w:uiPriority="39" w:semiHidden="0" w:name="Table Grid"/>
+    <w:lsdException w:uiPriority="99" w:name="Table Theme"/>
+    <w:lsdException w:unhideWhenUsed="0" w:uiPriority="60" w:semiHidden="0" w:name="Light Shading"/>
+    <w:lsdException w:unhideWhenUsed="0" w:uiPriority="61" w:semiHidden="0" w:name="Light List"/>
+    <w:lsdException w:unhideWhenUsed="0" w:uiPriority="62" w:semiHidden="0" w:name="Light Grid"/>
+    <w:lsdException w:unhideWhenUsed="0" w:uiPriority="63" w:semiHidden="0" w:name="Medium Shading 1"/>
+    <w:lsdException w:unhideWhenUsed="0" w:uiPriority="64" w:semiHidden="0" w:name="Medium Shading 2"/>
+    <w:lsdException w:unhideWhenUsed="0" w:uiPriority="65" w:semiHidden="0" w:name="Medium List 1"/>
+    <w:lsdException w:unhideWhenUsed="0" w:uiPriority="66" w:semiHidden="0" w:name="Medium List 2"/>
+    <w:lsdException w:unhideWhenUsed="0" w:uiPriority="67" w:semiHidden="0" w:name="Medium Grid 1"/>
+    <w:lsdException w:unhideWhenUsed="0" w:uiPriority="68" w:semiHidden="0" w:name="Medium Grid 2"/>
+    <w:lsdException w:unhideWhenUsed="0" w:uiPriority="69" w:semiHidden="0" w:name="Medium Grid 3"/>
+    <w:lsdException w:unhideWhenUsed="0" w:uiPriority="70" w:semiHidden="0" w:name="Dark List"/>
+    <w:lsdException w:unhideWhenUsed="0" w:uiPriority="71" w:semiHidden="0" w:name="Colorful Shading"/>
+    <w:lsdException w:unhideWhenUsed="0" w:uiPriority="72" w:semiHidden="0" w:name="Colorful List"/>
+    <w:lsdException w:unhideWhenUsed="0" w:uiPriority="73" w:semiHidden="0" w:name="Colorful Grid"/>
+    <w:lsdException w:unhideWhenUsed="0" w:uiPriority="60" w:semiHidden="0" w:name="Light Shading Accent 1"/>
+    <w:lsdException w:unhideWhenUsed="0" w:uiPriority="61" w:semiHidden="0" w:name="Light List Accent 1"/>
+    <w:lsdException w:unhideWhenUsed="0" w:uiPriority="62" w:semiHidden="0" w:name="Light Grid Accent 1"/>
+    <w:lsdException w:unhideWhenUsed="0" w:uiPriority="63" w:semiHidden="0" w:name="Medium Shading 1 Accent 1"/>
+    <w:lsdException w:unhideWhenUsed="0" w:uiPriority="64" w:semiHidden="0" w:name="Medium Shading 2 Accent 1"/>
+    <w:lsdException w:unhideWhenUsed="0" w:uiPriority="65" w:semiHidden="0" w:name="Medium List 1 Accent 1"/>
+    <w:lsdException w:unhideWhenUsed="0" w:uiPriority="66" w:semiHidden="0" w:name="Medium List 2 Accent 1"/>
+    <w:lsdException w:unhideWhenUsed="0" w:uiPriority="67" w:semiHidden="0" w:name="Medium Grid 1 Accent 1"/>
+    <w:lsdException w:unhideWhenUsed="0" w:uiPriority="68" w:semiHidden="0" w:name="Medium Grid 2 Accent 1"/>
+    <w:lsdException w:unhideWhenUsed="0" w:uiPriority="69" w:semiHidden="0" w:name="Medium Grid 3 Accent 1"/>
+    <w:lsdException w:unhideWhenUsed="0" w:uiPriority="70" w:semiHidden="0" w:name="Dark List Accent 1"/>
+    <w:lsdException w:unhideWhenUsed="0" w:uiPriority="71" w:semiHidden="0" w:name="Colorful Shading Accent 1"/>
+    <w:lsdException w:unhideWhenUsed="0" w:uiPriority="72" w:semiHidden="0" w:name="Colorful List Accent 1"/>
+    <w:lsdException w:unhideWhenUsed="0" w:uiPriority="73" w:semiHidden="0" w:name="Colorful Grid Accent 1"/>
+    <w:lsdException w:unhideWhenUsed="0" w:uiPriority="60" w:semiHidden="0" w:name="Light Shading Accent 2"/>
+    <w:lsdException w:unhideWhenUsed="0" w:uiPriority="61" w:semiHidden="0" w:name="Light List Accent 2"/>
+    <w:lsdException w:unhideWhenUsed="0" w:uiPriority="62" w:semiHidden="0" w:name="Light Grid Accent 2"/>
+    <w:lsdException w:unhideWhenUsed="0" w:uiPriority="63" w:semiHidden="0" w:name="Medium Shading 1 Accent 2"/>
+    <w:lsdException w:unhideWhenUsed="0" w:uiPriority="64" w:semiHidden="0" w:name="Medium Shading 2 Accent 2"/>
+    <w:lsdException w:unhideWhenUsed="0" w:uiPriority="65" w:semiHidden="0" w:name="Medium List 1 Accent 2"/>
+    <w:lsdException w:unhideWhenUsed="0" w:uiPriority="66" w:semiHidden="0" w:name="Medium List 2 Accent 2"/>
+    <w:lsdException w:unhideWhenUsed="0" w:uiPriority="67" w:semiHidden="0" w:name="Medium Grid 1 Accent 2"/>
+    <w:lsdException w:unhideWhenUsed="0" w:uiPriority="68" w:semiHidden="0" w:name="Medium Grid 2 Accent 2"/>
+    <w:lsdException w:unhideWhenUsed="0" w:uiPriority="69" w:semiHidden="0" w:name="Medium Grid 3 Accent 2"/>
+    <w:lsdException w:unhideWhenUsed="0" w:uiPriority="70" w:semiHidden="0" w:name="Dark List Accent 2"/>
+    <w:lsdException w:unhideWhenUsed="0" w:uiPriority="71" w:semiHidden="0" w:name="Colorful Shading Accent 2"/>
+    <w:lsdException w:unhideWhenUsed="0" w:uiPriority="72" w:semiHidden="0" w:name="Colorful List Accent 2"/>
+    <w:lsdException w:unhideWhenUsed="0" w:uiPriority="73" w:semiHidden="0" w:name="Colorful Grid Accent 2"/>
+    <w:lsdException w:unhideWhenUsed="0" w:uiPriority="60" w:semiHidden="0" w:name="Light Shading Accent 3"/>
+    <w:lsdException w:unhideWhenUsed="0" w:uiPriority="61" w:semiHidden="0" w:name="Light List Accent 3"/>
+    <w:lsdException w:unhideWhenUsed="0" w:uiPriority="62" w:semiHidden="0" w:name="Light Grid Accent 3"/>
+    <w:lsdException w:unhideWhenUsed="0" w:uiPriority="63" w:semiHidden="0" w:name="Medium Shading 1 Accent 3"/>
+    <w:lsdException w:unhideWhenUsed="0" w:uiPriority="64" w:semiHidden="0" w:name="Medium Shading 2 Accent 3"/>
+    <w:lsdException w:unhideWhenUsed="0" w:uiPriority="65" w:semiHidden="0" w:name="Medium List 1 Accent 3"/>
+    <w:lsdException w:unhideWhenUsed="0" w:uiPriority="66" w:semiHidden="0" w:name="Medium List 2 Accent 3"/>
+    <w:lsdException w:unhideWhenUsed="0" w:uiPriority="67" w:semiHidden="0" w:name="Medium Grid 1 Accent 3"/>
+    <w:lsdException w:unhideWhenUsed="0" w:uiPriority="68" w:semiHidden="0" w:name="Medium Grid 2 Accent 3"/>
+    <w:lsdException w:unhideWhenUsed="0" w:uiPriority="69" w:semiHidden="0" w:name="Medium Grid 3 Accent 3"/>
+    <w:lsdException w:unhideWhenUsed="0" w:uiPriority="70" w:semiHidden="0" w:name="Dark List Accent 3"/>
+    <w:lsdException w:unhideWhenUsed="0" w:uiPriority="71" w:semiHidden="0" w:name="Colorful Shading Accent 3"/>
+    <w:lsdException w:unhideWhenUsed="0" w:uiPriority="72" w:semiHidden="0" w:name="Colorful List Accent 3"/>
+    <w:lsdException w:unhideWhenUsed="0" w:uiPriority="73" w:semiHidden="0" w:name="Colorful Grid Accent 3"/>
+    <w:lsdException w:unhideWhenUsed="0" w:uiPriority="60" w:semiHidden="0" w:name="Light Shading Accent 4"/>
+    <w:lsdException w:unhideWhenUsed="0" w:uiPriority="61" w:semiHidden="0" w:name="Light List Accent 4"/>
+    <w:lsdException w:unhideWhenUsed="0" w:uiPriority="62" w:semiHidden="0" w:name="Light Grid Accent 4"/>
+    <w:lsdException w:unhideWhenUsed="0" w:uiPriority="63" w:semiHidden="0" w:name="Medium Shading 1 Accent 4"/>
+    <w:lsdException w:unhideWhenUsed="0" w:uiPriority="64" w:semiHidden="0" w:name="Medium Shading 2 Accent 4"/>
+    <w:lsdException w:unhideWhenUsed="0" w:uiPriority="65" w:semiHidden="0" w:name="Medium List 1 Accent 4"/>
+    <w:lsdException w:unhideWhenUsed="0" w:uiPriority="66" w:semiHidden="0" w:name="Medium List 2 Accent 4"/>
+    <w:lsdException w:unhideWhenUsed="0" w:uiPriority="67" w:semiHidden="0" w:name="Medium Grid 1 Accent 4"/>
+    <w:lsdException w:unhideWhenUsed="0" w:uiPriority="68" w:semiHidden="0" w:name="Medium Grid 2 Accent 4"/>
+    <w:lsdException w:unhideWhenUsed="0" w:uiPriority="69" w:semiHidden="0" w:name="Medium Grid 3 Accent 4"/>
+    <w:lsdException w:unhideWhenUsed="0" w:uiPriority="70" w:semiHidden="0" w:name="Dark List Accent 4"/>
+    <w:lsdException w:unhideWhenUsed="0" w:uiPriority="71" w:semiHidden="0" w:name="Colorful Shading Accent 4"/>
+    <w:lsdException w:unhideWhenUsed="0" w:uiPriority="72" w:semiHidden="0" w:name="Colorful List Accent 4"/>
+    <w:lsdException w:unhideWhenUsed="0" w:uiPriority="73" w:semiHidden="0" w:name="Colorful Grid Accent 4"/>
+    <w:lsdException w:unhideWhenUsed="0" w:uiPriority="60" w:semiHidden="0" w:name="Light Shading Accent 5"/>
+    <w:lsdException w:unhideWhenUsed="0" w:uiPriority="61" w:semiHidden="0" w:name="Light List Accent 5"/>
+    <w:lsdException w:unhideWhenUsed="0" w:uiPriority="62" w:semiHidden="0" w:name="Light Grid Accent 5"/>
+    <w:lsdException w:unhideWhenUsed="0" w:uiPriority="63" w:semiHidden="0" w:name="Medium Shading 1 Accent 5"/>
+    <w:lsdException w:unhideWhenUsed="0" w:uiPriority="64" w:semiHidden="0" w:name="Medium Shading 2 Accent 5"/>
+    <w:lsdException w:unhideWhenUsed="0" w:uiPriority="65" w:semiHidden="0" w:name="Medium List 1 Accent 5"/>
+    <w:lsdException w:unhideWhenUsed="0" w:uiPriority="66" w:semiHidden="0" w:name="Medium List 2 Accent 5"/>
+    <w:lsdException w:unhideWhenUsed="0" w:uiPriority="67" w:semiHidden="0" w:name="Medium Grid 1 Accent 5"/>
+    <w:lsdException w:unhideWhenUsed="0" w:uiPriority="68" w:semiHidden="0" w:name="Medium Grid 2 Accent 5"/>
+    <w:lsdException w:unhideWhenUsed="0" w:uiPriority="69" w:semiHidden="0" w:name="Medium Grid 3 Accent 5"/>
+    <w:lsdException w:unhideWhenUsed="0" w:uiPriority="70" w:semiHidden="0" w:name="Dark List Accent 5"/>
+    <w:lsdException w:unhideWhenUsed="0" w:uiPriority="71" w:semiHidden="0" w:name="Colorful Shading Accent 5"/>
+    <w:lsdException w:unhideWhenUsed="0" w:uiPriority="72" w:semiHidden="0" w:name="Colorful List Accent 5"/>
+    <w:lsdException w:unhideWhenUsed="0" w:uiPriority="73" w:semiHidden="0" w:name="Colorful Grid Accent 5"/>
+    <w:lsdException w:unhideWhenUsed="0" w:uiPriority="60" w:semiHidden="0" w:name="Light Shading Accent 6"/>
+    <w:lsdException w:unhideWhenUsed="0" w:uiPriority="61" w:semiHidden="0" w:name="Light List Accent 6"/>
+    <w:lsdException w:unhideWhenUsed="0" w:uiPriority="62" w:semiHidden="0" w:name="Light Grid Accent 6"/>
+    <w:lsdException w:unhideWhenUsed="0" w:uiPriority="63" w:semiHidden="0" w:name="Medium Shading 1 Accent 6"/>
+    <w:lsdException w:unhideWhenUsed="0" w:uiPriority="64" w:semiHidden="0" w:name="Medium Shading 2 Accent 6"/>
+    <w:lsdException w:unhideWhenUsed="0" w:uiPriority="65" w:semiHidden="0" w:name="Medium List 1 Accent 6"/>
+    <w:lsdException w:unhideWhenUsed="0" w:uiPriority="66" w:semiHidden="0" w:name="Medium List 2 Accent 6"/>
+    <w:lsdException w:unhideWhenUsed="0" w:uiPriority="67" w:semiHidden="0" w:name="Medium Grid 1 Accent 6"/>
+    <w:lsdException w:unhideWhenUsed="0" w:uiPriority="68" w:semiHidden="0" w:name="Medium Grid 2 Accent 6"/>
+    <w:lsdException w:unhideWhenUsed="0" w:uiPriority="69" w:semiHidden="0" w:name="Medium Grid 3 Accent 6"/>
+    <w:lsdException w:unhideWhenUsed="0" w:uiPriority="70" w:semiHidden="0" w:name="Dark List Accent 6"/>
+    <w:lsdException w:unhideWhenUsed="0" w:uiPriority="71" w:semiHidden="0" w:name="Colorful Shading Accent 6"/>
+    <w:lsdException w:unhideWhenUsed="0" w:uiPriority="72" w:semiHidden="0" w:name="Colorful List Accent 6"/>
+    <w:lsdException w:unhideWhenUsed="0" w:uiPriority="73" w:semiHidden="0" w:name="Colorful Grid Accent 6"/>
   </w:latentStyles>
-  <w:style w:type="paragraph" w:default="1" w:styleId="Normal">
+  <w:style w:type="paragraph" w:default="1" w:styleId="1">
     <w:name w:val="Normal"/>
     <w:qFormat/>
+    <w:uiPriority w:val="0"/>
     <w:pPr>
       <w:spacing w:after="200" w:line="276" w:lineRule="auto"/>
     </w:pPr>
     <w:rPr>
-      <w:rFonts w:ascii="Calibri" w:eastAsia="Times New Roman" w:hAnsi="Calibri"/>
+      <w:rFonts w:ascii="Calibri" w:hAnsi="Calibri" w:eastAsia="Times New Roman" w:cs="Times New Roman"/>
       <w:sz w:val="22"/>
       <w:szCs w:val="22"/>
-    </w:rPr>
-  </w:style>
-  <w:style w:type="paragraph" w:styleId="Heading1">
+      <w:lang w:val="pl-PL" w:eastAsia="pl-PL" w:bidi="ar-SA"/>
+    </w:rPr>
+  </w:style>
+  <w:style w:type="paragraph" w:styleId="2">
     <w:name w:val="heading 1"/>
-    <w:basedOn w:val="Normal"/>
-    <w:next w:val="Normal"/>
-    <w:link w:val="Heading1Char"/>
+    <w:basedOn w:val="1"/>
+    <w:next w:val="1"/>
+    <w:link w:val="24"/>
+    <w:qFormat/>
     <w:uiPriority w:val="9"/>
-    <w:qFormat/>
     <w:pPr>
       <w:keepNext/>
       <w:keepLines/>
@@ -2538,20 +2709,20 @@
       <w:outlineLvl w:val="0"/>
     </w:pPr>
     <w:rPr>
-      <w:rFonts w:asciiTheme="majorHAnsi" w:eastAsiaTheme="majorEastAsia" w:hAnsiTheme="majorHAnsi" w:cstheme="majorBidi"/>
-      <w:color w:val="2F5496" w:themeColor="accent1" w:themeShade="BF"/>
+      <w:rFonts w:asciiTheme="majorHAnsi" w:hAnsiTheme="majorHAnsi" w:eastAsiaTheme="majorEastAsia" w:cstheme="majorBidi"/>
+      <w:color w:val="2F5597" w:themeColor="accent1" w:themeShade="BF"/>
       <w:sz w:val="32"/>
       <w:szCs w:val="32"/>
     </w:rPr>
   </w:style>
-  <w:style w:type="paragraph" w:styleId="Heading2">
+  <w:style w:type="paragraph" w:styleId="3">
     <w:name w:val="heading 2"/>
-    <w:basedOn w:val="Normal"/>
-    <w:next w:val="Normal"/>
-    <w:link w:val="Heading2Char"/>
+    <w:basedOn w:val="1"/>
+    <w:next w:val="1"/>
+    <w:link w:val="25"/>
+    <w:unhideWhenUsed/>
+    <w:qFormat/>
     <w:uiPriority w:val="9"/>
-    <w:unhideWhenUsed/>
-    <w:qFormat/>
     <w:pPr>
       <w:keepNext/>
       <w:keepLines/>
@@ -2559,20 +2730,20 @@
       <w:outlineLvl w:val="1"/>
     </w:pPr>
     <w:rPr>
-      <w:rFonts w:asciiTheme="majorHAnsi" w:eastAsiaTheme="majorEastAsia" w:hAnsiTheme="majorHAnsi" w:cstheme="majorBidi"/>
-      <w:color w:val="2F5496" w:themeColor="accent1" w:themeShade="BF"/>
+      <w:rFonts w:asciiTheme="majorHAnsi" w:hAnsiTheme="majorHAnsi" w:eastAsiaTheme="majorEastAsia" w:cstheme="majorBidi"/>
+      <w:color w:val="2F5597" w:themeColor="accent1" w:themeShade="BF"/>
       <w:sz w:val="26"/>
       <w:szCs w:val="26"/>
     </w:rPr>
   </w:style>
-  <w:style w:type="paragraph" w:styleId="Heading3">
+  <w:style w:type="paragraph" w:styleId="4">
     <w:name w:val="heading 3"/>
-    <w:basedOn w:val="Normal"/>
-    <w:next w:val="Normal"/>
-    <w:link w:val="Heading3Char"/>
+    <w:basedOn w:val="1"/>
+    <w:next w:val="1"/>
+    <w:link w:val="32"/>
+    <w:unhideWhenUsed/>
+    <w:qFormat/>
     <w:uiPriority w:val="9"/>
-    <w:unhideWhenUsed/>
-    <w:qFormat/>
     <w:pPr>
       <w:keepNext/>
       <w:keepLines/>
@@ -2580,20 +2751,20 @@
       <w:outlineLvl w:val="2"/>
     </w:pPr>
     <w:rPr>
-      <w:rFonts w:asciiTheme="majorHAnsi" w:eastAsiaTheme="majorEastAsia" w:hAnsiTheme="majorHAnsi" w:cstheme="majorBidi"/>
-      <w:color w:val="1F3864" w:themeColor="accent1" w:themeShade="80"/>
+      <w:rFonts w:asciiTheme="majorHAnsi" w:hAnsiTheme="majorHAnsi" w:eastAsiaTheme="majorEastAsia" w:cstheme="majorBidi"/>
+      <w:color w:val="203864" w:themeColor="accent1" w:themeShade="80"/>
       <w:sz w:val="24"/>
       <w:szCs w:val="24"/>
     </w:rPr>
   </w:style>
-  <w:style w:type="paragraph" w:styleId="Heading4">
+  <w:style w:type="paragraph" w:styleId="5">
     <w:name w:val="heading 4"/>
-    <w:basedOn w:val="Normal"/>
-    <w:next w:val="Normal"/>
-    <w:link w:val="Heading4Char"/>
+    <w:basedOn w:val="1"/>
+    <w:next w:val="1"/>
+    <w:link w:val="35"/>
+    <w:unhideWhenUsed/>
+    <w:qFormat/>
     <w:uiPriority w:val="9"/>
-    <w:unhideWhenUsed/>
-    <w:qFormat/>
     <w:pPr>
       <w:keepNext/>
       <w:keepLines/>
@@ -2601,25 +2772,23 @@
       <w:outlineLvl w:val="3"/>
     </w:pPr>
     <w:rPr>
-      <w:rFonts w:asciiTheme="majorHAnsi" w:eastAsiaTheme="majorEastAsia" w:hAnsiTheme="majorHAnsi" w:cstheme="majorBidi"/>
+      <w:rFonts w:asciiTheme="majorHAnsi" w:hAnsiTheme="majorHAnsi" w:eastAsiaTheme="majorEastAsia" w:cstheme="majorBidi"/>
       <w:i/>
       <w:iCs/>
-      <w:color w:val="2F5496" w:themeColor="accent1" w:themeShade="BF"/>
-    </w:rPr>
-  </w:style>
-  <w:style w:type="character" w:default="1" w:styleId="DefaultParagraphFont">
+      <w:color w:val="2F5597" w:themeColor="accent1" w:themeShade="BF"/>
+    </w:rPr>
+  </w:style>
+  <w:style w:type="character" w:default="1" w:styleId="19">
     <w:name w:val="Default Paragraph Font"/>
+    <w:unhideWhenUsed/>
     <w:uiPriority w:val="1"/>
-    <w:semiHidden/>
+  </w:style>
+  <w:style w:type="table" w:default="1" w:styleId="22">
+    <w:name w:val="Normal Table"/>
     <w:unhideWhenUsed/>
-  </w:style>
-  <w:style w:type="table" w:default="1" w:styleId="TableNormal">
-    <w:name w:val="Normal Table"/>
     <w:uiPriority w:val="99"/>
-    <w:semiHidden/>
-    <w:unhideWhenUsed/>
     <w:tblPr>
-      <w:tblInd w:w="0" w:type="dxa"/>
+      <w:tblLayout w:type="fixed"/>
       <w:tblCellMar>
         <w:top w:w="0" w:type="dxa"/>
         <w:left w:w="108" w:type="dxa"/>
@@ -2628,19 +2797,13 @@
       </w:tblCellMar>
     </w:tblPr>
   </w:style>
-  <w:style w:type="numbering" w:default="1" w:styleId="NoList">
-    <w:name w:val="No List"/>
+  <w:style w:type="paragraph" w:styleId="6">
+    <w:name w:val="Balloon Text"/>
+    <w:basedOn w:val="1"/>
+    <w:link w:val="33"/>
+    <w:unhideWhenUsed/>
+    <w:qFormat/>
     <w:uiPriority w:val="99"/>
-    <w:semiHidden/>
-    <w:unhideWhenUsed/>
-  </w:style>
-  <w:style w:type="paragraph" w:styleId="BalloonText">
-    <w:name w:val="Balloon Text"/>
-    <w:basedOn w:val="Normal"/>
-    <w:link w:val="BalloonTextChar"/>
-    <w:uiPriority w:val="99"/>
-    <w:unhideWhenUsed/>
-    <w:qFormat/>
     <w:pPr>
       <w:spacing w:after="0" w:line="240" w:lineRule="auto"/>
     </w:pPr>
@@ -2650,11 +2813,12 @@
       <w:szCs w:val="18"/>
     </w:rPr>
   </w:style>
-  <w:style w:type="paragraph" w:styleId="BodyText">
+  <w:style w:type="paragraph" w:styleId="7">
     <w:name w:val="Body Text"/>
-    <w:basedOn w:val="Normal"/>
-    <w:link w:val="BodyTextChar"/>
-    <w:qFormat/>
+    <w:basedOn w:val="1"/>
+    <w:link w:val="43"/>
+    <w:qFormat/>
+    <w:uiPriority w:val="0"/>
     <w:pPr>
       <w:suppressAutoHyphens/>
       <w:spacing w:after="140" w:line="288" w:lineRule="auto"/>
@@ -2665,11 +2829,12 @@
       <w:lang w:eastAsia="en-US"/>
     </w:rPr>
   </w:style>
-  <w:style w:type="paragraph" w:styleId="Caption">
+  <w:style w:type="paragraph" w:styleId="8">
     <w:name w:val="caption"/>
-    <w:basedOn w:val="Normal"/>
-    <w:next w:val="Normal"/>
-    <w:qFormat/>
+    <w:basedOn w:val="1"/>
+    <w:next w:val="1"/>
+    <w:qFormat/>
+    <w:uiPriority w:val="0"/>
     <w:pPr>
       <w:suppressLineNumbers/>
       <w:suppressAutoHyphens/>
@@ -2685,13 +2850,13 @@
       <w:lang w:eastAsia="en-US"/>
     </w:rPr>
   </w:style>
-  <w:style w:type="paragraph" w:styleId="CommentText">
+  <w:style w:type="paragraph" w:styleId="9">
     <w:name w:val="annotation text"/>
-    <w:basedOn w:val="Normal"/>
-    <w:link w:val="CommentTextChar"/>
+    <w:basedOn w:val="1"/>
+    <w:link w:val="48"/>
+    <w:unhideWhenUsed/>
+    <w:qFormat/>
     <w:uiPriority w:val="99"/>
-    <w:unhideWhenUsed/>
-    <w:qFormat/>
     <w:pPr>
       <w:suppressAutoHyphens/>
     </w:pPr>
@@ -2703,26 +2868,26 @@
       <w:lang w:eastAsia="en-US"/>
     </w:rPr>
   </w:style>
-  <w:style w:type="paragraph" w:styleId="CommentSubject">
+  <w:style w:type="paragraph" w:styleId="10">
     <w:name w:val="annotation subject"/>
-    <w:basedOn w:val="CommentText"/>
-    <w:next w:val="CommentText"/>
-    <w:link w:val="CommentSubjectChar"/>
+    <w:basedOn w:val="9"/>
+    <w:next w:val="9"/>
+    <w:link w:val="49"/>
+    <w:unhideWhenUsed/>
+    <w:qFormat/>
     <w:uiPriority w:val="99"/>
-    <w:unhideWhenUsed/>
-    <w:qFormat/>
     <w:rPr>
       <w:b/>
       <w:bCs/>
     </w:rPr>
   </w:style>
-  <w:style w:type="paragraph" w:styleId="Footer">
+  <w:style w:type="paragraph" w:styleId="11">
     <w:name w:val="footer"/>
-    <w:basedOn w:val="Normal"/>
-    <w:link w:val="FooterChar"/>
+    <w:basedOn w:val="1"/>
+    <w:link w:val="37"/>
+    <w:unhideWhenUsed/>
+    <w:qFormat/>
     <w:uiPriority w:val="99"/>
-    <w:unhideWhenUsed/>
-    <w:qFormat/>
     <w:pPr>
       <w:tabs>
         <w:tab w:val="center" w:pos="4536"/>
@@ -2731,13 +2896,13 @@
       <w:spacing w:after="0" w:line="240" w:lineRule="auto"/>
     </w:pPr>
   </w:style>
-  <w:style w:type="paragraph" w:styleId="Header">
+  <w:style w:type="paragraph" w:styleId="12">
     <w:name w:val="header"/>
-    <w:basedOn w:val="Normal"/>
-    <w:link w:val="HeaderChar"/>
+    <w:basedOn w:val="1"/>
+    <w:link w:val="36"/>
+    <w:unhideWhenUsed/>
+    <w:qFormat/>
     <w:uiPriority w:val="99"/>
-    <w:unhideWhenUsed/>
-    <w:qFormat/>
     <w:pPr>
       <w:tabs>
         <w:tab w:val="center" w:pos="4536"/>
@@ -2746,183 +2911,199 @@
       <w:spacing w:after="0" w:line="240" w:lineRule="auto"/>
     </w:pPr>
   </w:style>
-  <w:style w:type="paragraph" w:styleId="List">
+  <w:style w:type="paragraph" w:styleId="13">
     <w:name w:val="List"/>
-    <w:basedOn w:val="BodyText"/>
-    <w:qFormat/>
+    <w:basedOn w:val="7"/>
+    <w:qFormat/>
+    <w:uiPriority w:val="0"/>
     <w:rPr>
       <w:rFonts w:cs="FreeSans"/>
     </w:rPr>
   </w:style>
-  <w:style w:type="paragraph" w:styleId="Subtitle">
+  <w:style w:type="paragraph" w:styleId="14">
     <w:name w:val="Subtitle"/>
-    <w:basedOn w:val="Normal"/>
-    <w:next w:val="Normal"/>
-    <w:link w:val="SubtitleChar"/>
+    <w:basedOn w:val="1"/>
+    <w:next w:val="1"/>
+    <w:link w:val="29"/>
+    <w:qFormat/>
     <w:uiPriority w:val="11"/>
-    <w:qFormat/>
     <w:pPr>
       <w:spacing w:after="160"/>
     </w:pPr>
     <w:rPr>
-      <w:rFonts w:asciiTheme="minorHAnsi" w:eastAsiaTheme="minorEastAsia" w:hAnsiTheme="minorHAnsi" w:cstheme="minorBidi"/>
+      <w:rFonts w:asciiTheme="minorHAnsi" w:hAnsiTheme="minorHAnsi" w:eastAsiaTheme="minorEastAsia" w:cstheme="minorBidi"/>
       <w:color w:val="595959" w:themeColor="text1" w:themeTint="A6"/>
       <w:spacing w:val="15"/>
-    </w:rPr>
-  </w:style>
-  <w:style w:type="paragraph" w:styleId="Title">
+      <w14:textFill>
+        <w14:solidFill>
+          <w14:schemeClr w14:val="tx1">
+            <w14:lumMod w14:val="65000"/>
+            <w14:lumOff w14:val="35000"/>
+          </w14:schemeClr>
+        </w14:solidFill>
+      </w14:textFill>
+    </w:rPr>
+  </w:style>
+  <w:style w:type="paragraph" w:styleId="15">
     <w:name w:val="Title"/>
-    <w:basedOn w:val="Normal"/>
-    <w:next w:val="Normal"/>
-    <w:link w:val="TitleChar"/>
+    <w:basedOn w:val="1"/>
+    <w:next w:val="1"/>
+    <w:link w:val="28"/>
+    <w:qFormat/>
     <w:uiPriority w:val="10"/>
-    <w:qFormat/>
     <w:pPr>
       <w:spacing w:after="0" w:line="240" w:lineRule="auto"/>
       <w:contextualSpacing/>
     </w:pPr>
     <w:rPr>
-      <w:rFonts w:asciiTheme="majorHAnsi" w:eastAsiaTheme="majorEastAsia" w:hAnsiTheme="majorHAnsi" w:cstheme="majorBidi"/>
+      <w:rFonts w:asciiTheme="majorHAnsi" w:hAnsiTheme="majorHAnsi" w:eastAsiaTheme="majorEastAsia" w:cstheme="majorBidi"/>
       <w:spacing w:val="-10"/>
       <w:kern w:val="28"/>
       <w:sz w:val="56"/>
       <w:szCs w:val="56"/>
     </w:rPr>
   </w:style>
-  <w:style w:type="paragraph" w:styleId="TOC1">
+  <w:style w:type="paragraph" w:styleId="16">
     <w:name w:val="toc 1"/>
-    <w:basedOn w:val="Normal"/>
-    <w:next w:val="Normal"/>
+    <w:basedOn w:val="1"/>
+    <w:next w:val="1"/>
+    <w:unhideWhenUsed/>
+    <w:qFormat/>
     <w:uiPriority w:val="39"/>
-    <w:unhideWhenUsed/>
-    <w:qFormat/>
     <w:pPr>
       <w:spacing w:after="100"/>
     </w:pPr>
   </w:style>
-  <w:style w:type="paragraph" w:styleId="TOC2">
+  <w:style w:type="paragraph" w:styleId="17">
     <w:name w:val="toc 2"/>
-    <w:basedOn w:val="Normal"/>
-    <w:next w:val="Normal"/>
+    <w:basedOn w:val="1"/>
+    <w:next w:val="1"/>
+    <w:unhideWhenUsed/>
+    <w:qFormat/>
     <w:uiPriority w:val="39"/>
-    <w:unhideWhenUsed/>
-    <w:qFormat/>
     <w:pPr>
       <w:spacing w:after="100"/>
       <w:ind w:left="220"/>
     </w:pPr>
   </w:style>
-  <w:style w:type="paragraph" w:styleId="TOC3">
+  <w:style w:type="paragraph" w:styleId="18">
     <w:name w:val="toc 3"/>
-    <w:basedOn w:val="Normal"/>
-    <w:next w:val="Normal"/>
+    <w:basedOn w:val="1"/>
+    <w:next w:val="1"/>
+    <w:unhideWhenUsed/>
+    <w:qFormat/>
     <w:uiPriority w:val="39"/>
-    <w:unhideWhenUsed/>
-    <w:qFormat/>
     <w:pPr>
       <w:spacing w:after="100"/>
       <w:ind w:left="440"/>
     </w:pPr>
   </w:style>
-  <w:style w:type="character" w:styleId="CommentReference">
+  <w:style w:type="character" w:styleId="20">
     <w:name w:val="annotation reference"/>
+    <w:unhideWhenUsed/>
+    <w:qFormat/>
     <w:uiPriority w:val="99"/>
-    <w:unhideWhenUsed/>
-    <w:qFormat/>
     <w:rPr>
       <w:sz w:val="16"/>
       <w:szCs w:val="16"/>
     </w:rPr>
   </w:style>
-  <w:style w:type="character" w:styleId="Hyperlink">
+  <w:style w:type="character" w:styleId="21">
     <w:name w:val="Hyperlink"/>
-    <w:basedOn w:val="DefaultParagraphFont"/>
+    <w:basedOn w:val="19"/>
+    <w:unhideWhenUsed/>
+    <w:qFormat/>
     <w:uiPriority w:val="99"/>
-    <w:unhideWhenUsed/>
-    <w:qFormat/>
     <w:rPr>
       <w:color w:val="0563C1" w:themeColor="hyperlink"/>
       <w:u w:val="single"/>
-    </w:rPr>
-  </w:style>
-  <w:style w:type="table" w:styleId="TableGrid">
+      <w14:textFill>
+        <w14:solidFill>
+          <w14:schemeClr w14:val="hlink"/>
+        </w14:solidFill>
+      </w14:textFill>
+    </w:rPr>
+  </w:style>
+  <w:style w:type="table" w:styleId="23">
     <w:name w:val="Table Grid"/>
-    <w:basedOn w:val="TableNormal"/>
+    <w:basedOn w:val="22"/>
+    <w:qFormat/>
     <w:uiPriority w:val="39"/>
-    <w:qFormat/>
     <w:pPr>
       <w:spacing w:after="0" w:line="240" w:lineRule="auto"/>
     </w:pPr>
     <w:tblPr>
       <w:tblBorders>
-        <w:top w:val="single" w:sz="4" w:space="0" w:color="auto"/>
-        <w:left w:val="single" w:sz="4" w:space="0" w:color="auto"/>
-        <w:bottom w:val="single" w:sz="4" w:space="0" w:color="auto"/>
-        <w:right w:val="single" w:sz="4" w:space="0" w:color="auto"/>
-        <w:insideH w:val="single" w:sz="4" w:space="0" w:color="auto"/>
-        <w:insideV w:val="single" w:sz="4" w:space="0" w:color="auto"/>
+        <w:top w:val="single" w:color="auto" w:sz="4" w:space="0"/>
+        <w:left w:val="single" w:color="auto" w:sz="4" w:space="0"/>
+        <w:bottom w:val="single" w:color="auto" w:sz="4" w:space="0"/>
+        <w:right w:val="single" w:color="auto" w:sz="4" w:space="0"/>
+        <w:insideH w:val="single" w:color="auto" w:sz="4" w:space="0"/>
+        <w:insideV w:val="single" w:color="auto" w:sz="4" w:space="0"/>
       </w:tblBorders>
+      <w:tblLayout w:type="fixed"/>
     </w:tblPr>
   </w:style>
-  <w:style w:type="character" w:customStyle="1" w:styleId="Heading1Char">
+  <w:style w:type="character" w:customStyle="1" w:styleId="24">
     <w:name w:val="Heading 1 Char"/>
-    <w:basedOn w:val="DefaultParagraphFont"/>
-    <w:link w:val="Heading1"/>
+    <w:basedOn w:val="19"/>
+    <w:link w:val="2"/>
+    <w:qFormat/>
     <w:uiPriority w:val="9"/>
-    <w:qFormat/>
-    <w:rPr>
-      <w:rFonts w:asciiTheme="majorHAnsi" w:eastAsiaTheme="majorEastAsia" w:hAnsiTheme="majorHAnsi" w:cstheme="majorBidi"/>
-      <w:color w:val="2F5496" w:themeColor="accent1" w:themeShade="BF"/>
+    <w:rPr>
+      <w:rFonts w:asciiTheme="majorHAnsi" w:hAnsiTheme="majorHAnsi" w:eastAsiaTheme="majorEastAsia" w:cstheme="majorBidi"/>
+      <w:color w:val="2F5597" w:themeColor="accent1" w:themeShade="BF"/>
       <w:sz w:val="32"/>
       <w:szCs w:val="32"/>
       <w:lang w:eastAsia="pl-PL"/>
     </w:rPr>
   </w:style>
-  <w:style w:type="character" w:customStyle="1" w:styleId="Heading2Char">
+  <w:style w:type="character" w:customStyle="1" w:styleId="25">
     <w:name w:val="Heading 2 Char"/>
-    <w:basedOn w:val="DefaultParagraphFont"/>
-    <w:link w:val="Heading2"/>
+    <w:basedOn w:val="19"/>
+    <w:link w:val="3"/>
+    <w:qFormat/>
     <w:uiPriority w:val="9"/>
-    <w:qFormat/>
-    <w:rPr>
-      <w:rFonts w:asciiTheme="majorHAnsi" w:eastAsiaTheme="majorEastAsia" w:hAnsiTheme="majorHAnsi" w:cstheme="majorBidi"/>
-      <w:color w:val="2F5496" w:themeColor="accent1" w:themeShade="BF"/>
+    <w:rPr>
+      <w:rFonts w:asciiTheme="majorHAnsi" w:hAnsiTheme="majorHAnsi" w:eastAsiaTheme="majorEastAsia" w:cstheme="majorBidi"/>
+      <w:color w:val="2F5597" w:themeColor="accent1" w:themeShade="BF"/>
       <w:sz w:val="26"/>
       <w:szCs w:val="26"/>
       <w:lang w:eastAsia="pl-PL"/>
     </w:rPr>
   </w:style>
-  <w:style w:type="paragraph" w:customStyle="1" w:styleId="NoSpacing1">
+  <w:style w:type="paragraph" w:customStyle="1" w:styleId="26">
     <w:name w:val="No Spacing1"/>
+    <w:qFormat/>
     <w:uiPriority w:val="1"/>
-    <w:qFormat/>
     <w:pPr>
       <w:spacing w:after="0" w:line="240" w:lineRule="auto"/>
     </w:pPr>
     <w:rPr>
-      <w:rFonts w:ascii="Calibri" w:eastAsia="Times New Roman" w:hAnsi="Calibri"/>
+      <w:rFonts w:ascii="Calibri" w:hAnsi="Calibri" w:eastAsia="Times New Roman" w:cs="Times New Roman"/>
       <w:sz w:val="22"/>
       <w:szCs w:val="22"/>
-    </w:rPr>
-  </w:style>
-  <w:style w:type="paragraph" w:customStyle="1" w:styleId="ListParagraph1">
+      <w:lang w:val="pl-PL" w:eastAsia="pl-PL" w:bidi="ar-SA"/>
+    </w:rPr>
+  </w:style>
+  <w:style w:type="paragraph" w:customStyle="1" w:styleId="27">
     <w:name w:val="List Paragraph1"/>
-    <w:basedOn w:val="Normal"/>
+    <w:basedOn w:val="1"/>
+    <w:qFormat/>
     <w:uiPriority w:val="34"/>
-    <w:qFormat/>
     <w:pPr>
       <w:ind w:left="720"/>
       <w:contextualSpacing/>
     </w:pPr>
   </w:style>
-  <w:style w:type="character" w:customStyle="1" w:styleId="TitleChar">
+  <w:style w:type="character" w:customStyle="1" w:styleId="28">
     <w:name w:val="Title Char"/>
-    <w:basedOn w:val="DefaultParagraphFont"/>
-    <w:link w:val="Title"/>
+    <w:basedOn w:val="19"/>
+    <w:link w:val="15"/>
+    <w:qFormat/>
     <w:uiPriority w:val="10"/>
-    <w:qFormat/>
-    <w:rPr>
-      <w:rFonts w:asciiTheme="majorHAnsi" w:eastAsiaTheme="majorEastAsia" w:hAnsiTheme="majorHAnsi" w:cstheme="majorBidi"/>
+    <w:rPr>
+      <w:rFonts w:asciiTheme="majorHAnsi" w:hAnsiTheme="majorHAnsi" w:eastAsiaTheme="majorEastAsia" w:cstheme="majorBidi"/>
       <w:spacing w:val="-10"/>
       <w:kern w:val="28"/>
       <w:sz w:val="56"/>
@@ -2930,35 +3111,44 @@
       <w:lang w:eastAsia="pl-PL"/>
     </w:rPr>
   </w:style>
-  <w:style w:type="character" w:customStyle="1" w:styleId="SubtitleChar">
+  <w:style w:type="character" w:customStyle="1" w:styleId="29">
     <w:name w:val="Subtitle Char"/>
-    <w:basedOn w:val="DefaultParagraphFont"/>
-    <w:link w:val="Subtitle"/>
+    <w:basedOn w:val="19"/>
+    <w:link w:val="14"/>
+    <w:qFormat/>
     <w:uiPriority w:val="11"/>
-    <w:qFormat/>
     <w:rPr>
       <w:rFonts w:eastAsiaTheme="minorEastAsia"/>
       <w:color w:val="595959" w:themeColor="text1" w:themeTint="A6"/>
       <w:spacing w:val="15"/>
       <w:lang w:eastAsia="pl-PL"/>
-    </w:rPr>
-  </w:style>
-  <w:style w:type="paragraph" w:customStyle="1" w:styleId="TOCHeading1">
+      <w14:textFill>
+        <w14:solidFill>
+          <w14:schemeClr w14:val="tx1">
+            <w14:lumMod w14:val="65000"/>
+            <w14:lumOff w14:val="35000"/>
+          </w14:schemeClr>
+        </w14:solidFill>
+      </w14:textFill>
+    </w:rPr>
+  </w:style>
+  <w:style w:type="paragraph" w:customStyle="1" w:styleId="30">
     <w:name w:val="TOC Heading1"/>
-    <w:basedOn w:val="Heading1"/>
-    <w:next w:val="Normal"/>
+    <w:basedOn w:val="2"/>
+    <w:next w:val="1"/>
+    <w:unhideWhenUsed/>
+    <w:qFormat/>
     <w:uiPriority w:val="39"/>
-    <w:unhideWhenUsed/>
-    <w:qFormat/>
     <w:pPr>
       <w:spacing w:line="259" w:lineRule="auto"/>
       <w:outlineLvl w:val="9"/>
     </w:pPr>
   </w:style>
-  <w:style w:type="paragraph" w:customStyle="1" w:styleId="FrameContents">
+  <w:style w:type="paragraph" w:customStyle="1" w:styleId="31">
     <w:name w:val="Frame Contents"/>
-    <w:basedOn w:val="Normal"/>
-    <w:qFormat/>
+    <w:basedOn w:val="1"/>
+    <w:qFormat/>
+    <w:uiPriority w:val="0"/>
     <w:pPr>
       <w:suppressAutoHyphens/>
     </w:pPr>
@@ -2968,78 +3158,80 @@
       <w:lang w:eastAsia="en-US"/>
     </w:rPr>
   </w:style>
-  <w:style w:type="character" w:customStyle="1" w:styleId="Heading3Char">
+  <w:style w:type="character" w:customStyle="1" w:styleId="32">
     <w:name w:val="Heading 3 Char"/>
-    <w:basedOn w:val="DefaultParagraphFont"/>
-    <w:link w:val="Heading3"/>
+    <w:basedOn w:val="19"/>
+    <w:link w:val="4"/>
+    <w:qFormat/>
     <w:uiPriority w:val="9"/>
-    <w:qFormat/>
-    <w:rPr>
-      <w:rFonts w:asciiTheme="majorHAnsi" w:eastAsiaTheme="majorEastAsia" w:hAnsiTheme="majorHAnsi" w:cstheme="majorBidi"/>
-      <w:color w:val="1F3864" w:themeColor="accent1" w:themeShade="80"/>
+    <w:rPr>
+      <w:rFonts w:asciiTheme="majorHAnsi" w:hAnsiTheme="majorHAnsi" w:eastAsiaTheme="majorEastAsia" w:cstheme="majorBidi"/>
+      <w:color w:val="203864" w:themeColor="accent1" w:themeShade="80"/>
       <w:sz w:val="24"/>
       <w:szCs w:val="24"/>
       <w:lang w:eastAsia="pl-PL"/>
     </w:rPr>
   </w:style>
-  <w:style w:type="character" w:customStyle="1" w:styleId="BalloonTextChar">
+  <w:style w:type="character" w:customStyle="1" w:styleId="33">
     <w:name w:val="Balloon Text Char"/>
-    <w:basedOn w:val="DefaultParagraphFont"/>
-    <w:link w:val="BalloonText"/>
+    <w:basedOn w:val="19"/>
+    <w:link w:val="6"/>
+    <w:semiHidden/>
+    <w:qFormat/>
     <w:uiPriority w:val="99"/>
-    <w:semiHidden/>
-    <w:qFormat/>
-    <w:rPr>
-      <w:rFonts w:ascii="Segoe UI" w:eastAsia="Times New Roman" w:hAnsi="Segoe UI" w:cs="Segoe UI"/>
+    <w:rPr>
+      <w:rFonts w:ascii="Segoe UI" w:hAnsi="Segoe UI" w:eastAsia="Times New Roman" w:cs="Segoe UI"/>
       <w:sz w:val="18"/>
       <w:szCs w:val="18"/>
       <w:lang w:eastAsia="pl-PL"/>
     </w:rPr>
   </w:style>
-  <w:style w:type="character" w:customStyle="1" w:styleId="null">
+  <w:style w:type="character" w:customStyle="1" w:styleId="34">
     <w:name w:val="null"/>
-    <w:basedOn w:val="DefaultParagraphFont"/>
-    <w:qFormat/>
-  </w:style>
-  <w:style w:type="character" w:customStyle="1" w:styleId="Heading4Char">
+    <w:basedOn w:val="19"/>
+    <w:qFormat/>
+    <w:uiPriority w:val="0"/>
+  </w:style>
+  <w:style w:type="character" w:customStyle="1" w:styleId="35">
     <w:name w:val="Heading 4 Char"/>
-    <w:basedOn w:val="DefaultParagraphFont"/>
-    <w:link w:val="Heading4"/>
+    <w:basedOn w:val="19"/>
+    <w:link w:val="5"/>
+    <w:qFormat/>
     <w:uiPriority w:val="9"/>
-    <w:qFormat/>
-    <w:rPr>
-      <w:rFonts w:asciiTheme="majorHAnsi" w:eastAsiaTheme="majorEastAsia" w:hAnsiTheme="majorHAnsi" w:cstheme="majorBidi"/>
+    <w:rPr>
+      <w:rFonts w:asciiTheme="majorHAnsi" w:hAnsiTheme="majorHAnsi" w:eastAsiaTheme="majorEastAsia" w:cstheme="majorBidi"/>
       <w:i/>
       <w:iCs/>
-      <w:color w:val="2F5496" w:themeColor="accent1" w:themeShade="BF"/>
+      <w:color w:val="2F5597" w:themeColor="accent1" w:themeShade="BF"/>
       <w:lang w:eastAsia="pl-PL"/>
     </w:rPr>
   </w:style>
-  <w:style w:type="character" w:customStyle="1" w:styleId="HeaderChar">
+  <w:style w:type="character" w:customStyle="1" w:styleId="36">
     <w:name w:val="Header Char"/>
-    <w:basedOn w:val="DefaultParagraphFont"/>
-    <w:link w:val="Header"/>
+    <w:basedOn w:val="19"/>
+    <w:link w:val="12"/>
+    <w:qFormat/>
     <w:uiPriority w:val="99"/>
-    <w:qFormat/>
-    <w:rPr>
-      <w:rFonts w:ascii="Calibri" w:eastAsia="Times New Roman" w:hAnsi="Calibri" w:cs="Times New Roman"/>
+    <w:rPr>
+      <w:rFonts w:ascii="Calibri" w:hAnsi="Calibri" w:eastAsia="Times New Roman" w:cs="Times New Roman"/>
       <w:lang w:eastAsia="pl-PL"/>
     </w:rPr>
   </w:style>
-  <w:style w:type="character" w:customStyle="1" w:styleId="FooterChar">
+  <w:style w:type="character" w:customStyle="1" w:styleId="37">
     <w:name w:val="Footer Char"/>
-    <w:basedOn w:val="DefaultParagraphFont"/>
-    <w:link w:val="Footer"/>
+    <w:basedOn w:val="19"/>
+    <w:link w:val="11"/>
+    <w:qFormat/>
     <w:uiPriority w:val="99"/>
-    <w:qFormat/>
-    <w:rPr>
-      <w:rFonts w:ascii="Calibri" w:eastAsia="Times New Roman" w:hAnsi="Calibri" w:cs="Times New Roman"/>
+    <w:rPr>
+      <w:rFonts w:ascii="Calibri" w:hAnsi="Calibri" w:eastAsia="Times New Roman" w:cs="Times New Roman"/>
       <w:lang w:eastAsia="pl-PL"/>
     </w:rPr>
   </w:style>
-  <w:style w:type="paragraph" w:customStyle="1" w:styleId="Default">
+  <w:style w:type="paragraph" w:customStyle="1" w:styleId="38">
     <w:name w:val="Default"/>
     <w:qFormat/>
+    <w:uiPriority w:val="0"/>
     <w:pPr>
       <w:autoSpaceDE w:val="0"/>
       <w:autoSpaceDN w:val="0"/>
@@ -3047,66 +3239,73 @@
       <w:spacing w:after="0" w:line="240" w:lineRule="auto"/>
     </w:pPr>
     <w:rPr>
-      <w:rFonts w:eastAsia="Times New Roman"/>
+      <w:rFonts w:ascii="Times New Roman" w:hAnsi="Times New Roman" w:eastAsia="Times New Roman" w:cs="Times New Roman"/>
       <w:color w:val="000000"/>
       <w:sz w:val="24"/>
       <w:szCs w:val="24"/>
-    </w:rPr>
-  </w:style>
-  <w:style w:type="paragraph" w:customStyle="1" w:styleId="Style32">
+      <w:lang w:val="pl-PL" w:eastAsia="pl-PL" w:bidi="ar-SA"/>
+    </w:rPr>
+  </w:style>
+  <w:style w:type="paragraph" w:customStyle="1" w:styleId="39">
     <w:name w:val="_Style 32"/>
+    <w:qFormat/>
     <w:uiPriority w:val="59"/>
-    <w:qFormat/>
     <w:pPr>
       <w:spacing w:after="0" w:line="240" w:lineRule="auto"/>
     </w:pPr>
     <w:rPr>
-      <w:rFonts w:ascii="Calibri" w:eastAsia="Times New Roman" w:hAnsi="Calibri"/>
-    </w:rPr>
-  </w:style>
-  <w:style w:type="character" w:customStyle="1" w:styleId="Domylnaczcionkaakapitu1">
+      <w:rFonts w:ascii="Calibri" w:hAnsi="Calibri" w:eastAsia="Times New Roman" w:cs="Times New Roman"/>
+      <w:lang w:val="pl-PL" w:eastAsia="pl-PL" w:bidi="ar-SA"/>
+    </w:rPr>
+  </w:style>
+  <w:style w:type="character" w:customStyle="1" w:styleId="40">
     <w:name w:val="Domyślna czcionka akapitu1"/>
     <w:qFormat/>
-  </w:style>
-  <w:style w:type="character" w:customStyle="1" w:styleId="ListLabel1">
+    <w:uiPriority w:val="0"/>
+  </w:style>
+  <w:style w:type="character" w:customStyle="1" w:styleId="41">
     <w:name w:val="ListLabel 1"/>
     <w:qFormat/>
+    <w:uiPriority w:val="0"/>
     <w:rPr>
       <w:rFonts w:cs="Courier New"/>
     </w:rPr>
   </w:style>
-  <w:style w:type="paragraph" w:customStyle="1" w:styleId="Heading">
+  <w:style w:type="paragraph" w:customStyle="1" w:styleId="42">
     <w:name w:val="Heading"/>
-    <w:basedOn w:val="Normal"/>
-    <w:next w:val="BodyText"/>
-    <w:qFormat/>
+    <w:basedOn w:val="1"/>
+    <w:next w:val="7"/>
+    <w:qFormat/>
+    <w:uiPriority w:val="0"/>
     <w:pPr>
       <w:keepNext/>
       <w:suppressAutoHyphens/>
       <w:spacing w:before="240" w:after="120"/>
     </w:pPr>
     <w:rPr>
-      <w:rFonts w:ascii="Liberation Sans" w:eastAsia="AR PL SungtiL GB" w:hAnsi="Liberation Sans" w:cs="FreeSans"/>
+      <w:rFonts w:ascii="Liberation Sans" w:hAnsi="Liberation Sans" w:eastAsia="AR PL SungtiL GB" w:cs="FreeSans"/>
       <w:kern w:val="1"/>
       <w:sz w:val="28"/>
       <w:szCs w:val="28"/>
       <w:lang w:eastAsia="en-US"/>
     </w:rPr>
   </w:style>
-  <w:style w:type="character" w:customStyle="1" w:styleId="BodyTextChar">
+  <w:style w:type="character" w:customStyle="1" w:styleId="43">
     <w:name w:val="Body Text Char"/>
-    <w:basedOn w:val="DefaultParagraphFont"/>
-    <w:link w:val="BodyText"/>
-    <w:qFormat/>
-    <w:rPr>
-      <w:rFonts w:ascii="Calibri" w:eastAsia="Calibri" w:hAnsi="Calibri" w:cs="font343"/>
+    <w:basedOn w:val="19"/>
+    <w:link w:val="7"/>
+    <w:qFormat/>
+    <w:uiPriority w:val="0"/>
+    <w:rPr>
+      <w:rFonts w:ascii="Calibri" w:hAnsi="Calibri" w:eastAsia="Calibri" w:cs="font343"/>
       <w:kern w:val="1"/>
     </w:rPr>
   </w:style>
-  <w:style w:type="paragraph" w:customStyle="1" w:styleId="Index">
+  <w:style w:type="paragraph" w:customStyle="1" w:styleId="44">
     <w:name w:val="Index"/>
-    <w:basedOn w:val="Normal"/>
-    <w:qFormat/>
+    <w:basedOn w:val="1"/>
+    <w:qFormat/>
+    <w:uiPriority w:val="0"/>
     <w:pPr>
       <w:suppressLineNumbers/>
       <w:suppressAutoHyphens/>
@@ -3117,25 +3316,27 @@
       <w:lang w:eastAsia="en-US"/>
     </w:rPr>
   </w:style>
-  <w:style w:type="paragraph" w:customStyle="1" w:styleId="Bezodstpw1">
+  <w:style w:type="paragraph" w:customStyle="1" w:styleId="45">
     <w:name w:val="Bez odstępów1"/>
     <w:qFormat/>
+    <w:uiPriority w:val="0"/>
     <w:pPr>
       <w:suppressAutoHyphens/>
       <w:spacing w:after="0" w:line="240" w:lineRule="auto"/>
     </w:pPr>
     <w:rPr>
-      <w:rFonts w:ascii="Calibri" w:eastAsia="Calibri" w:hAnsi="Calibri" w:cs="font343"/>
+      <w:rFonts w:ascii="Calibri" w:hAnsi="Calibri" w:eastAsia="Calibri" w:cs="font343"/>
       <w:kern w:val="1"/>
       <w:sz w:val="22"/>
       <w:szCs w:val="22"/>
-      <w:lang w:eastAsia="en-US"/>
-    </w:rPr>
-  </w:style>
-  <w:style w:type="paragraph" w:customStyle="1" w:styleId="Akapitzlist1">
+      <w:lang w:val="pl-PL" w:eastAsia="en-US" w:bidi="ar-SA"/>
+    </w:rPr>
+  </w:style>
+  <w:style w:type="paragraph" w:customStyle="1" w:styleId="46">
     <w:name w:val="Akapit z listą1"/>
-    <w:basedOn w:val="Normal"/>
-    <w:qFormat/>
+    <w:basedOn w:val="1"/>
+    <w:qFormat/>
+    <w:uiPriority w:val="0"/>
     <w:pPr>
       <w:suppressAutoHyphens/>
       <w:ind w:left="720"/>
@@ -3147,45 +3348,46 @@
       <w:lang w:eastAsia="en-US"/>
     </w:rPr>
   </w:style>
-  <w:style w:type="paragraph" w:customStyle="1" w:styleId="Tekstdymka1">
+  <w:style w:type="paragraph" w:customStyle="1" w:styleId="47">
     <w:name w:val="Tekst dymka1"/>
-    <w:basedOn w:val="Normal"/>
-    <w:qFormat/>
+    <w:basedOn w:val="1"/>
+    <w:qFormat/>
+    <w:uiPriority w:val="0"/>
     <w:pPr>
       <w:suppressAutoHyphens/>
       <w:spacing w:after="0" w:line="240" w:lineRule="auto"/>
     </w:pPr>
     <w:rPr>
-      <w:rFonts w:ascii="Tahoma" w:eastAsia="Calibri" w:hAnsi="Tahoma" w:cs="Tahoma"/>
+      <w:rFonts w:ascii="Tahoma" w:hAnsi="Tahoma" w:eastAsia="Calibri" w:cs="Tahoma"/>
       <w:kern w:val="1"/>
       <w:sz w:val="16"/>
       <w:szCs w:val="16"/>
       <w:lang w:eastAsia="en-US"/>
     </w:rPr>
   </w:style>
-  <w:style w:type="character" w:customStyle="1" w:styleId="CommentTextChar">
+  <w:style w:type="character" w:customStyle="1" w:styleId="48">
     <w:name w:val="Comment Text Char"/>
-    <w:basedOn w:val="DefaultParagraphFont"/>
-    <w:link w:val="CommentText"/>
+    <w:basedOn w:val="19"/>
+    <w:link w:val="9"/>
+    <w:semiHidden/>
+    <w:qFormat/>
     <w:uiPriority w:val="99"/>
-    <w:semiHidden/>
-    <w:qFormat/>
-    <w:rPr>
-      <w:rFonts w:ascii="Calibri" w:eastAsia="Calibri" w:hAnsi="Calibri" w:cs="font343"/>
+    <w:rPr>
+      <w:rFonts w:ascii="Calibri" w:hAnsi="Calibri" w:eastAsia="Calibri" w:cs="font343"/>
       <w:kern w:val="1"/>
       <w:sz w:val="20"/>
       <w:szCs w:val="20"/>
     </w:rPr>
   </w:style>
-  <w:style w:type="character" w:customStyle="1" w:styleId="CommentSubjectChar">
+  <w:style w:type="character" w:customStyle="1" w:styleId="49">
     <w:name w:val="Comment Subject Char"/>
-    <w:basedOn w:val="CommentTextChar"/>
-    <w:link w:val="CommentSubject"/>
+    <w:basedOn w:val="48"/>
+    <w:link w:val="10"/>
+    <w:semiHidden/>
+    <w:qFormat/>
     <w:uiPriority w:val="99"/>
-    <w:semiHidden/>
-    <w:qFormat/>
-    <w:rPr>
-      <w:rFonts w:ascii="Calibri" w:eastAsia="Calibri" w:hAnsi="Calibri" w:cs="font343"/>
+    <w:rPr>
+      <w:rFonts w:ascii="Calibri" w:hAnsi="Calibri" w:eastAsia="Calibri" w:cs="font343"/>
       <w:b/>
       <w:bCs/>
       <w:kern w:val="1"/>
@@ -3193,39 +3395,40 @@
       <w:szCs w:val="20"/>
     </w:rPr>
   </w:style>
-  <w:style w:type="character" w:customStyle="1" w:styleId="TekstdymkaZnak1">
+  <w:style w:type="character" w:customStyle="1" w:styleId="50">
     <w:name w:val="Tekst dymka Znak1"/>
+    <w:semiHidden/>
+    <w:qFormat/>
     <w:uiPriority w:val="99"/>
-    <w:semiHidden/>
-    <w:qFormat/>
-    <w:rPr>
-      <w:rFonts w:ascii="Tahoma" w:eastAsia="Calibri" w:hAnsi="Tahoma" w:cs="Tahoma"/>
+    <w:rPr>
+      <w:rFonts w:ascii="Tahoma" w:hAnsi="Tahoma" w:eastAsia="Calibri" w:cs="Tahoma"/>
       <w:kern w:val="1"/>
       <w:sz w:val="16"/>
       <w:szCs w:val="16"/>
       <w:lang w:eastAsia="en-US"/>
     </w:rPr>
   </w:style>
-  <w:style w:type="table" w:customStyle="1" w:styleId="Tabela-Siatka1">
+  <w:style w:type="table" w:customStyle="1" w:styleId="51">
     <w:name w:val="Tabela - Siatka1"/>
-    <w:basedOn w:val="TableNormal"/>
+    <w:basedOn w:val="22"/>
+    <w:qFormat/>
     <w:uiPriority w:val="59"/>
-    <w:qFormat/>
     <w:pPr>
       <w:spacing w:after="0" w:line="240" w:lineRule="auto"/>
     </w:pPr>
     <w:rPr>
-      <w:rFonts w:ascii="Calibri" w:eastAsia="Calibri" w:hAnsi="Calibri"/>
+      <w:rFonts w:ascii="Calibri" w:hAnsi="Calibri" w:eastAsia="Calibri"/>
     </w:rPr>
     <w:tblPr>
       <w:tblBorders>
-        <w:top w:val="single" w:sz="4" w:space="0" w:color="auto"/>
-        <w:left w:val="single" w:sz="4" w:space="0" w:color="auto"/>
-        <w:bottom w:val="single" w:sz="4" w:space="0" w:color="auto"/>
-        <w:right w:val="single" w:sz="4" w:space="0" w:color="auto"/>
-        <w:insideH w:val="single" w:sz="4" w:space="0" w:color="auto"/>
-        <w:insideV w:val="single" w:sz="4" w:space="0" w:color="auto"/>
+        <w:top w:val="single" w:color="auto" w:sz="4" w:space="0"/>
+        <w:left w:val="single" w:color="auto" w:sz="4" w:space="0"/>
+        <w:bottom w:val="single" w:color="auto" w:sz="4" w:space="0"/>
+        <w:right w:val="single" w:color="auto" w:sz="4" w:space="0"/>
+        <w:insideH w:val="single" w:color="auto" w:sz="4" w:space="0"/>
+        <w:insideV w:val="single" w:color="auto" w:sz="4" w:space="0"/>
       </w:tblBorders>
+      <w:tblLayout w:type="fixed"/>
     </w:tblPr>
   </w:style>
 </w:styles>
@@ -3483,7 +3686,6 @@
     </a:fmtScheme>
   </a:themeElements>
   <a:objectDefaults/>
-  <a:extraClrSchemeLst/>
 </a:theme>
 </file>
 
@@ -3509,8 +3711,6 @@
 
 <file path=customXml/itemProps2.xml><?xml version="1.0" encoding="utf-8"?>
 <ds:datastoreItem xmlns:ds="http://schemas.openxmlformats.org/officeDocument/2006/customXml" ds:itemID="{2E720A7E-8CC6-4550-BCDD-F3E08A19427A}">
-  <ds:schemaRefs>
-    <ds:schemaRef ds:uri="http://schemas.openxmlformats.org/officeDocument/2006/bibliography"/>
-  </ds:schemaRefs>
+  <ds:schemaRefs/>
 </ds:datastoreItem>
 </file>
</xml_diff>